<commit_message>
changed small logical things and the readme
</commit_message>
<xml_diff>
--- a/Readme.docx
+++ b/Readme.docx
@@ -7,27 +7,23 @@
         <w:pStyle w:val="a4"/>
         <w:spacing w:line="360" w:lineRule="auto"/>
       </w:pPr>
-      <w:proofErr w:type="spellStart"/>
-      <w:r>
-        <w:t>Rizpa</w:t>
-      </w:r>
-      <w:proofErr w:type="spellEnd"/>
-      <w:r>
-        <w:t xml:space="preserve"> Stock Exchange</w:t>
-      </w:r>
-      <w:r>
-        <w:t xml:space="preserve"> </w:t>
-      </w:r>
-      <w:r>
-        <w:t xml:space="preserve">– README – </w:t>
-      </w:r>
-      <w:proofErr w:type="spellStart"/>
-      <w:r>
-        <w:t>Exersice</w:t>
-      </w:r>
-      <w:proofErr w:type="spellEnd"/>
-      <w:r>
-        <w:t xml:space="preserve"> 1</w:t>
+      <w:r>
+        <w:t xml:space="preserve">Rizpa Stock Exchange </w:t>
+      </w:r>
+      <w:r>
+        <w:t>– README – Exer</w:t>
+      </w:r>
+      <w:r>
+        <w:t>c</w:t>
+      </w:r>
+      <w:r>
+        <w:t>i</w:t>
+      </w:r>
+      <w:r>
+        <w:t>s</w:t>
+      </w:r>
+      <w:r>
+        <w:t>e 1</w:t>
       </w:r>
     </w:p>
     <w:p>
@@ -84,13 +80,7 @@
           <w:rPr>
             <w:rStyle w:val="Hyperlink"/>
           </w:rPr>
-          <w:t>omerpessach7</w:t>
-        </w:r>
-        <w:r>
-          <w:rPr>
-            <w:rStyle w:val="Hyperlink"/>
-          </w:rPr>
-          <w:t>@gmail.com</w:t>
+          <w:t>omerpessach7@gmail.com</w:t>
         </w:r>
       </w:hyperlink>
     </w:p>
@@ -131,7 +121,14 @@
           <w:rFonts w:hint="cs"/>
           <w:rtl/>
         </w:rPr>
-        <w:t>ארד...</w:t>
+        <w:t>ארד</w:t>
+      </w:r>
+      <w:r>
+        <w:rPr>
+          <w:rFonts w:hint="cs"/>
+          <w:rtl/>
+        </w:rPr>
+        <w:t xml:space="preserve"> פאר 322593849</w:t>
       </w:r>
     </w:p>
     <w:p>
@@ -147,13 +144,7 @@
           <w:rPr>
             <w:rStyle w:val="Hyperlink"/>
           </w:rPr>
-          <w:t>arad...</w:t>
-        </w:r>
-        <w:r>
-          <w:rPr>
-            <w:rStyle w:val="Hyperlink"/>
-          </w:rPr>
-          <w:t>@gmail.com</w:t>
+          <w:t>arad01245@gmail.com</w:t>
         </w:r>
       </w:hyperlink>
     </w:p>
@@ -304,11 +295,15 @@
         <w:spacing w:line="360" w:lineRule="auto"/>
         <w:jc w:val="center"/>
         <w:rPr>
-          <w:rtl/>
-        </w:rPr>
-      </w:pPr>
-      <w:r>
-        <w:rPr>
+          <w:sz w:val="28"/>
+          <w:szCs w:val="28"/>
+          <w:rtl/>
+        </w:rPr>
+      </w:pPr>
+      <w:r>
+        <w:rPr>
+          <w:sz w:val="28"/>
+          <w:szCs w:val="28"/>
           <w:rtl/>
         </w:rPr>
         <w:lastRenderedPageBreak/>
@@ -338,7 +333,7 @@
         <w:t xml:space="preserve"> נמצא קובץ הנקרא </w:t>
       </w:r>
       <w:r>
-        <w:t>execute.bat</w:t>
+        <w:t>RSE Runner.bat</w:t>
       </w:r>
       <w:r>
         <w:rPr>
@@ -356,9 +351,16 @@
       </w:pPr>
       <w:r>
         <w:rPr>
-          <w:rtl/>
-        </w:rPr>
-        <w:t xml:space="preserve">פתיחת קובץ זה תפתח מסך </w:t>
+          <w:rFonts w:hint="cs"/>
+          <w:rtl/>
+        </w:rPr>
+        <w:t>הרצת</w:t>
+      </w:r>
+      <w:r>
+        <w:rPr>
+          <w:rtl/>
+        </w:rPr>
+        <w:t xml:space="preserve"> קובץ זה תפתח מסך </w:t>
       </w:r>
       <w:r>
         <w:t>CMD</w:t>
@@ -441,29 +443,25 @@
         <w:spacing w:line="360" w:lineRule="auto"/>
         <w:jc w:val="center"/>
         <w:rPr>
-          <w:rFonts w:hint="cs"/>
-          <w:rtl/>
-        </w:rPr>
-      </w:pPr>
-      <w:r>
-        <w:rPr>
+          <w:sz w:val="28"/>
+          <w:szCs w:val="28"/>
+          <w:rtl/>
+        </w:rPr>
+      </w:pPr>
+      <w:r>
+        <w:rPr>
+          <w:sz w:val="28"/>
+          <w:szCs w:val="28"/>
           <w:rtl/>
         </w:rPr>
         <w:t xml:space="preserve">הסבר על מערכת </w:t>
       </w:r>
-      <w:proofErr w:type="spellStart"/>
-      <w:r>
-        <w:t>R</w:t>
-      </w:r>
-      <w:r>
-        <w:t>i</w:t>
-      </w:r>
-      <w:r>
-        <w:t>zpa</w:t>
-      </w:r>
-      <w:proofErr w:type="spellEnd"/>
-      <w:r>
-        <w:t xml:space="preserve"> Stock Exchange</w:t>
+      <w:r>
+        <w:rPr>
+          <w:sz w:val="28"/>
+          <w:szCs w:val="28"/>
+        </w:rPr>
+        <w:t>Rizpa Stock Exchange</w:t>
       </w:r>
     </w:p>
     <w:p>
@@ -497,83 +495,63 @@
           <w:rFonts w:cs="Arial"/>
           <w:rtl/>
         </w:rPr>
-        <w:t xml:space="preserve">מע' מסחר (דמיונית) שלמה הכוללת הן את מנוע מע' המסחר עצמו והן את הממשק המאפשר למשתמשים השונים להירשם, לנהל חשבונות למכור ולקנות ניירות ערך </w:t>
-      </w:r>
-      <w:proofErr w:type="spellStart"/>
+        <w:t>מע' מסחר (דמיונית) שלמה הכוללת הן את מנוע מע' המסחר עצמו והן את הממשק המאפשר למשתמשים השונים להירשם, לנהל חשבונות</w:t>
+      </w:r>
+      <w:r>
+        <w:rPr>
+          <w:rFonts w:cs="Arial" w:hint="cs"/>
+          <w:rtl/>
+        </w:rPr>
+        <w:t>,</w:t>
+      </w:r>
       <w:r>
         <w:rPr>
           <w:rFonts w:cs="Arial"/>
           <w:rtl/>
         </w:rPr>
-        <w:t>וכו</w:t>
-      </w:r>
-      <w:proofErr w:type="spellEnd"/>
+        <w:t xml:space="preserve"> למכור ולקנות ניירות ערך וכו'.</w:t>
+      </w:r>
+    </w:p>
+    <w:p>
+      <w:pPr>
+        <w:spacing w:line="360" w:lineRule="auto"/>
+        <w:rPr>
+          <w:rtl/>
+        </w:rPr>
+      </w:pPr>
+      <w:r>
+        <w:rPr>
+          <w:rtl/>
+        </w:rPr>
+        <w:t xml:space="preserve">תרגיל 1 נועד </w:t>
+      </w:r>
+      <w:r>
+        <w:rPr>
+          <w:rFonts w:cs="Arial" w:hint="cs"/>
+          <w:rtl/>
+        </w:rPr>
+        <w:t>ל</w:t>
+      </w:r>
       <w:r>
         <w:rPr>
           <w:rFonts w:cs="Arial"/>
           <w:rtl/>
         </w:rPr>
-        <w:t>'.</w:t>
-      </w:r>
-    </w:p>
-    <w:p>
-      <w:pPr>
-        <w:spacing w:line="360" w:lineRule="auto"/>
-        <w:rPr>
-          <w:rtl/>
-        </w:rPr>
-      </w:pPr>
-      <w:r>
-        <w:rPr>
-          <w:rtl/>
-        </w:rPr>
-        <w:t xml:space="preserve">תרגיל 1 נועד </w:t>
+        <w:t>מימוש מנוע מע' המסחר המציע פו</w:t>
       </w:r>
       <w:r>
         <w:rPr>
           <w:rFonts w:cs="Arial" w:hint="cs"/>
           <w:rtl/>
         </w:rPr>
-        <w:t>ל</w:t>
+        <w:t>נ</w:t>
       </w:r>
       <w:r>
         <w:rPr>
           <w:rFonts w:cs="Arial"/>
           <w:rtl/>
         </w:rPr>
-        <w:t xml:space="preserve">מימוש מנוע מע' המסחר המציע </w:t>
-      </w:r>
-      <w:proofErr w:type="spellStart"/>
-      <w:r>
-        <w:rPr>
-          <w:rFonts w:cs="Arial"/>
-          <w:rtl/>
-        </w:rPr>
-        <w:t>פוקציונלית</w:t>
-      </w:r>
-      <w:proofErr w:type="spellEnd"/>
-      <w:r>
-        <w:rPr>
-          <w:rFonts w:cs="Arial"/>
-          <w:rtl/>
-        </w:rPr>
-        <w:t xml:space="preserve"> בסיסית, תוך תפעול </w:t>
-      </w:r>
-      <w:proofErr w:type="spellStart"/>
-      <w:r>
-        <w:rPr>
-          <w:rFonts w:cs="Arial"/>
-          <w:rtl/>
-        </w:rPr>
-        <w:t>המע</w:t>
-      </w:r>
-      <w:proofErr w:type="spellEnd"/>
-      <w:r>
-        <w:rPr>
-          <w:rFonts w:cs="Arial"/>
-          <w:rtl/>
-        </w:rPr>
-        <w:t xml:space="preserve">' כאפליקציית </w:t>
+        <w:t xml:space="preserve">קציונלית בסיסית, תוך תפעול המע' כאפליקציית </w:t>
       </w:r>
       <w:r>
         <w:t>console</w:t>
@@ -664,7 +642,7 @@
         <mc:AlternateContent>
           <mc:Choice Requires="wps">
             <w:drawing>
-              <wp:anchor distT="0" distB="0" distL="114300" distR="114300" simplePos="0" relativeHeight="251658240" behindDoc="0" locked="0" layoutInCell="1" allowOverlap="1" wp14:anchorId="4C297896" wp14:editId="6B56C889">
+              <wp:anchor distT="0" distB="0" distL="114300" distR="114300" simplePos="0" relativeHeight="251654144" behindDoc="0" locked="0" layoutInCell="1" allowOverlap="1" wp14:anchorId="4C297896" wp14:editId="6B56C889">
                 <wp:simplePos x="0" y="0"/>
                 <wp:positionH relativeFrom="margin">
                   <wp:align>center</wp:align>
@@ -765,7 +743,7 @@
         <mc:AlternateContent>
           <mc:Choice Requires="wps">
             <w:drawing>
-              <wp:anchor distT="0" distB="0" distL="114300" distR="114300" simplePos="0" relativeHeight="251658240" behindDoc="0" locked="0" layoutInCell="1" allowOverlap="1" wp14:anchorId="6E03E091" wp14:editId="7B582F98">
+              <wp:anchor distT="0" distB="0" distL="114300" distR="114300" simplePos="0" relativeHeight="251655168" behindDoc="0" locked="0" layoutInCell="1" allowOverlap="1" wp14:anchorId="6E03E091" wp14:editId="7B582F98">
                 <wp:simplePos x="0" y="0"/>
                 <wp:positionH relativeFrom="column">
                   <wp:posOffset>3610610</wp:posOffset>
@@ -851,7 +829,7 @@
         <mc:AlternateContent>
           <mc:Choice Requires="wps">
             <w:drawing>
-              <wp:anchor distT="0" distB="0" distL="114300" distR="114300" simplePos="0" relativeHeight="251658240" behindDoc="0" locked="0" layoutInCell="1" allowOverlap="1" wp14:anchorId="25CAFEDB" wp14:editId="0126D5EE">
+              <wp:anchor distT="0" distB="0" distL="114300" distR="114300" simplePos="0" relativeHeight="251656192" behindDoc="0" locked="0" layoutInCell="1" allowOverlap="1" wp14:anchorId="25CAFEDB" wp14:editId="0126D5EE">
                 <wp:simplePos x="0" y="0"/>
                 <wp:positionH relativeFrom="column">
                   <wp:posOffset>3442335</wp:posOffset>
@@ -937,7 +915,7 @@
         <mc:AlternateContent>
           <mc:Choice Requires="wps">
             <w:drawing>
-              <wp:anchor distT="0" distB="0" distL="114300" distR="114300" simplePos="0" relativeHeight="251658240" behindDoc="0" locked="0" layoutInCell="1" allowOverlap="1" wp14:anchorId="779FEBDA" wp14:editId="49E9BABE">
+              <wp:anchor distT="0" distB="0" distL="114300" distR="114300" simplePos="0" relativeHeight="251657216" behindDoc="0" locked="0" layoutInCell="1" allowOverlap="1" wp14:anchorId="779FEBDA" wp14:editId="49E9BABE">
                 <wp:simplePos x="0" y="0"/>
                 <wp:positionH relativeFrom="column">
                   <wp:posOffset>3612515</wp:posOffset>
@@ -1109,7 +1087,7 @@
         <mc:AlternateContent>
           <mc:Choice Requires="wps">
             <w:drawing>
-              <wp:anchor distT="45720" distB="45720" distL="114300" distR="114300" simplePos="0" relativeHeight="251658240" behindDoc="0" locked="0" layoutInCell="1" allowOverlap="1" wp14:anchorId="1D7A016F" wp14:editId="1016524C">
+              <wp:anchor distT="45720" distB="45720" distL="114300" distR="114300" simplePos="0" relativeHeight="251659264" behindDoc="0" locked="0" layoutInCell="1" allowOverlap="1" wp14:anchorId="1D7A016F" wp14:editId="1016524C">
                 <wp:simplePos x="0" y="0"/>
                 <wp:positionH relativeFrom="margin">
                   <wp:align>center</wp:align>
@@ -1189,7 +1167,7 @@
                 <v:stroke joinstyle="miter"/>
                 <v:path gradientshapeok="t" o:connecttype="rect"/>
               </v:shapetype>
-              <v:shape id="תיבת טקסט 7" o:spid="_x0000_s1026" type="#_x0000_t202" style="position:absolute;left:0;text-align:left;margin-left:0;margin-top:123.65pt;width:149.3pt;height:22.05pt;flip:x;z-index:251658240;visibility:visible;mso-wrap-style:square;mso-width-percent:0;mso-height-percent:0;mso-wrap-distance-left:9pt;mso-wrap-distance-top:3.6pt;mso-wrap-distance-right:9pt;mso-wrap-distance-bottom:3.6pt;mso-position-horizontal:center;mso-position-horizontal-relative:margin;mso-position-vertical:absolute;mso-position-vertical-relative:text;mso-width-percent:0;mso-height-percent:0;mso-width-relative:margin;mso-height-relative:margin;v-text-anchor:top" o:gfxdata="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">
+              <v:shape id="תיבת טקסט 7" o:spid="_x0000_s1026" type="#_x0000_t202" style="position:absolute;left:0;text-align:left;margin-left:0;margin-top:123.65pt;width:149.3pt;height:22.05pt;flip:x;z-index:251659264;visibility:visible;mso-wrap-style:square;mso-width-percent:0;mso-height-percent:0;mso-wrap-distance-left:9pt;mso-wrap-distance-top:3.6pt;mso-wrap-distance-right:9pt;mso-wrap-distance-bottom:3.6pt;mso-position-horizontal:center;mso-position-horizontal-relative:margin;mso-position-vertical:absolute;mso-position-vertical-relative:text;mso-width-percent:0;mso-height-percent:0;mso-width-relative:margin;mso-height-relative:margin;v-text-anchor:top" o:gfxdata="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">
                 <v:textbox>
                   <w:txbxContent>
                     <w:p>
@@ -1222,7 +1200,7 @@
         <mc:AlternateContent>
           <mc:Choice Requires="wps">
             <w:drawing>
-              <wp:anchor distT="45720" distB="45720" distL="114300" distR="114300" simplePos="0" relativeHeight="251660288" behindDoc="0" locked="0" layoutInCell="1" allowOverlap="1" wp14:anchorId="5C3788CF" wp14:editId="4BC855FF">
+              <wp:anchor distT="45720" distB="45720" distL="114300" distR="114300" simplePos="0" relativeHeight="251661312" behindDoc="0" locked="0" layoutInCell="1" allowOverlap="1" wp14:anchorId="5C3788CF" wp14:editId="4BC855FF">
                 <wp:simplePos x="0" y="0"/>
                 <wp:positionH relativeFrom="margin">
                   <wp:align>center</wp:align>
@@ -1298,7 +1276,7 @@
           </mc:Choice>
           <mc:Fallback>
             <w:pict>
-              <v:shape w14:anchorId="5C3788CF" id="תיבת טקסט 217" o:spid="_x0000_s1027" type="#_x0000_t202" style="position:absolute;left:0;text-align:left;margin-left:0;margin-top:71.95pt;width:149.3pt;height:22.05pt;flip:x;z-index:251660288;visibility:visible;mso-wrap-style:square;mso-width-percent:0;mso-height-percent:0;mso-wrap-distance-left:9pt;mso-wrap-distance-top:3.6pt;mso-wrap-distance-right:9pt;mso-wrap-distance-bottom:3.6pt;mso-position-horizontal:center;mso-position-horizontal-relative:margin;mso-position-vertical:absolute;mso-position-vertical-relative:text;mso-width-percent:0;mso-height-percent:0;mso-width-relative:margin;mso-height-relative:margin;v-text-anchor:top" o:gfxdata="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">
+              <v:shape w14:anchorId="5C3788CF" id="תיבת טקסט 217" o:spid="_x0000_s1027" type="#_x0000_t202" style="position:absolute;left:0;text-align:left;margin-left:0;margin-top:71.95pt;width:149.3pt;height:22.05pt;flip:x;z-index:251661312;visibility:visible;mso-wrap-style:square;mso-width-percent:0;mso-height-percent:0;mso-wrap-distance-left:9pt;mso-wrap-distance-top:3.6pt;mso-wrap-distance-right:9pt;mso-wrap-distance-bottom:3.6pt;mso-position-horizontal:center;mso-position-horizontal-relative:margin;mso-position-vertical:absolute;mso-position-vertical-relative:text;mso-width-percent:0;mso-height-percent:0;mso-width-relative:margin;mso-height-relative:margin;v-text-anchor:top" o:gfxdata="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">
                 <v:textbox>
                   <w:txbxContent>
                     <w:p>
@@ -1363,7 +1341,7 @@
         <mc:AlternateContent>
           <mc:Choice Requires="wps">
             <w:drawing>
-              <wp:anchor distT="0" distB="0" distL="114300" distR="114300" simplePos="0" relativeHeight="251659264" behindDoc="0" locked="0" layoutInCell="1" allowOverlap="1" wp14:anchorId="4A4BE25B" wp14:editId="6E204BAC">
+              <wp:anchor distT="0" distB="0" distL="114300" distR="114300" simplePos="0" relativeHeight="251660288" behindDoc="0" locked="0" layoutInCell="1" allowOverlap="1" wp14:anchorId="4A4BE25B" wp14:editId="6E204BAC">
                 <wp:simplePos x="0" y="0"/>
                 <wp:positionH relativeFrom="column">
                   <wp:posOffset>3646170</wp:posOffset>
@@ -1488,15 +1466,27 @@
       <w:pPr>
         <w:spacing w:line="360" w:lineRule="auto"/>
         <w:rPr>
+          <w:rtl/>
+        </w:rPr>
+      </w:pPr>
+    </w:p>
+    <w:p>
+      <w:pPr>
+        <w:spacing w:line="360" w:lineRule="auto"/>
+        <w:rPr>
+          <w:sz w:val="28"/>
+          <w:szCs w:val="28"/>
           <w:u w:val="single"/>
-          <w:rtl/>
-        </w:rPr>
-      </w:pPr>
-      <w:r>
-        <w:rPr>
+        </w:rPr>
+      </w:pPr>
+      <w:r>
+        <w:rPr>
+          <w:sz w:val="28"/>
+          <w:szCs w:val="28"/>
           <w:u w:val="single"/>
           <w:rtl/>
         </w:rPr>
+        <w:lastRenderedPageBreak/>
         <w:t>בחירות המימוש שלנו</w:t>
       </w:r>
     </w:p>
@@ -1508,136 +1498,149 @@
           <w:numId w:val="1"/>
         </w:numPr>
         <w:spacing w:line="360" w:lineRule="auto"/>
-      </w:pPr>
-      <w:r>
-        <w:rPr>
-          <w:rtl/>
-        </w:rPr>
-        <w:lastRenderedPageBreak/>
+        <w:rPr>
+          <w:rFonts w:cs="Arial"/>
+        </w:rPr>
+      </w:pPr>
+      <w:r>
+        <w:rPr>
+          <w:rFonts w:cs="Arial"/>
+          <w:rtl/>
+        </w:rPr>
         <w:t>טעינת קובץ ה</w:t>
       </w:r>
       <w:r>
+        <w:rPr>
+          <w:rFonts w:cs="Arial"/>
+        </w:rPr>
         <w:t>XML</w:t>
       </w:r>
       <w:r>
         <w:rPr>
+          <w:rFonts w:cs="Arial"/>
           <w:rtl/>
         </w:rPr>
         <w:t>:</w:t>
       </w:r>
+      <w:r>
+        <w:rPr>
+          <w:rFonts w:cs="Arial"/>
+          <w:rtl/>
+        </w:rPr>
+        <w:br/>
+        <w:t>על מנת לטעון את קובץ ה</w:t>
+      </w:r>
+      <w:r>
+        <w:rPr>
+          <w:rFonts w:cs="Arial"/>
+        </w:rPr>
+        <w:t>XML</w:t>
+      </w:r>
+      <w:r>
+        <w:rPr>
+          <w:rFonts w:cs="Arial"/>
+          <w:rtl/>
+        </w:rPr>
+        <w:t>, בחרנו להשתמש ב</w:t>
+      </w:r>
+      <w:r>
+        <w:rPr>
+          <w:rFonts w:cs="Arial"/>
+        </w:rPr>
+        <w:t>JAXB</w:t>
+      </w:r>
+      <w:r>
+        <w:rPr>
+          <w:rFonts w:cs="Arial"/>
+          <w:rtl/>
+        </w:rPr>
+        <w:t>.</w:t>
+      </w:r>
+      <w:r>
+        <w:rPr>
+          <w:rFonts w:cs="Arial"/>
+          <w:rtl/>
+        </w:rPr>
+        <w:br/>
+        <w:t xml:space="preserve">בחירה זו נתנה לנו צורה נוחה </w:t>
+      </w:r>
+      <w:r>
+        <w:rPr>
+          <w:rFonts w:cs="Arial" w:hint="cs"/>
+          <w:rtl/>
+        </w:rPr>
+        <w:t xml:space="preserve">ופשוטה </w:t>
+      </w:r>
+      <w:r>
+        <w:rPr>
+          <w:rFonts w:cs="Arial"/>
+          <w:rtl/>
+        </w:rPr>
+        <w:t>לעבודה עם קובץ ה</w:t>
+      </w:r>
+      <w:r>
+        <w:rPr>
+          <w:rFonts w:cs="Arial"/>
+        </w:rPr>
+        <w:t>XML</w:t>
+      </w:r>
+      <w:r>
+        <w:rPr>
+          <w:rFonts w:cs="Arial" w:hint="cs"/>
+          <w:rtl/>
+        </w:rPr>
+        <w:t xml:space="preserve">. בנוסף בתרגילים הבאים </w:t>
+      </w:r>
+      <w:r>
+        <w:rPr>
+          <w:rFonts w:cs="Arial" w:hint="cs"/>
+          <w:rtl/>
+        </w:rPr>
+        <w:t>משתנה פורמט</w:t>
+      </w:r>
+      <w:r>
+        <w:rPr>
+          <w:rFonts w:cs="Arial" w:hint="cs"/>
+          <w:rtl/>
+        </w:rPr>
+        <w:t xml:space="preserve"> קובץ ה</w:t>
+      </w:r>
+      <w:r>
+        <w:rPr>
+          <w:rFonts w:cs="Arial" w:hint="cs"/>
+        </w:rPr>
+        <w:t>XML</w:t>
+      </w:r>
+      <w:r>
+        <w:rPr>
+          <w:rFonts w:cs="Arial" w:hint="cs"/>
+          <w:rtl/>
+        </w:rPr>
+        <w:t xml:space="preserve">, ובחירה זו מאפשרת לנו </w:t>
+      </w:r>
+      <w:r>
+        <w:rPr>
+          <w:rFonts w:cs="Arial" w:hint="cs"/>
+          <w:rtl/>
+        </w:rPr>
+        <w:t>לשנות את אופן הטיפול</w:t>
+      </w:r>
+      <w:r>
+        <w:rPr>
+          <w:rFonts w:cs="Arial" w:hint="cs"/>
+          <w:rtl/>
+        </w:rPr>
+        <w:t xml:space="preserve"> עם מעט מאוד עבודה.</w:t>
+      </w:r>
     </w:p>
     <w:p>
       <w:pPr>
         <w:pStyle w:val="a3"/>
-        <w:spacing w:after="0" w:line="360" w:lineRule="auto"/>
-        <w:ind w:left="708"/>
-        <w:rPr>
-          <w:rFonts w:asciiTheme="minorBidi" w:hAnsiTheme="minorBidi"/>
-          <w:rtl/>
-        </w:rPr>
-      </w:pPr>
-      <w:r>
-        <w:rPr>
-          <w:rFonts w:asciiTheme="minorBidi" w:hAnsiTheme="minorBidi"/>
-          <w:rtl/>
-        </w:rPr>
-        <w:t xml:space="preserve">פקודה זו טוענת את פרטי המערכת מתוך קובץ נתונים בפורמט </w:t>
-      </w:r>
-      <w:r>
-        <w:rPr>
-          <w:rFonts w:asciiTheme="minorBidi" w:hAnsiTheme="minorBidi"/>
-        </w:rPr>
-        <w:t>XML</w:t>
-      </w:r>
-      <w:r>
-        <w:rPr>
-          <w:rFonts w:asciiTheme="minorBidi" w:hAnsiTheme="minorBidi" w:hint="cs"/>
-          <w:rtl/>
-        </w:rPr>
-        <w:t xml:space="preserve"> ע"י נתיב מלא לקובץ, במידה והקובץ לא תקין תוחזר הודעת שגיאה.</w:t>
-      </w:r>
-    </w:p>
-    <w:p>
-      <w:pPr>
-        <w:pStyle w:val="a3"/>
-        <w:spacing w:after="0" w:line="360" w:lineRule="auto"/>
-        <w:ind w:left="708"/>
-        <w:rPr>
-          <w:rFonts w:asciiTheme="minorBidi" w:hAnsiTheme="minorBidi"/>
-          <w:rtl/>
-        </w:rPr>
-      </w:pPr>
-      <w:r>
-        <w:rPr>
-          <w:rFonts w:asciiTheme="minorBidi" w:hAnsiTheme="minorBidi" w:hint="cs"/>
-          <w:rtl/>
-        </w:rPr>
-        <w:t>קיימת אפשרות לטעון כמה קבצים אחד אחרי שני, כל קובץ תקין "דורס" לחלוטין את כל פרטי הקובץ שהיה טעון לפניו במערכת.</w:t>
-      </w:r>
-    </w:p>
-    <w:p>
-      <w:pPr>
-        <w:pStyle w:val="a3"/>
-        <w:spacing w:after="0" w:line="360" w:lineRule="auto"/>
-        <w:ind w:left="708"/>
-        <w:rPr>
-          <w:rFonts w:asciiTheme="minorBidi" w:hAnsiTheme="minorBidi"/>
-          <w:rtl/>
-        </w:rPr>
-      </w:pPr>
-      <w:r>
-        <w:rPr>
-          <w:rFonts w:asciiTheme="minorBidi" w:hAnsiTheme="minorBidi" w:cs="Arial" w:hint="cs"/>
-          <w:rtl/>
-        </w:rPr>
-        <w:t>כ</w:t>
-      </w:r>
-      <w:r>
-        <w:rPr>
-          <w:rFonts w:asciiTheme="minorBidi" w:hAnsiTheme="minorBidi" w:cs="Arial"/>
-          <w:rtl/>
-        </w:rPr>
-        <w:t xml:space="preserve">ל </w:t>
-      </w:r>
-      <w:proofErr w:type="spellStart"/>
-      <w:r>
-        <w:rPr>
-          <w:rFonts w:asciiTheme="minorBidi" w:hAnsiTheme="minorBidi" w:cs="Arial"/>
-          <w:rtl/>
-        </w:rPr>
-        <w:t>נסיון</w:t>
-      </w:r>
-      <w:proofErr w:type="spellEnd"/>
-      <w:r>
-        <w:rPr>
-          <w:rFonts w:asciiTheme="minorBidi" w:hAnsiTheme="minorBidi" w:cs="Arial"/>
-          <w:rtl/>
-        </w:rPr>
-        <w:t xml:space="preserve"> טעינה של קובץ תקול לא דורסת את פרטי הקובץ (התקין) האחרון שהיה </w:t>
-      </w:r>
-      <w:proofErr w:type="spellStart"/>
-      <w:r>
-        <w:rPr>
-          <w:rFonts w:asciiTheme="minorBidi" w:hAnsiTheme="minorBidi" w:cs="Arial"/>
-          <w:rtl/>
-        </w:rPr>
-        <w:t>במע</w:t>
-      </w:r>
-      <w:proofErr w:type="spellEnd"/>
-      <w:r>
-        <w:rPr>
-          <w:rFonts w:asciiTheme="minorBidi" w:hAnsiTheme="minorBidi" w:cs="Arial"/>
-          <w:rtl/>
-        </w:rPr>
-        <w:t>' (ככל שהיה כזה)</w:t>
-      </w:r>
-      <w:r>
-        <w:rPr>
-          <w:rFonts w:asciiTheme="minorBidi" w:hAnsiTheme="minorBidi" w:hint="cs"/>
-          <w:rtl/>
-        </w:rPr>
-        <w:t>.</w:t>
-      </w:r>
+        <w:spacing w:line="360" w:lineRule="auto"/>
+        <w:rPr>
+          <w:rFonts w:cs="Arial"/>
+        </w:rPr>
+      </w:pPr>
     </w:p>
     <w:p>
       <w:pPr>
@@ -1648,212 +1651,152 @@
         </w:numPr>
         <w:spacing w:line="360" w:lineRule="auto"/>
         <w:rPr>
-          <w:rtl/>
-        </w:rPr>
-      </w:pPr>
-      <w:r>
-        <w:rPr>
-          <w:rFonts w:hint="cs"/>
-          <w:rtl/>
-        </w:rPr>
-        <w:t xml:space="preserve">הצגת המניות </w:t>
-      </w:r>
-      <w:proofErr w:type="spellStart"/>
-      <w:r>
-        <w:rPr>
-          <w:rFonts w:hint="cs"/>
-          <w:rtl/>
-        </w:rPr>
-        <w:t>במע</w:t>
-      </w:r>
-      <w:proofErr w:type="spellEnd"/>
-      <w:r>
-        <w:rPr>
-          <w:rFonts w:hint="cs"/>
-          <w:rtl/>
-        </w:rPr>
-        <w:t>'</w:t>
-      </w:r>
-      <w:r>
-        <w:rPr>
-          <w:rtl/>
-        </w:rPr>
-        <w:t>:</w:t>
-      </w:r>
-      <w:r>
-        <w:rPr>
-          <w:rtl/>
-        </w:rPr>
-        <w:br/>
-      </w:r>
-      <w:r>
-        <w:rPr>
           <w:rFonts w:cs="Arial"/>
-          <w:rtl/>
-        </w:rPr>
-        <w:t xml:space="preserve">פקודה זו תציג למשתמש את כל המניות המוגדרות </w:t>
-      </w:r>
-      <w:proofErr w:type="spellStart"/>
+        </w:rPr>
+      </w:pPr>
+      <w:r>
+        <w:rPr>
+          <w:rFonts w:cs="Arial" w:hint="cs"/>
+        </w:rPr>
+        <w:t>E</w:t>
+      </w:r>
       <w:r>
         <w:rPr>
           <w:rFonts w:cs="Arial"/>
-          <w:rtl/>
-        </w:rPr>
-        <w:t>במע</w:t>
-      </w:r>
-      <w:proofErr w:type="spellEnd"/>
-      <w:r>
+        </w:rPr>
+        <w:t xml:space="preserve">xceptions: </w:t>
+      </w:r>
+    </w:p>
+    <w:p>
+      <w:pPr>
+        <w:pStyle w:val="a3"/>
+        <w:spacing w:line="360" w:lineRule="auto"/>
         <w:rPr>
           <w:rFonts w:cs="Arial"/>
           <w:rtl/>
         </w:rPr>
-        <w:t xml:space="preserve">'. </w:t>
+      </w:pPr>
+      <w:r>
+        <w:rPr>
+          <w:rFonts w:cs="Arial" w:hint="cs"/>
+          <w:rtl/>
+        </w:rPr>
+        <w:t xml:space="preserve">בחרנו לעבוד עם </w:t>
+      </w:r>
+      <w:r>
+        <w:rPr>
+          <w:rFonts w:cs="Arial"/>
+        </w:rPr>
+        <w:t>exceptions</w:t>
+      </w:r>
+      <w:r>
+        <w:rPr>
+          <w:rFonts w:cs="Arial" w:hint="cs"/>
+          <w:rtl/>
+        </w:rPr>
+        <w:t xml:space="preserve"> שנזרקים ב</w:t>
+      </w:r>
+      <w:r>
+        <w:rPr>
+          <w:rFonts w:cs="Arial"/>
+        </w:rPr>
+        <w:t>BL</w:t>
+      </w:r>
+      <w:r>
+        <w:rPr>
+          <w:rFonts w:cs="Arial" w:hint="cs"/>
+          <w:rtl/>
+        </w:rPr>
+        <w:t xml:space="preserve"> מה</w:t>
+      </w:r>
+      <w:r>
+        <w:rPr>
+          <w:rFonts w:cs="Arial"/>
+        </w:rPr>
+        <w:t>Engine</w:t>
+      </w:r>
+      <w:r>
+        <w:rPr>
+          <w:rFonts w:cs="Arial" w:hint="cs"/>
+          <w:rtl/>
+        </w:rPr>
+        <w:t xml:space="preserve"> ונתפסים ב</w:t>
+      </w:r>
+      <w:r>
+        <w:rPr>
+          <w:rFonts w:cs="Arial"/>
+        </w:rPr>
+        <w:t>UI</w:t>
+      </w:r>
+      <w:r>
+        <w:rPr>
+          <w:rFonts w:cs="Arial" w:hint="cs"/>
+          <w:rtl/>
+        </w:rPr>
+        <w:t xml:space="preserve">. צורת עבודה זו מאפשרת לנו לעבוד עם </w:t>
+      </w:r>
+      <w:r>
+        <w:rPr>
+          <w:rFonts w:cs="Arial" w:hint="cs"/>
+        </w:rPr>
+        <w:t>E</w:t>
+      </w:r>
+      <w:r>
+        <w:rPr>
+          <w:rFonts w:cs="Arial"/>
+        </w:rPr>
+        <w:t>ngine</w:t>
+      </w:r>
+      <w:r>
+        <w:rPr>
+          <w:rFonts w:cs="Arial" w:hint="cs"/>
+          <w:rtl/>
+        </w:rPr>
+        <w:t xml:space="preserve"> מודולרי, שמגיב לבקשות ופועל לפי הלוגיקה שלו, ועם מנהל </w:t>
+      </w:r>
+      <w:r>
+        <w:rPr>
+          <w:rFonts w:cs="Arial"/>
+        </w:rPr>
+        <w:t>UI</w:t>
+      </w:r>
+      <w:r>
+        <w:rPr>
+          <w:rFonts w:cs="Arial" w:hint="cs"/>
+          <w:rtl/>
+        </w:rPr>
+        <w:t xml:space="preserve"> שעובד בהתאם ל</w:t>
+      </w:r>
+      <w:r>
+        <w:rPr>
+          <w:rFonts w:cs="Arial"/>
+        </w:rPr>
+        <w:t>Engine</w:t>
+      </w:r>
+      <w:r>
+        <w:rPr>
+          <w:rFonts w:cs="Arial" w:hint="cs"/>
+          <w:rtl/>
+        </w:rPr>
+        <w:t xml:space="preserve"> שאיתו הוא מתממשק</w:t>
+      </w:r>
+      <w:r>
+        <w:rPr>
+          <w:rFonts w:cs="Arial" w:hint="cs"/>
+          <w:rtl/>
+        </w:rPr>
+        <w:t>.</w:t>
       </w:r>
     </w:p>
     <w:p>
       <w:pPr>
         <w:pStyle w:val="a3"/>
-        <w:numPr>
-          <w:ilvl w:val="0"/>
-          <w:numId w:val="4"/>
-        </w:numPr>
-        <w:spacing w:line="360" w:lineRule="auto"/>
-        <w:rPr>
-          <w:rtl/>
-        </w:rPr>
-      </w:pPr>
-      <w:r>
+        <w:spacing w:line="360" w:lineRule="auto"/>
         <w:rPr>
           <w:rFonts w:cs="Arial"/>
           <w:rtl/>
         </w:rPr>
-        <w:t>עבור כל מנייה יש להציג:</w:t>
-      </w:r>
-    </w:p>
-    <w:p>
-      <w:pPr>
-        <w:pStyle w:val="a3"/>
-        <w:numPr>
-          <w:ilvl w:val="0"/>
-          <w:numId w:val="4"/>
-        </w:numPr>
-        <w:spacing w:line="360" w:lineRule="auto"/>
-        <w:rPr>
-          <w:rtl/>
-        </w:rPr>
-      </w:pPr>
-      <w:r>
-        <w:rPr>
-          <w:rFonts w:cs="Arial"/>
-          <w:rtl/>
-        </w:rPr>
-        <w:t>שם המנייה (</w:t>
-      </w:r>
-      <w:r>
-        <w:t>SYNBOL</w:t>
-      </w:r>
-      <w:r>
-        <w:rPr>
-          <w:rFonts w:cs="Arial"/>
-          <w:rtl/>
-        </w:rPr>
-        <w:t>)</w:t>
-      </w:r>
-    </w:p>
-    <w:p>
-      <w:pPr>
-        <w:pStyle w:val="a3"/>
-        <w:numPr>
-          <w:ilvl w:val="0"/>
-          <w:numId w:val="4"/>
-        </w:numPr>
-        <w:spacing w:line="360" w:lineRule="auto"/>
-        <w:rPr>
-          <w:rtl/>
-        </w:rPr>
-      </w:pPr>
-      <w:r>
-        <w:rPr>
-          <w:rFonts w:cs="Arial"/>
-          <w:rtl/>
-        </w:rPr>
-        <w:t>שם החברה לה המניה שייכת</w:t>
-      </w:r>
-    </w:p>
-    <w:p>
-      <w:pPr>
-        <w:pStyle w:val="a3"/>
-        <w:numPr>
-          <w:ilvl w:val="0"/>
-          <w:numId w:val="4"/>
-        </w:numPr>
-        <w:spacing w:line="360" w:lineRule="auto"/>
-        <w:rPr>
-          <w:rtl/>
-        </w:rPr>
-      </w:pPr>
-      <w:r>
-        <w:rPr>
-          <w:rFonts w:cs="Arial"/>
-          <w:rtl/>
-        </w:rPr>
-        <w:t>מחיר המנייה הנוכחי</w:t>
-      </w:r>
-    </w:p>
-    <w:p>
-      <w:pPr>
-        <w:pStyle w:val="a3"/>
-        <w:numPr>
-          <w:ilvl w:val="0"/>
-          <w:numId w:val="4"/>
-        </w:numPr>
-        <w:spacing w:line="360" w:lineRule="auto"/>
-        <w:rPr>
-          <w:rtl/>
-        </w:rPr>
-      </w:pPr>
-      <w:r>
-        <w:rPr>
-          <w:rFonts w:cs="Arial"/>
-          <w:rtl/>
-        </w:rPr>
-        <w:t>סה"כ עסקאות שבוצעו במנייה עד עכשיו</w:t>
-      </w:r>
-    </w:p>
-    <w:p>
-      <w:pPr>
-        <w:pStyle w:val="a3"/>
-        <w:numPr>
-          <w:ilvl w:val="0"/>
-          <w:numId w:val="4"/>
-        </w:numPr>
-        <w:spacing w:line="360" w:lineRule="auto"/>
-        <w:rPr>
-          <w:rtl/>
-        </w:rPr>
-      </w:pPr>
-      <w:r>
-        <w:rPr>
-          <w:rFonts w:cs="Arial"/>
-          <w:rtl/>
-        </w:rPr>
-        <w:t>מחזור העסקאות שבוצעו במנייה</w:t>
-      </w:r>
-    </w:p>
-    <w:p>
-      <w:pPr>
-        <w:spacing w:line="360" w:lineRule="auto"/>
-        <w:rPr>
-          <w:rtl/>
-        </w:rPr>
-      </w:pPr>
-      <w:r>
-        <w:rPr>
-          <w:rFonts w:hint="cs"/>
-          <w:rtl/>
-        </w:rPr>
-        <w:t>פקודה זו לא מתאפשרת אם לא טעון קובץ תקין במערכת.</w:t>
-      </w:r>
+      </w:pPr>
     </w:p>
     <w:p>
       <w:pPr>
@@ -1864,265 +1807,62 @@
         </w:numPr>
         <w:spacing w:line="360" w:lineRule="auto"/>
         <w:rPr>
-          <w:rFonts w:asciiTheme="minorBidi" w:hAnsiTheme="minorBidi"/>
-        </w:rPr>
-      </w:pPr>
-      <w:r>
-        <w:rPr>
-          <w:rFonts w:asciiTheme="minorBidi" w:hAnsiTheme="minorBidi" w:cs="Arial"/>
-          <w:rtl/>
-        </w:rPr>
-        <w:t>הצגת מידע על מנייה בודדת</w:t>
-      </w:r>
-      <w:r>
-        <w:rPr>
-          <w:rFonts w:asciiTheme="minorBidi" w:hAnsiTheme="minorBidi" w:cs="Arial" w:hint="cs"/>
-          <w:rtl/>
-        </w:rPr>
-        <w:t>:</w:t>
+          <w:rFonts w:cs="Arial"/>
+        </w:rPr>
+      </w:pPr>
+      <w:r>
+        <w:rPr>
+          <w:rFonts w:cs="Arial" w:hint="cs"/>
+          <w:rtl/>
+        </w:rPr>
+        <w:t>קליטת מספר הפקודה מהמשתמש:</w:t>
       </w:r>
     </w:p>
     <w:p>
       <w:pPr>
         <w:pStyle w:val="a3"/>
-        <w:spacing w:after="0" w:line="360" w:lineRule="auto"/>
-        <w:rPr>
-          <w:rFonts w:asciiTheme="minorBidi" w:hAnsiTheme="minorBidi"/>
-        </w:rPr>
-      </w:pPr>
-      <w:r>
-        <w:rPr>
-          <w:rFonts w:asciiTheme="minorBidi" w:hAnsiTheme="minorBidi"/>
-          <w:rtl/>
-        </w:rPr>
-        <w:t>פקודה זו תאפשר ללקוח לבחור מנייה אחת ולצפות במידע מפורט יותר לגביה בלבד.</w:t>
+        <w:spacing w:line="360" w:lineRule="auto"/>
+        <w:rPr>
+          <w:rFonts w:cs="Arial"/>
+          <w:rtl/>
+        </w:rPr>
+      </w:pPr>
+      <w:r>
+        <w:rPr>
+          <w:rFonts w:cs="Arial" w:hint="cs"/>
+          <w:rtl/>
+        </w:rPr>
+        <w:t xml:space="preserve">בחרנו לעבוד עם </w:t>
+      </w:r>
+      <w:r>
+        <w:rPr>
+          <w:rFonts w:cs="Arial" w:hint="cs"/>
+        </w:rPr>
+        <w:t>S</w:t>
+      </w:r>
+      <w:r>
+        <w:rPr>
+          <w:rFonts w:cs="Arial"/>
+        </w:rPr>
+        <w:t>witch – case</w:t>
+      </w:r>
+      <w:r>
+        <w:rPr>
+          <w:rFonts w:cs="Arial" w:hint="cs"/>
+          <w:rtl/>
+        </w:rPr>
+        <w:t>. בחירה זו מאפשרת לנו בהמשך להוסיף פקודות נוספות בצורה קלה, לבדוק את מספר הפקודה שנבחר בצורה קלה, ולנתב לפקודה הנכונה עם הטיפול הספציפי לה בצורה פשוטה ונוחה.</w:t>
       </w:r>
     </w:p>
     <w:p>
       <w:pPr>
         <w:pStyle w:val="a3"/>
-        <w:spacing w:after="0" w:line="360" w:lineRule="auto"/>
-        <w:rPr>
-          <w:rFonts w:asciiTheme="minorBidi" w:hAnsiTheme="minorBidi"/>
-          <w:rtl/>
-        </w:rPr>
-      </w:pPr>
-      <w:r>
-        <w:rPr>
-          <w:rFonts w:asciiTheme="minorBidi" w:hAnsiTheme="minorBidi"/>
-          <w:rtl/>
-        </w:rPr>
-        <w:t>את המנייה יש לבחור על פי שמה</w:t>
-      </w:r>
-    </w:p>
-    <w:p>
-      <w:pPr>
-        <w:pStyle w:val="a3"/>
-        <w:numPr>
-          <w:ilvl w:val="0"/>
-          <w:numId w:val="5"/>
-        </w:numPr>
-        <w:spacing w:after="0" w:line="360" w:lineRule="auto"/>
-        <w:ind w:left="1080"/>
-        <w:rPr>
-          <w:rFonts w:asciiTheme="minorBidi" w:hAnsiTheme="minorBidi"/>
-          <w:rtl/>
-        </w:rPr>
-      </w:pPr>
-      <w:r>
-        <w:rPr>
-          <w:rFonts w:asciiTheme="minorBidi" w:hAnsiTheme="minorBidi"/>
-          <w:rtl/>
-        </w:rPr>
-        <w:t>כל ה</w:t>
-      </w:r>
-      <w:proofErr w:type="spellStart"/>
-      <w:r>
-        <w:rPr>
-          <w:rFonts w:asciiTheme="minorBidi" w:hAnsiTheme="minorBidi"/>
-          <w:rtl/>
-        </w:rPr>
-        <w:t>מידעים</w:t>
-      </w:r>
-      <w:proofErr w:type="spellEnd"/>
-      <w:r>
-        <w:rPr>
-          <w:rFonts w:asciiTheme="minorBidi" w:hAnsiTheme="minorBidi"/>
-          <w:rtl/>
-        </w:rPr>
-        <w:t xml:space="preserve"> המפורטים עבור כל מנייה על פי פקודה מס' 2</w:t>
-      </w:r>
-    </w:p>
-    <w:p>
-      <w:pPr>
-        <w:pStyle w:val="a3"/>
-        <w:numPr>
-          <w:ilvl w:val="0"/>
-          <w:numId w:val="5"/>
-        </w:numPr>
-        <w:spacing w:after="0" w:line="360" w:lineRule="auto"/>
-        <w:ind w:left="1080"/>
-        <w:rPr>
-          <w:rFonts w:asciiTheme="minorBidi" w:hAnsiTheme="minorBidi"/>
-        </w:rPr>
-      </w:pPr>
-      <w:r>
-        <w:rPr>
-          <w:rFonts w:asciiTheme="minorBidi" w:hAnsiTheme="minorBidi"/>
-          <w:rtl/>
-        </w:rPr>
-        <w:t>פירוט של כל העסקאות שבוצעו במנייה עד כה, מוצגות על פי תאריך מהקדום ביותר (למטה) עד העדכני ביותר (למעלה, הראשון)</w:t>
-      </w:r>
-    </w:p>
-    <w:p>
-      <w:pPr>
-        <w:pStyle w:val="a3"/>
-        <w:spacing w:after="0" w:line="360" w:lineRule="auto"/>
-        <w:ind w:left="1080"/>
-        <w:rPr>
-          <w:rFonts w:asciiTheme="minorBidi" w:hAnsiTheme="minorBidi"/>
-        </w:rPr>
-      </w:pPr>
-      <w:r>
-        <w:rPr>
-          <w:rFonts w:asciiTheme="minorBidi" w:hAnsiTheme="minorBidi"/>
-          <w:rtl/>
-        </w:rPr>
-        <w:t>עבור כל עסקה:</w:t>
-      </w:r>
-    </w:p>
-    <w:p>
-      <w:pPr>
-        <w:pStyle w:val="a3"/>
-        <w:numPr>
-          <w:ilvl w:val="1"/>
-          <w:numId w:val="5"/>
-        </w:numPr>
-        <w:spacing w:after="0" w:line="360" w:lineRule="auto"/>
-        <w:ind w:left="1800"/>
-        <w:rPr>
-          <w:rFonts w:asciiTheme="minorBidi" w:hAnsiTheme="minorBidi"/>
-        </w:rPr>
-      </w:pPr>
-      <w:r>
-        <w:rPr>
-          <w:rFonts w:asciiTheme="minorBidi" w:hAnsiTheme="minorBidi"/>
-          <w:rtl/>
-        </w:rPr>
-        <w:t>תאריך (למעשה השעה, בפורמט שהוגדר מעלה)</w:t>
-      </w:r>
-    </w:p>
-    <w:p>
-      <w:pPr>
-        <w:pStyle w:val="a3"/>
-        <w:numPr>
-          <w:ilvl w:val="1"/>
-          <w:numId w:val="5"/>
-        </w:numPr>
-        <w:spacing w:after="0" w:line="360" w:lineRule="auto"/>
-        <w:ind w:left="1800"/>
-        <w:rPr>
-          <w:rFonts w:asciiTheme="minorBidi" w:hAnsiTheme="minorBidi"/>
-        </w:rPr>
-      </w:pPr>
-      <w:r>
-        <w:rPr>
-          <w:rFonts w:asciiTheme="minorBidi" w:hAnsiTheme="minorBidi"/>
-          <w:rtl/>
-        </w:rPr>
-        <w:t>כמות מניות שנמכרה</w:t>
-      </w:r>
-    </w:p>
-    <w:p>
-      <w:pPr>
-        <w:pStyle w:val="a3"/>
-        <w:numPr>
-          <w:ilvl w:val="1"/>
-          <w:numId w:val="5"/>
-        </w:numPr>
-        <w:spacing w:after="0" w:line="360" w:lineRule="auto"/>
-        <w:ind w:left="1800"/>
-        <w:rPr>
-          <w:rFonts w:asciiTheme="minorBidi" w:hAnsiTheme="minorBidi"/>
-        </w:rPr>
-      </w:pPr>
-      <w:r>
-        <w:rPr>
-          <w:rFonts w:asciiTheme="minorBidi" w:hAnsiTheme="minorBidi"/>
-          <w:rtl/>
-        </w:rPr>
-        <w:t>מחיר המכירה</w:t>
-      </w:r>
-    </w:p>
-    <w:p>
-      <w:pPr>
-        <w:pStyle w:val="a3"/>
-        <w:numPr>
-          <w:ilvl w:val="1"/>
-          <w:numId w:val="5"/>
-        </w:numPr>
-        <w:spacing w:after="0" w:line="360" w:lineRule="auto"/>
-        <w:ind w:left="1800"/>
-        <w:rPr>
-          <w:rFonts w:asciiTheme="minorBidi" w:hAnsiTheme="minorBidi"/>
-        </w:rPr>
-      </w:pPr>
-      <w:r>
-        <w:rPr>
-          <w:rFonts w:asciiTheme="minorBidi" w:hAnsiTheme="minorBidi"/>
-          <w:rtl/>
-        </w:rPr>
-        <w:t>סה"כ שווי העסקה</w:t>
-      </w:r>
-    </w:p>
-    <w:p>
-      <w:pPr>
-        <w:spacing w:after="0" w:line="360" w:lineRule="auto"/>
-        <w:rPr>
-          <w:rFonts w:asciiTheme="minorBidi" w:hAnsiTheme="minorBidi"/>
-          <w:rtl/>
-        </w:rPr>
-      </w:pPr>
-    </w:p>
-    <w:p>
-      <w:pPr>
-        <w:pStyle w:val="a3"/>
-        <w:numPr>
-          <w:ilvl w:val="0"/>
-          <w:numId w:val="5"/>
-        </w:numPr>
-        <w:spacing w:after="0" w:line="360" w:lineRule="auto"/>
-        <w:rPr>
-          <w:rFonts w:asciiTheme="minorBidi" w:hAnsiTheme="minorBidi"/>
-        </w:rPr>
-      </w:pPr>
-      <w:r>
-        <w:rPr>
-          <w:rFonts w:asciiTheme="minorBidi" w:hAnsiTheme="minorBidi" w:hint="cs"/>
-          <w:rtl/>
-        </w:rPr>
-        <w:t>פקודה זו לא מתאפשרת אם לא טעון קובץ תקין מערכת.</w:t>
-      </w:r>
-    </w:p>
-    <w:p>
-      <w:pPr>
-        <w:pStyle w:val="a3"/>
-        <w:numPr>
-          <w:ilvl w:val="0"/>
-          <w:numId w:val="5"/>
-        </w:numPr>
-        <w:spacing w:after="0" w:line="360" w:lineRule="auto"/>
-        <w:rPr>
-          <w:rFonts w:asciiTheme="minorBidi" w:hAnsiTheme="minorBidi"/>
-        </w:rPr>
-      </w:pPr>
-      <w:r>
-        <w:rPr>
-          <w:rFonts w:asciiTheme="minorBidi" w:hAnsiTheme="minorBidi" w:hint="cs"/>
-          <w:rtl/>
-        </w:rPr>
-        <w:t>במידה ושם המנייה לא קיים מוצגת הודעה מתאימה.</w:t>
-      </w:r>
+        <w:spacing w:line="360" w:lineRule="auto"/>
+        <w:rPr>
+          <w:rFonts w:cs="Arial"/>
+          <w:rtl/>
+        </w:rPr>
+      </w:pPr>
     </w:p>
     <w:p>
       <w:pPr>
@@ -2132,390 +1872,210 @@
           <w:numId w:val="1"/>
         </w:numPr>
         <w:spacing w:line="360" w:lineRule="auto"/>
-      </w:pPr>
-      <w:r>
-        <w:rPr>
-          <w:rFonts w:hint="cs"/>
-          <w:rtl/>
-        </w:rPr>
-        <w:t>ביצוע הוראת מסחר:</w:t>
+        <w:rPr>
+          <w:rFonts w:cs="Arial"/>
+        </w:rPr>
+      </w:pPr>
+      <w:r>
+        <w:rPr>
+          <w:rFonts w:cs="Arial" w:hint="cs"/>
+          <w:rtl/>
+        </w:rPr>
+        <w:t>שמירת הקובץ המכיל את מצב המערכת (בונוס):</w:t>
       </w:r>
     </w:p>
     <w:p>
       <w:pPr>
         <w:pStyle w:val="a3"/>
-        <w:spacing w:line="360" w:lineRule="auto"/>
-        <w:rPr>
-          <w:rtl/>
-        </w:rPr>
-      </w:pPr>
-      <w:r>
+        <w:rPr>
+          <w:rFonts w:asciiTheme="minorBidi" w:hAnsiTheme="minorBidi"/>
+          <w:rtl/>
+        </w:rPr>
+      </w:pPr>
+      <w:r>
+        <w:rPr>
+          <w:rFonts w:asciiTheme="minorBidi" w:hAnsiTheme="minorBidi" w:hint="cs"/>
+          <w:rtl/>
+        </w:rPr>
+        <w:t xml:space="preserve">על מנת לטעון את המערכת מקובץ שמור, </w:t>
+      </w:r>
+      <w:r>
+        <w:rPr>
+          <w:rFonts w:asciiTheme="minorBidi" w:hAnsiTheme="minorBidi" w:hint="cs"/>
+          <w:rtl/>
+        </w:rPr>
+        <w:t>על המשתמש להכניס</w:t>
+      </w:r>
+      <w:r>
+        <w:rPr>
+          <w:rFonts w:asciiTheme="minorBidi" w:hAnsiTheme="minorBidi" w:hint="cs"/>
+          <w:rtl/>
+        </w:rPr>
+        <w:t xml:space="preserve"> גם את הנתיב </w:t>
+      </w:r>
+      <w:r>
+        <w:rPr>
+          <w:rFonts w:asciiTheme="minorBidi" w:hAnsiTheme="minorBidi" w:hint="cs"/>
+          <w:rtl/>
+        </w:rPr>
+        <w:t>של ה</w:t>
+      </w:r>
+      <w:r>
+        <w:rPr>
+          <w:rFonts w:asciiTheme="minorBidi" w:hAnsiTheme="minorBidi" w:hint="cs"/>
+          <w:rtl/>
+        </w:rPr>
+        <w:t xml:space="preserve">קובץ </w:t>
+      </w:r>
+      <w:r>
+        <w:rPr>
+          <w:rFonts w:asciiTheme="minorBidi" w:hAnsiTheme="minorBidi" w:hint="cs"/>
+          <w:rtl/>
+        </w:rPr>
+        <w:t>אותו הוא רוצה לטעון.</w:t>
+      </w:r>
+    </w:p>
+    <w:p>
+      <w:pPr>
+        <w:pStyle w:val="a3"/>
+        <w:rPr>
+          <w:rtl/>
+        </w:rPr>
+      </w:pPr>
+      <w:r>
+        <w:rPr>
+          <w:rFonts w:asciiTheme="minorBidi" w:hAnsiTheme="minorBidi" w:hint="cs"/>
+          <w:rtl/>
+        </w:rPr>
+        <w:t>בחרנו לבקש כאן גם את הנתיב (ולא לטעון מהקובץ שהמשתמש שמר לאחרונה</w:t>
+      </w:r>
+      <w:r>
+        <w:rPr>
+          <w:rFonts w:asciiTheme="minorBidi" w:hAnsiTheme="minorBidi" w:hint="cs"/>
+          <w:rtl/>
+        </w:rPr>
+        <w:t xml:space="preserve"> בעזרת נתיב השמור במערכת</w:t>
+      </w:r>
+      <w:r>
+        <w:rPr>
+          <w:rFonts w:asciiTheme="minorBidi" w:hAnsiTheme="minorBidi" w:hint="cs"/>
+          <w:rtl/>
+        </w:rPr>
+        <w:t xml:space="preserve">), כיוון שרצינו לתת למשתמש אפשרות </w:t>
+      </w:r>
+      <w:r>
+        <w:rPr>
+          <w:rFonts w:hint="cs"/>
+          <w:rtl/>
+        </w:rPr>
+        <w:t xml:space="preserve">לשמור מספר קבצים עם מצב המערכת, </w:t>
+      </w:r>
+      <w:r>
+        <w:rPr>
+          <w:rFonts w:hint="cs"/>
+          <w:rtl/>
+        </w:rPr>
+        <w:t>בלי דריסה של</w:t>
+      </w:r>
+      <w:r>
+        <w:rPr>
+          <w:rFonts w:hint="cs"/>
+          <w:rtl/>
+        </w:rPr>
+        <w:t xml:space="preserve"> הקובץ הקודם בכל פעם (דבר קריטי שתוך כדי מימוש עזר לנו הרבה).</w:t>
+      </w:r>
+    </w:p>
+    <w:p>
+      <w:pPr>
+        <w:pStyle w:val="a3"/>
+      </w:pPr>
+      <w:r>
+        <w:rPr>
+          <w:rFonts w:hint="cs"/>
+          <w:rtl/>
+        </w:rPr>
+        <w:t>בנוסף, בחרנו לשמור את הקובץ כקובץ בינארי כיוון שהמערכת היא היחידה שתעבוד עם הקובץ, ואין סיבה שיהיה קריא למשתמש/ יתפוס יותר מקום כשאין צורך .</w:t>
+      </w:r>
+    </w:p>
+    <w:p>
+      <w:pPr>
+        <w:pStyle w:val="a3"/>
+        <w:spacing w:line="360" w:lineRule="auto"/>
         <w:rPr>
           <w:rFonts w:cs="Arial"/>
           <w:rtl/>
         </w:rPr>
-        <w:t xml:space="preserve">פקודה זו תאפשר למשתמש להגיש </w:t>
-      </w:r>
-      <w:proofErr w:type="spellStart"/>
+      </w:pPr>
       <w:r>
         <w:rPr>
           <w:rFonts w:cs="Arial"/>
           <w:rtl/>
         </w:rPr>
-        <w:t>למע</w:t>
-      </w:r>
-      <w:proofErr w:type="spellEnd"/>
-      <w:r>
-        <w:rPr>
-          <w:rFonts w:cs="Arial"/>
-          <w:rtl/>
-        </w:rPr>
-        <w:t>' הוראת מסחר לביצוע.</w:t>
-      </w:r>
-    </w:p>
-    <w:p>
-      <w:pPr>
-        <w:pStyle w:val="a3"/>
-        <w:spacing w:line="360" w:lineRule="auto"/>
-        <w:rPr>
-          <w:rtl/>
-        </w:rPr>
-      </w:pPr>
-      <w:r>
-        <w:rPr>
-          <w:rFonts w:cs="Arial"/>
-          <w:rtl/>
-        </w:rPr>
-        <w:t xml:space="preserve">ההוראה יכולה להיות לקנייה או למכירה (בתרגיל זה אין מושג של משתמש ואין חשיבות </w:t>
-      </w:r>
-      <w:proofErr w:type="spellStart"/>
-      <w:r>
-        <w:rPr>
-          <w:rFonts w:cs="Arial"/>
-          <w:rtl/>
-        </w:rPr>
-        <w:t>להאם</w:t>
-      </w:r>
-      <w:proofErr w:type="spellEnd"/>
-      <w:r>
-        <w:rPr>
-          <w:rFonts w:cs="Arial"/>
-          <w:rtl/>
-        </w:rPr>
-        <w:t xml:space="preserve"> הוא מחזיק את המניה שהוא רוצה למכור או לא)</w:t>
-      </w:r>
-    </w:p>
-    <w:p>
-      <w:pPr>
-        <w:pStyle w:val="a3"/>
-        <w:spacing w:line="360" w:lineRule="auto"/>
-        <w:rPr>
-          <w:rtl/>
-        </w:rPr>
-      </w:pPr>
-      <w:r>
-        <w:rPr>
-          <w:rFonts w:cs="Arial"/>
-          <w:rtl/>
-        </w:rPr>
-        <w:lastRenderedPageBreak/>
-        <w:t xml:space="preserve">בתרגיל זה נתמוך בפקודת </w:t>
-      </w:r>
-      <w:r>
-        <w:t>LIMIT</w:t>
-      </w:r>
-      <w:r>
-        <w:rPr>
-          <w:rFonts w:cs="Arial"/>
-          <w:rtl/>
-        </w:rPr>
-        <w:t xml:space="preserve"> בלבד</w:t>
-      </w:r>
-      <w:r>
-        <w:rPr>
-          <w:rFonts w:cs="Arial" w:hint="cs"/>
-          <w:rtl/>
-        </w:rPr>
-        <w:t xml:space="preserve"> למרות שמימשנו גם את הבונוס כך שקיימת גם פקודת </w:t>
-      </w:r>
-      <w:r>
-        <w:rPr>
-          <w:rFonts w:cs="Arial" w:hint="cs"/>
-        </w:rPr>
-        <w:t>MKT</w:t>
-      </w:r>
-      <w:r>
-        <w:rPr>
-          <w:rFonts w:cs="Arial"/>
-          <w:rtl/>
-        </w:rPr>
-        <w:t>. בפקוד</w:t>
-      </w:r>
-      <w:r>
-        <w:rPr>
-          <w:rFonts w:cs="Arial" w:hint="cs"/>
-          <w:rtl/>
-        </w:rPr>
-        <w:t xml:space="preserve">ת </w:t>
-      </w:r>
-      <w:r>
-        <w:rPr>
-          <w:rFonts w:cs="Arial" w:hint="cs"/>
-        </w:rPr>
-        <w:t>LMT</w:t>
-      </w:r>
-      <w:r>
-        <w:rPr>
-          <w:rFonts w:cs="Arial"/>
-          <w:rtl/>
-        </w:rPr>
-        <w:t xml:space="preserve"> יש לבחור מגבלה על גובה העסקה ולציית למגבלה.</w:t>
-      </w:r>
-    </w:p>
-    <w:p>
-      <w:pPr>
-        <w:pStyle w:val="a3"/>
-        <w:spacing w:line="360" w:lineRule="auto"/>
-        <w:rPr>
-          <w:rtl/>
-        </w:rPr>
-      </w:pPr>
-      <w:r>
-        <w:rPr>
-          <w:rFonts w:cs="Arial"/>
-          <w:rtl/>
-        </w:rPr>
-        <w:t>כאשר המשתמש מכניס פקודה לביצוע עליו להכניס את הפרטים הבאים:</w:t>
-      </w:r>
-    </w:p>
-    <w:p>
-      <w:pPr>
-        <w:pStyle w:val="a3"/>
-        <w:spacing w:line="360" w:lineRule="auto"/>
-        <w:rPr>
-          <w:rtl/>
-        </w:rPr>
-      </w:pPr>
-      <w:r>
-        <w:rPr>
-          <w:rFonts w:cs="Arial"/>
-          <w:rtl/>
-        </w:rPr>
-        <w:t>•</w:t>
-      </w:r>
-      <w:r>
-        <w:rPr>
-          <w:rFonts w:cs="Arial"/>
-          <w:rtl/>
-        </w:rPr>
-        <w:tab/>
-        <w:t>האם הפקודה היא לקנייה או מכירה</w:t>
-      </w:r>
-    </w:p>
-    <w:p>
-      <w:pPr>
-        <w:pStyle w:val="a3"/>
-        <w:spacing w:line="360" w:lineRule="auto"/>
-        <w:rPr>
-          <w:rtl/>
-        </w:rPr>
-      </w:pPr>
-      <w:r>
-        <w:rPr>
-          <w:rFonts w:cs="Arial"/>
-          <w:rtl/>
-        </w:rPr>
-        <w:t>•</w:t>
-      </w:r>
-      <w:r>
-        <w:rPr>
-          <w:rFonts w:cs="Arial"/>
-          <w:rtl/>
-        </w:rPr>
-        <w:tab/>
-        <w:t xml:space="preserve">שם המניה לפקודה. יש להכניס את ה </w:t>
-      </w:r>
-      <w:r>
-        <w:t>SYMBOL</w:t>
-      </w:r>
-      <w:r>
-        <w:rPr>
-          <w:rFonts w:cs="Arial"/>
-          <w:rtl/>
-        </w:rPr>
-        <w:t xml:space="preserve"> שיכול להינתן בכל </w:t>
-      </w:r>
-      <w:r>
-        <w:t>CASE</w:t>
-      </w:r>
-      <w:r>
-        <w:rPr>
-          <w:rFonts w:cs="Arial"/>
-          <w:rtl/>
-        </w:rPr>
-        <w:t xml:space="preserve"> שהמשתמש </w:t>
-      </w:r>
-      <w:proofErr w:type="spellStart"/>
-      <w:r>
-        <w:rPr>
-          <w:rFonts w:cs="Arial"/>
-          <w:rtl/>
-        </w:rPr>
-        <w:t>יחפץ</w:t>
-      </w:r>
-      <w:proofErr w:type="spellEnd"/>
-    </w:p>
-    <w:p>
-      <w:pPr>
-        <w:pStyle w:val="a3"/>
-        <w:spacing w:line="360" w:lineRule="auto"/>
-        <w:rPr>
-          <w:rtl/>
-        </w:rPr>
-      </w:pPr>
-      <w:r>
-        <w:rPr>
-          <w:rFonts w:cs="Arial"/>
-          <w:rtl/>
-        </w:rPr>
-        <w:t>•</w:t>
-      </w:r>
-      <w:r>
-        <w:rPr>
-          <w:rFonts w:cs="Arial"/>
-          <w:rtl/>
-        </w:rPr>
-        <w:tab/>
-        <w:t>כמות לקנייה או מכירה</w:t>
-      </w:r>
-    </w:p>
-    <w:p>
-      <w:pPr>
-        <w:pStyle w:val="a3"/>
-        <w:spacing w:line="360" w:lineRule="auto"/>
-        <w:rPr>
-          <w:rtl/>
-        </w:rPr>
-      </w:pPr>
-      <w:r>
-        <w:rPr>
-          <w:rFonts w:cs="Arial"/>
-          <w:rtl/>
-        </w:rPr>
-        <w:t>•</w:t>
-      </w:r>
-      <w:r>
-        <w:rPr>
-          <w:rFonts w:cs="Arial"/>
-          <w:rtl/>
-        </w:rPr>
-        <w:tab/>
-        <w:t xml:space="preserve">שער גבול לביצוע ההוראה. </w:t>
-      </w:r>
-    </w:p>
-    <w:p>
-      <w:pPr>
-        <w:pStyle w:val="a3"/>
-        <w:spacing w:line="360" w:lineRule="auto"/>
-        <w:rPr>
-          <w:rtl/>
-        </w:rPr>
-      </w:pPr>
-      <w:r>
-        <w:rPr>
-          <w:rFonts w:cs="Arial"/>
-          <w:rtl/>
-        </w:rPr>
-        <w:t>באם הפקודה אינה תקינה – יש להציג הודעה מתאימה למשתמש ולחזור לתפריט הראשי.</w:t>
-      </w:r>
-    </w:p>
-    <w:p>
-      <w:pPr>
-        <w:pStyle w:val="a3"/>
-        <w:spacing w:line="360" w:lineRule="auto"/>
-        <w:rPr>
-          <w:rtl/>
-        </w:rPr>
-      </w:pPr>
-      <w:r>
-        <w:rPr>
-          <w:rFonts w:cs="Arial"/>
-          <w:rtl/>
-        </w:rPr>
-        <w:t xml:space="preserve">הפלט למשתמש </w:t>
-      </w:r>
-      <w:r>
-        <w:rPr>
-          <w:rFonts w:cs="Arial" w:hint="cs"/>
-          <w:rtl/>
-        </w:rPr>
-        <w:t xml:space="preserve">מציין </w:t>
-      </w:r>
-      <w:r>
-        <w:rPr>
-          <w:rFonts w:cs="Arial"/>
-          <w:rtl/>
-        </w:rPr>
-        <w:t>אם הפקודה בוצעה ונוצרה עסקה (או עסקאות) בעקבותיה (מלאה או חלקית). במקרה זה</w:t>
-      </w:r>
-      <w:r>
-        <w:rPr>
-          <w:rFonts w:cs="Arial" w:hint="cs"/>
-          <w:rtl/>
-        </w:rPr>
-        <w:t xml:space="preserve"> מציינים</w:t>
-      </w:r>
-      <w:r>
-        <w:rPr>
-          <w:rFonts w:cs="Arial"/>
-          <w:rtl/>
-        </w:rPr>
-        <w:t xml:space="preserve"> את פרטי העסקה (או העסקאות) שנוצרה. </w:t>
-      </w:r>
-    </w:p>
-    <w:p>
-      <w:pPr>
-        <w:pStyle w:val="a3"/>
-        <w:spacing w:line="360" w:lineRule="auto"/>
-        <w:rPr>
-          <w:rtl/>
-        </w:rPr>
-      </w:pPr>
-      <w:r>
-        <w:rPr>
-          <w:rFonts w:cs="Arial"/>
-          <w:rtl/>
-        </w:rPr>
-        <w:t xml:space="preserve">אם הפקודה לא בוצעה (כולה או חלקה) ועל כן נכנסה לספר הפקודות – יש </w:t>
-      </w:r>
-      <w:r>
-        <w:rPr>
-          <w:rFonts w:cs="Arial" w:hint="cs"/>
-          <w:rtl/>
-        </w:rPr>
-        <w:t>הודעה</w:t>
-      </w:r>
-      <w:r>
-        <w:rPr>
-          <w:rFonts w:cs="Arial"/>
-          <w:rtl/>
-        </w:rPr>
-        <w:t xml:space="preserve"> למשתמש בצורה מסודרת וברורה.</w:t>
-      </w:r>
-    </w:p>
-    <w:p>
-      <w:pPr>
-        <w:spacing w:line="360" w:lineRule="auto"/>
-        <w:rPr>
-          <w:rtl/>
-        </w:rPr>
-      </w:pPr>
-      <w:r>
-        <w:rPr>
-          <w:rFonts w:hint="cs"/>
-          <w:rtl/>
-        </w:rPr>
-        <w:t>פקודה זו לא מתאפשרת אם לא טעון קובץ תקין במערכת.</w:t>
+        <w:br/>
+      </w:r>
+    </w:p>
+    <w:p>
+      <w:pPr>
+        <w:spacing w:line="360" w:lineRule="auto"/>
+        <w:rPr>
+          <w:rtl/>
+        </w:rPr>
+      </w:pPr>
+      <w:r>
+        <w:rPr>
+          <w:rFonts w:hint="cs"/>
+          <w:rtl/>
+        </w:rPr>
+        <w:t>בנוסף לכך במודול ה</w:t>
+      </w:r>
+      <w:r>
+        <w:rPr>
+          <w:rFonts w:hint="cs"/>
+        </w:rPr>
+        <w:t>BL</w:t>
+      </w:r>
+      <w:r>
+        <w:rPr>
+          <w:rFonts w:hint="cs"/>
+          <w:rtl/>
+        </w:rPr>
+        <w:t xml:space="preserve"> קיים "מיני שכבה" שנקראת </w:t>
+      </w:r>
+      <w:r>
+        <w:t>APIGateway</w:t>
+      </w:r>
+      <w:r>
+        <w:rPr>
+          <w:rFonts w:hint="cs"/>
+          <w:rtl/>
+        </w:rPr>
+        <w:t xml:space="preserve"> שמטרתו היא לייצא את הפקודות הרלוונטיות, הוא המקשר "לעולם החיצון".</w:t>
+      </w:r>
+    </w:p>
+    <w:p>
+      <w:pPr>
+        <w:spacing w:line="360" w:lineRule="auto"/>
+        <w:rPr>
+          <w:rtl/>
+        </w:rPr>
+      </w:pPr>
+    </w:p>
+    <w:p>
+      <w:pPr>
+        <w:rPr>
+          <w:sz w:val="24"/>
+          <w:szCs w:val="24"/>
+          <w:u w:val="single"/>
+        </w:rPr>
+      </w:pPr>
+      <w:r>
+        <w:rPr>
+          <w:sz w:val="24"/>
+          <w:szCs w:val="24"/>
+          <w:u w:val="single"/>
+          <w:rtl/>
+        </w:rPr>
+        <w:t>אופן מימוש המחלקות העיקריות</w:t>
       </w:r>
     </w:p>
     <w:p>
@@ -2523,312 +2083,146 @@
         <w:pStyle w:val="a3"/>
         <w:numPr>
           <w:ilvl w:val="0"/>
-          <w:numId w:val="1"/>
+          <w:numId w:val="2"/>
         </w:numPr>
-        <w:spacing w:line="360" w:lineRule="auto"/>
-      </w:pPr>
-      <w:r>
-        <w:rPr>
-          <w:rFonts w:hint="cs"/>
-          <w:rtl/>
-        </w:rPr>
-        <w:t>הצגת רשימות הפקודות לביצוע</w:t>
-      </w:r>
-    </w:p>
-    <w:p>
-      <w:pPr>
-        <w:pStyle w:val="a3"/>
-        <w:spacing w:line="360" w:lineRule="auto"/>
-        <w:rPr>
-          <w:rtl/>
-        </w:rPr>
-      </w:pPr>
-      <w:r>
-        <w:rPr>
-          <w:rFonts w:cs="Arial"/>
-          <w:rtl/>
-        </w:rPr>
-        <w:t>פקודה זו תציג למשתמש את נבכי מנוע המסחר.</w:t>
-      </w:r>
-    </w:p>
-    <w:p>
-      <w:pPr>
-        <w:pStyle w:val="a3"/>
-        <w:spacing w:line="360" w:lineRule="auto"/>
-        <w:rPr>
-          <w:rtl/>
-        </w:rPr>
-      </w:pPr>
-      <w:r>
-        <w:rPr>
-          <w:rFonts w:cs="Arial"/>
-          <w:rtl/>
-        </w:rPr>
-        <w:t>עבור כל נייר ערך בנפרד:</w:t>
-      </w:r>
-    </w:p>
-    <w:p>
-      <w:pPr>
-        <w:pStyle w:val="a3"/>
-        <w:spacing w:line="360" w:lineRule="auto"/>
-        <w:rPr>
-          <w:rtl/>
-        </w:rPr>
-      </w:pPr>
-      <w:r>
-        <w:rPr>
-          <w:rFonts w:cs="Arial"/>
-          <w:rtl/>
-        </w:rPr>
-        <w:t>1.</w:t>
-      </w:r>
-      <w:r>
-        <w:rPr>
-          <w:rFonts w:cs="Arial"/>
-          <w:rtl/>
-        </w:rPr>
-        <w:tab/>
-        <w:t xml:space="preserve">רשימת הפקודות הממתינות לקנייה </w:t>
-      </w:r>
-    </w:p>
-    <w:p>
-      <w:pPr>
-        <w:pStyle w:val="a3"/>
-        <w:spacing w:line="360" w:lineRule="auto"/>
-        <w:rPr>
-          <w:rtl/>
-        </w:rPr>
-      </w:pPr>
-      <w:r>
-        <w:rPr>
-          <w:rFonts w:cs="Arial"/>
-          <w:rtl/>
-        </w:rPr>
-        <w:t>2.</w:t>
-      </w:r>
-      <w:r>
-        <w:rPr>
-          <w:rFonts w:cs="Arial"/>
-          <w:rtl/>
-        </w:rPr>
-        <w:tab/>
-        <w:t xml:space="preserve">רשימת הפקודות הממתינות למכירה </w:t>
-      </w:r>
-    </w:p>
-    <w:p>
-      <w:pPr>
-        <w:pStyle w:val="a3"/>
-        <w:spacing w:line="360" w:lineRule="auto"/>
-        <w:rPr>
-          <w:rtl/>
-        </w:rPr>
-      </w:pPr>
-      <w:r>
-        <w:rPr>
-          <w:rFonts w:cs="Arial"/>
-          <w:rtl/>
-        </w:rPr>
-        <w:t>3.</w:t>
-      </w:r>
-      <w:r>
-        <w:rPr>
-          <w:rFonts w:cs="Arial"/>
-          <w:rtl/>
-        </w:rPr>
-        <w:tab/>
-        <w:t xml:space="preserve">רשימת העסקאות שבוצעו </w:t>
-      </w:r>
-    </w:p>
-    <w:p>
-      <w:pPr>
-        <w:pStyle w:val="a3"/>
-        <w:spacing w:line="360" w:lineRule="auto"/>
-        <w:rPr>
-          <w:rtl/>
-        </w:rPr>
-      </w:pPr>
-      <w:r>
-        <w:rPr>
-          <w:rFonts w:cs="Arial"/>
-          <w:rtl/>
-        </w:rPr>
-        <w:t xml:space="preserve">עבור כל פקודה/עסקה, בכל רשימה </w:t>
-      </w:r>
-      <w:r>
-        <w:rPr>
-          <w:rFonts w:cs="Arial" w:hint="cs"/>
-          <w:rtl/>
-        </w:rPr>
-        <w:t>מוצג</w:t>
-      </w:r>
-      <w:r>
-        <w:rPr>
-          <w:rFonts w:cs="Arial"/>
-          <w:rtl/>
-        </w:rPr>
-        <w:t xml:space="preserve"> המידע הבא:</w:t>
-      </w:r>
-    </w:p>
-    <w:p>
-      <w:pPr>
-        <w:pStyle w:val="a3"/>
-        <w:spacing w:line="360" w:lineRule="auto"/>
-        <w:rPr>
-          <w:rtl/>
-        </w:rPr>
-      </w:pPr>
-      <w:r>
-        <w:rPr>
-          <w:rFonts w:cs="Arial"/>
-          <w:rtl/>
-        </w:rPr>
-        <w:t>1.</w:t>
-      </w:r>
-      <w:r>
-        <w:rPr>
-          <w:rFonts w:cs="Arial"/>
-          <w:rtl/>
-        </w:rPr>
-        <w:tab/>
-        <w:t xml:space="preserve">תאריך ביצוע הפקודה (השעה בפורמט </w:t>
-      </w:r>
-      <w:proofErr w:type="spellStart"/>
-      <w:r>
-        <w:rPr>
-          <w:rFonts w:cs="Arial"/>
-          <w:rtl/>
-        </w:rPr>
-        <w:t>שצויין</w:t>
-      </w:r>
-      <w:proofErr w:type="spellEnd"/>
-      <w:r>
-        <w:rPr>
-          <w:rFonts w:cs="Arial"/>
-          <w:rtl/>
-        </w:rPr>
-        <w:t xml:space="preserve"> לעיל)</w:t>
-      </w:r>
-    </w:p>
-    <w:p>
-      <w:pPr>
-        <w:pStyle w:val="a3"/>
-        <w:spacing w:line="360" w:lineRule="auto"/>
-        <w:rPr>
-          <w:rtl/>
-        </w:rPr>
-      </w:pPr>
-      <w:r>
-        <w:rPr>
-          <w:rFonts w:cs="Arial"/>
-          <w:rtl/>
-        </w:rPr>
-        <w:t>2.</w:t>
-      </w:r>
-      <w:r>
-        <w:rPr>
-          <w:rFonts w:cs="Arial"/>
-          <w:rtl/>
-        </w:rPr>
-        <w:tab/>
-        <w:t>כמות</w:t>
-      </w:r>
-    </w:p>
-    <w:p>
-      <w:pPr>
-        <w:pStyle w:val="a3"/>
-        <w:spacing w:line="360" w:lineRule="auto"/>
-        <w:rPr>
-          <w:rtl/>
-        </w:rPr>
-      </w:pPr>
-      <w:r>
-        <w:rPr>
-          <w:rFonts w:cs="Arial"/>
-          <w:rtl/>
-        </w:rPr>
-        <w:t>3.</w:t>
-      </w:r>
-      <w:r>
-        <w:rPr>
-          <w:rFonts w:cs="Arial"/>
-          <w:rtl/>
-        </w:rPr>
-        <w:tab/>
-        <w:t>שער</w:t>
-      </w:r>
-    </w:p>
-    <w:p>
-      <w:pPr>
-        <w:pStyle w:val="a3"/>
-        <w:spacing w:line="360" w:lineRule="auto"/>
-        <w:rPr>
-          <w:rFonts w:cs="Arial"/>
-          <w:rtl/>
-        </w:rPr>
-      </w:pPr>
-      <w:r>
-        <w:rPr>
-          <w:rFonts w:cs="Arial"/>
-          <w:rtl/>
-        </w:rPr>
-        <w:t>4.</w:t>
-      </w:r>
-      <w:r>
-        <w:rPr>
-          <w:rFonts w:cs="Arial"/>
-          <w:rtl/>
-        </w:rPr>
-        <w:tab/>
-        <w:t xml:space="preserve">מחזור (כמות </w:t>
-      </w:r>
-      <w:r>
-        <w:t>X</w:t>
-      </w:r>
-      <w:r>
-        <w:rPr>
-          <w:rFonts w:cs="Arial"/>
-          <w:rtl/>
-        </w:rPr>
-        <w:t xml:space="preserve"> שער)</w:t>
-      </w:r>
-    </w:p>
-    <w:p>
-      <w:pPr>
-        <w:pStyle w:val="a3"/>
-        <w:spacing w:line="360" w:lineRule="auto"/>
-        <w:rPr>
-          <w:rtl/>
-        </w:rPr>
-      </w:pPr>
-    </w:p>
-    <w:p>
-      <w:pPr>
-        <w:pStyle w:val="a3"/>
-        <w:spacing w:line="360" w:lineRule="auto"/>
-        <w:rPr>
-          <w:rtl/>
-        </w:rPr>
-      </w:pPr>
-      <w:r>
-        <w:rPr>
-          <w:rFonts w:cs="Arial"/>
-          <w:rtl/>
-        </w:rPr>
-        <w:t xml:space="preserve">בנוסף </w:t>
-      </w:r>
-      <w:r>
-        <w:rPr>
-          <w:rFonts w:cs="Arial" w:hint="cs"/>
-          <w:rtl/>
-        </w:rPr>
-        <w:t xml:space="preserve">מוצג גם </w:t>
-      </w:r>
-      <w:r>
-        <w:rPr>
-          <w:rFonts w:cs="Arial"/>
-          <w:rtl/>
-        </w:rPr>
-        <w:t>סיכום של המחזור הכולל של כל אחת מהרשימות, כלומר סך המחזור עבור הפקודות הממתינות לקנייה (מחזורים בהמתנה), מכירה וסך המחזור של העסקאות שבוצעו.</w:t>
+        <w:rPr>
+          <w:sz w:val="24"/>
+          <w:szCs w:val="24"/>
+        </w:rPr>
+      </w:pPr>
+      <w:r>
+        <w:rPr>
+          <w:sz w:val="24"/>
+          <w:szCs w:val="24"/>
+          <w:rtl/>
+        </w:rPr>
+        <w:t>במודול ה</w:t>
+      </w:r>
+      <w:r>
+        <w:rPr>
+          <w:sz w:val="24"/>
+          <w:szCs w:val="24"/>
+        </w:rPr>
+        <w:t>BL</w:t>
+      </w:r>
+      <w:r>
+        <w:rPr>
+          <w:sz w:val="24"/>
+          <w:szCs w:val="24"/>
+          <w:rtl/>
+        </w:rPr>
+        <w:t xml:space="preserve"> קיימ</w:t>
+      </w:r>
+      <w:r>
+        <w:rPr>
+          <w:rFonts w:hint="cs"/>
+          <w:sz w:val="24"/>
+          <w:szCs w:val="24"/>
+          <w:rtl/>
+        </w:rPr>
+        <w:t xml:space="preserve">ים מספר </w:t>
+      </w:r>
+      <w:r>
+        <w:rPr>
+          <w:sz w:val="24"/>
+          <w:szCs w:val="24"/>
+        </w:rPr>
+        <w:t>packages</w:t>
+      </w:r>
+      <w:r>
+        <w:rPr>
+          <w:sz w:val="24"/>
+          <w:szCs w:val="24"/>
+          <w:rtl/>
+        </w:rPr>
+        <w:t xml:space="preserve"> - </w:t>
+      </w:r>
+      <w:r>
+        <w:rPr>
+          <w:sz w:val="24"/>
+          <w:szCs w:val="24"/>
+          <w:rtl/>
+        </w:rPr>
+        <w:br/>
+      </w:r>
+      <w:r>
+        <w:rPr>
+          <w:rFonts w:hint="cs"/>
+          <w:sz w:val="24"/>
+          <w:szCs w:val="24"/>
+          <w:rtl/>
+        </w:rPr>
+        <w:t>א.</w:t>
+      </w:r>
+      <w:r>
+        <w:rPr>
+          <w:sz w:val="24"/>
+          <w:szCs w:val="24"/>
+          <w:rtl/>
+        </w:rPr>
+        <w:t xml:space="preserve"> </w:t>
+      </w:r>
+      <w:r>
+        <w:rPr>
+          <w:sz w:val="24"/>
+          <w:szCs w:val="24"/>
+        </w:rPr>
+        <w:t>a</w:t>
+      </w:r>
+      <w:r>
+        <w:rPr>
+          <w:sz w:val="24"/>
+          <w:szCs w:val="24"/>
+        </w:rPr>
+        <w:t>pigateway</w:t>
+      </w:r>
+      <w:r>
+        <w:rPr>
+          <w:rFonts w:hint="cs"/>
+          <w:sz w:val="24"/>
+          <w:szCs w:val="24"/>
+          <w:rtl/>
+        </w:rPr>
+        <w:t xml:space="preserve"> בו קיימת </w:t>
+      </w:r>
+      <w:r>
+        <w:rPr>
+          <w:sz w:val="24"/>
+          <w:szCs w:val="24"/>
+          <w:rtl/>
+        </w:rPr>
+        <w:t xml:space="preserve">המחלקה העיקרית </w:t>
+      </w:r>
+      <w:r>
+        <w:rPr>
+          <w:sz w:val="24"/>
+          <w:szCs w:val="24"/>
+        </w:rPr>
+        <w:t xml:space="preserve"> </w:t>
+      </w:r>
+      <w:r>
+        <w:rPr>
+          <w:sz w:val="24"/>
+          <w:szCs w:val="24"/>
+        </w:rPr>
+        <w:t>APIGatewayManager</w:t>
+      </w:r>
+      <w:r>
+        <w:rPr>
+          <w:sz w:val="24"/>
+          <w:szCs w:val="24"/>
+          <w:rtl/>
+        </w:rPr>
+        <w:t xml:space="preserve"> </w:t>
+      </w:r>
+      <w:r>
+        <w:rPr>
+          <w:rFonts w:hint="cs"/>
+          <w:sz w:val="24"/>
+          <w:szCs w:val="24"/>
+          <w:rtl/>
+        </w:rPr>
+        <w:t>– מנתבת כל בקשה למתודה האחראית עליה.</w:t>
       </w:r>
     </w:p>
     <w:p>
@@ -2836,32 +2230,90 @@
         <w:pStyle w:val="a3"/>
         <w:numPr>
           <w:ilvl w:val="0"/>
-          <w:numId w:val="1"/>
+          <w:numId w:val="6"/>
         </w:numPr>
-        <w:spacing w:line="360" w:lineRule="auto"/>
-      </w:pPr>
-      <w:r>
-        <w:rPr>
-          <w:rFonts w:hint="cs"/>
-          <w:rtl/>
-        </w:rPr>
-        <w:t xml:space="preserve">פקודת יציאה </w:t>
-      </w:r>
-      <w:proofErr w:type="spellStart"/>
-      <w:r>
-        <w:rPr>
-          <w:rFonts w:hint="cs"/>
-          <w:rtl/>
-        </w:rPr>
-        <w:t>מהמע</w:t>
-      </w:r>
-      <w:proofErr w:type="spellEnd"/>
-      <w:r>
-        <w:rPr>
-          <w:rFonts w:hint="cs"/>
-          <w:rtl/>
-        </w:rPr>
-        <w:t>'</w:t>
+        <w:rPr>
+          <w:sz w:val="24"/>
+          <w:szCs w:val="24"/>
+        </w:rPr>
+      </w:pPr>
+      <w:r>
+        <w:rPr>
+          <w:sz w:val="24"/>
+          <w:szCs w:val="24"/>
+        </w:rPr>
+        <w:t>bl</w:t>
+      </w:r>
+      <w:r>
+        <w:rPr>
+          <w:rFonts w:hint="cs"/>
+          <w:sz w:val="24"/>
+          <w:szCs w:val="24"/>
+          <w:rtl/>
+        </w:rPr>
+        <w:t xml:space="preserve"> </w:t>
+      </w:r>
+      <w:r>
+        <w:rPr>
+          <w:sz w:val="24"/>
+          <w:szCs w:val="24"/>
+          <w:rtl/>
+        </w:rPr>
+        <w:t>–</w:t>
+      </w:r>
+      <w:r>
+        <w:rPr>
+          <w:rFonts w:hint="cs"/>
+          <w:sz w:val="24"/>
+          <w:szCs w:val="24"/>
+          <w:rtl/>
+        </w:rPr>
+        <w:t xml:space="preserve"> </w:t>
+      </w:r>
+      <w:r>
+        <w:rPr>
+          <w:rFonts w:hint="cs"/>
+          <w:sz w:val="24"/>
+          <w:szCs w:val="24"/>
+          <w:rtl/>
+        </w:rPr>
+        <w:t xml:space="preserve">מרכז את המחלקות שמנהלות </w:t>
+      </w:r>
+      <w:r>
+        <w:rPr>
+          <w:rFonts w:hint="cs"/>
+          <w:sz w:val="24"/>
+          <w:szCs w:val="24"/>
+          <w:rtl/>
+        </w:rPr>
+        <w:t>מוד</w:t>
+      </w:r>
+      <w:r>
+        <w:rPr>
+          <w:rFonts w:hint="cs"/>
+          <w:sz w:val="24"/>
+          <w:szCs w:val="24"/>
+          <w:rtl/>
+        </w:rPr>
+        <w:t>ל</w:t>
+      </w:r>
+      <w:r>
+        <w:rPr>
+          <w:rFonts w:hint="cs"/>
+          <w:sz w:val="24"/>
+          <w:szCs w:val="24"/>
+          <w:rtl/>
+        </w:rPr>
+        <w:t xml:space="preserve">ים שונים </w:t>
+      </w:r>
+      <w:r>
+        <w:rPr>
+          <w:rFonts w:hint="cs"/>
+          <w:sz w:val="24"/>
+          <w:szCs w:val="24"/>
+          <w:rtl/>
+        </w:rPr>
+        <w:t>במערכת.</w:t>
       </w:r>
     </w:p>
     <w:p>
@@ -2869,46 +2321,44 @@
         <w:pStyle w:val="a3"/>
         <w:numPr>
           <w:ilvl w:val="0"/>
-          <w:numId w:val="1"/>
+          <w:numId w:val="6"/>
         </w:numPr>
-        <w:spacing w:line="360" w:lineRule="auto"/>
-      </w:pPr>
-      <w:r>
-        <w:rPr>
-          <w:rFonts w:asciiTheme="minorBidi" w:hAnsiTheme="minorBidi" w:hint="cs"/>
-          <w:rtl/>
-        </w:rPr>
-        <w:t>פקודה שמאפשרת</w:t>
-      </w:r>
-      <w:r>
-        <w:rPr>
-          <w:rFonts w:asciiTheme="minorBidi" w:hAnsiTheme="minorBidi"/>
-          <w:rtl/>
-        </w:rPr>
-        <w:t xml:space="preserve"> למשתמש להכניס נתיב שאליו הוא ירצה שמצב </w:t>
-      </w:r>
-      <w:proofErr w:type="spellStart"/>
-      <w:r>
-        <w:rPr>
-          <w:rFonts w:asciiTheme="minorBidi" w:hAnsiTheme="minorBidi"/>
-          <w:rtl/>
-        </w:rPr>
-        <w:t>המע</w:t>
-      </w:r>
-      <w:proofErr w:type="spellEnd"/>
-      <w:r>
-        <w:rPr>
-          <w:rFonts w:asciiTheme="minorBidi" w:hAnsiTheme="minorBidi"/>
-          <w:rtl/>
-        </w:rPr>
-        <w:t>' יישמר</w:t>
-      </w:r>
-      <w:r>
-        <w:rPr>
-          <w:rFonts w:hint="cs"/>
-          <w:rtl/>
-        </w:rPr>
-        <w:t>.</w:t>
+        <w:rPr>
+          <w:sz w:val="24"/>
+          <w:szCs w:val="24"/>
+        </w:rPr>
+      </w:pPr>
+      <w:r>
+        <w:rPr>
+          <w:sz w:val="24"/>
+          <w:szCs w:val="24"/>
+        </w:rPr>
+        <w:t>enums</w:t>
+      </w:r>
+      <w:r>
+        <w:rPr>
+          <w:rFonts w:hint="cs"/>
+          <w:sz w:val="24"/>
+          <w:szCs w:val="24"/>
+          <w:rtl/>
+        </w:rPr>
+        <w:t xml:space="preserve"> - מרכז את ה</w:t>
+      </w:r>
+      <w:r>
+        <w:rPr>
+          <w:sz w:val="24"/>
+          <w:szCs w:val="24"/>
+        </w:rPr>
+        <w:t>enums</w:t>
+      </w:r>
+      <w:r>
+        <w:rPr>
+          <w:rFonts w:hint="cs"/>
+          <w:sz w:val="24"/>
+          <w:szCs w:val="24"/>
+          <w:rtl/>
+        </w:rPr>
+        <w:t xml:space="preserve"> השונים הקיימים במערכת (כרגע קיים אחד בלבד).</w:t>
       </w:r>
     </w:p>
     <w:p>
@@ -2916,102 +2366,262 @@
         <w:pStyle w:val="a3"/>
         <w:numPr>
           <w:ilvl w:val="0"/>
-          <w:numId w:val="1"/>
+          <w:numId w:val="6"/>
         </w:numPr>
-        <w:spacing w:line="360" w:lineRule="auto"/>
-      </w:pPr>
-      <w:r>
-        <w:rPr>
-          <w:rFonts w:hint="cs"/>
-          <w:rtl/>
-        </w:rPr>
-        <w:t xml:space="preserve">פקודה </w:t>
-      </w:r>
-      <w:r>
-        <w:rPr>
-          <w:rFonts w:asciiTheme="minorBidi" w:hAnsiTheme="minorBidi" w:cs="Arial" w:hint="cs"/>
-          <w:rtl/>
-        </w:rPr>
-        <w:t>שמאפשרת</w:t>
-      </w:r>
-      <w:r>
-        <w:rPr>
-          <w:rFonts w:asciiTheme="minorBidi" w:hAnsiTheme="minorBidi" w:cs="Arial"/>
-          <w:rtl/>
-        </w:rPr>
-        <w:t xml:space="preserve"> למשתמש לטעון את כל </w:t>
-      </w:r>
-      <w:proofErr w:type="spellStart"/>
-      <w:r>
-        <w:rPr>
-          <w:rFonts w:asciiTheme="minorBidi" w:hAnsiTheme="minorBidi" w:cs="Arial"/>
-          <w:rtl/>
-        </w:rPr>
-        <w:t>המע</w:t>
-      </w:r>
-      <w:proofErr w:type="spellEnd"/>
-      <w:r>
-        <w:rPr>
-          <w:rFonts w:asciiTheme="minorBidi" w:hAnsiTheme="minorBidi" w:cs="Arial"/>
-          <w:rtl/>
-        </w:rPr>
-        <w:t>' ישירות מהקובץ ששמרתם אותה אליה</w:t>
-      </w:r>
-      <w:r>
-        <w:rPr>
-          <w:rFonts w:hint="cs"/>
-          <w:rtl/>
-        </w:rPr>
-        <w:t>.</w:t>
-      </w:r>
-    </w:p>
-    <w:p>
-      <w:pPr>
-        <w:spacing w:line="360" w:lineRule="auto"/>
-        <w:rPr>
-          <w:rtl/>
-        </w:rPr>
-      </w:pPr>
-    </w:p>
-    <w:p>
-      <w:pPr>
-        <w:spacing w:line="360" w:lineRule="auto"/>
-        <w:rPr>
-          <w:rtl/>
-        </w:rPr>
-      </w:pPr>
-      <w:r>
-        <w:rPr>
-          <w:rFonts w:hint="cs"/>
-          <w:rtl/>
-        </w:rPr>
-        <w:t>בנוסף לכך במודול ה</w:t>
-      </w:r>
-      <w:r>
-        <w:rPr>
-          <w:rFonts w:hint="cs"/>
-        </w:rPr>
-        <w:t>BL</w:t>
-      </w:r>
-      <w:r>
-        <w:rPr>
-          <w:rFonts w:hint="cs"/>
-          <w:rtl/>
-        </w:rPr>
-        <w:t xml:space="preserve"> קיים "מיני שכבה" שנקראת </w:t>
-      </w:r>
-      <w:proofErr w:type="spellStart"/>
-      <w:r>
-        <w:t>APIGateway</w:t>
-      </w:r>
-      <w:proofErr w:type="spellEnd"/>
-      <w:r>
-        <w:rPr>
-          <w:rFonts w:hint="cs"/>
-          <w:rtl/>
-        </w:rPr>
-        <w:t xml:space="preserve"> שמטרתו היא לייצא את הפקודות הרלוונטיות, הוא המקשר "לעולם החיצון".</w:t>
-      </w:r>
+        <w:rPr>
+          <w:sz w:val="24"/>
+          <w:szCs w:val="24"/>
+        </w:rPr>
+      </w:pPr>
+      <w:r>
+        <w:rPr>
+          <w:sz w:val="24"/>
+          <w:szCs w:val="24"/>
+        </w:rPr>
+        <w:lastRenderedPageBreak/>
+        <w:t>e</w:t>
+      </w:r>
+      <w:r>
+        <w:rPr>
+          <w:sz w:val="24"/>
+          <w:szCs w:val="24"/>
+        </w:rPr>
+        <w:t>xceptions</w:t>
+      </w:r>
+      <w:r>
+        <w:rPr>
+          <w:sz w:val="24"/>
+          <w:szCs w:val="24"/>
+          <w:rtl/>
+        </w:rPr>
+        <w:t xml:space="preserve"> </w:t>
+      </w:r>
+      <w:r>
+        <w:rPr>
+          <w:rFonts w:hint="cs"/>
+          <w:sz w:val="24"/>
+          <w:szCs w:val="24"/>
+          <w:rtl/>
+        </w:rPr>
+        <w:t>– מרכז את כל השגיאות שי</w:t>
+      </w:r>
+      <w:r>
+        <w:rPr>
+          <w:rFonts w:hint="cs"/>
+          <w:sz w:val="24"/>
+          <w:szCs w:val="24"/>
+          <w:rtl/>
+        </w:rPr>
+        <w:t xml:space="preserve">וצרים </w:t>
+      </w:r>
+      <w:r>
+        <w:rPr>
+          <w:rFonts w:hint="cs"/>
+          <w:sz w:val="24"/>
+          <w:szCs w:val="24"/>
+          <w:rtl/>
+        </w:rPr>
+        <w:t>במערכת.</w:t>
+      </w:r>
+    </w:p>
+    <w:p>
+      <w:pPr>
+        <w:pStyle w:val="a3"/>
+        <w:numPr>
+          <w:ilvl w:val="0"/>
+          <w:numId w:val="6"/>
+        </w:numPr>
+        <w:rPr>
+          <w:sz w:val="24"/>
+          <w:szCs w:val="24"/>
+        </w:rPr>
+      </w:pPr>
+      <w:r>
+        <w:rPr>
+          <w:sz w:val="24"/>
+          <w:szCs w:val="24"/>
+        </w:rPr>
+        <w:t>models</w:t>
+      </w:r>
+      <w:r>
+        <w:rPr>
+          <w:rFonts w:hint="cs"/>
+          <w:sz w:val="24"/>
+          <w:szCs w:val="24"/>
+          <w:rtl/>
+        </w:rPr>
+        <w:t xml:space="preserve"> </w:t>
+      </w:r>
+      <w:r>
+        <w:rPr>
+          <w:sz w:val="24"/>
+          <w:szCs w:val="24"/>
+          <w:rtl/>
+        </w:rPr>
+        <w:t>–</w:t>
+      </w:r>
+      <w:r>
+        <w:rPr>
+          <w:rFonts w:hint="cs"/>
+          <w:sz w:val="24"/>
+          <w:szCs w:val="24"/>
+          <w:rtl/>
+        </w:rPr>
+        <w:t xml:space="preserve"> מרכז את כל המודלים </w:t>
+      </w:r>
+      <w:r>
+        <w:rPr>
+          <w:rFonts w:hint="cs"/>
+          <w:sz w:val="24"/>
+          <w:szCs w:val="24"/>
+          <w:rtl/>
+        </w:rPr>
+        <w:t>במערכת</w:t>
+      </w:r>
+      <w:r>
+        <w:rPr>
+          <w:rFonts w:hint="cs"/>
+          <w:sz w:val="24"/>
+          <w:szCs w:val="24"/>
+          <w:rtl/>
+        </w:rPr>
+        <w:t xml:space="preserve"> (חלקם מג'ונרטים אוטומטית מה</w:t>
+      </w:r>
+      <w:r>
+        <w:rPr>
+          <w:rFonts w:hint="cs"/>
+          <w:sz w:val="24"/>
+          <w:szCs w:val="24"/>
+        </w:rPr>
+        <w:t>J</w:t>
+      </w:r>
+      <w:r>
+        <w:rPr>
+          <w:sz w:val="24"/>
+          <w:szCs w:val="24"/>
+        </w:rPr>
+        <w:t>AXB</w:t>
+      </w:r>
+      <w:r>
+        <w:rPr>
+          <w:rFonts w:hint="cs"/>
+          <w:sz w:val="24"/>
+          <w:szCs w:val="24"/>
+          <w:rtl/>
+        </w:rPr>
+        <w:t xml:space="preserve"> </w:t>
+      </w:r>
+      <w:r>
+        <w:rPr>
+          <w:sz w:val="24"/>
+          <w:szCs w:val="24"/>
+          <w:rtl/>
+        </w:rPr>
+        <w:t>–</w:t>
+      </w:r>
+      <w:r>
+        <w:rPr>
+          <w:rFonts w:hint="cs"/>
+          <w:sz w:val="24"/>
+          <w:szCs w:val="24"/>
+          <w:rtl/>
+        </w:rPr>
+        <w:t xml:space="preserve"> אדיר!).</w:t>
+      </w:r>
+      <w:r>
+        <w:rPr>
+          <w:rFonts w:hint="cs"/>
+          <w:sz w:val="24"/>
+          <w:szCs w:val="24"/>
+          <w:rtl/>
+        </w:rPr>
+        <w:br/>
+      </w:r>
+    </w:p>
+    <w:p>
+      <w:pPr>
+        <w:pStyle w:val="a3"/>
+        <w:numPr>
+          <w:ilvl w:val="0"/>
+          <w:numId w:val="2"/>
+        </w:numPr>
+        <w:rPr>
+          <w:sz w:val="24"/>
+          <w:szCs w:val="24"/>
+        </w:rPr>
+      </w:pPr>
+      <w:r>
+        <w:rPr>
+          <w:sz w:val="24"/>
+          <w:szCs w:val="24"/>
+          <w:rtl/>
+        </w:rPr>
+        <w:t>במודול ה</w:t>
+      </w:r>
+      <w:r>
+        <w:rPr>
+          <w:sz w:val="24"/>
+          <w:szCs w:val="24"/>
+        </w:rPr>
+        <w:t>UI</w:t>
+      </w:r>
+      <w:r>
+        <w:rPr>
+          <w:sz w:val="24"/>
+          <w:szCs w:val="24"/>
+          <w:rtl/>
+        </w:rPr>
+        <w:t xml:space="preserve"> קיימת מחלקת </w:t>
+      </w:r>
+      <w:r>
+        <w:rPr>
+          <w:sz w:val="24"/>
+          <w:szCs w:val="24"/>
+        </w:rPr>
+        <w:t>main</w:t>
+      </w:r>
+      <w:r>
+        <w:rPr>
+          <w:sz w:val="24"/>
+          <w:szCs w:val="24"/>
+          <w:rtl/>
+        </w:rPr>
+        <w:t xml:space="preserve"> עיקרית האחראית על ממשק המשתמש - </w:t>
+      </w:r>
+      <w:r>
+        <w:rPr>
+          <w:sz w:val="24"/>
+          <w:szCs w:val="24"/>
+          <w:rtl/>
+        </w:rPr>
+        <w:br/>
+        <w:t>מנהלת את רצף הפעולות לפי דרישת המשתמש, מציגה תפריט ראשי למשתמש ומודיעה למשתמש על שגיאות שונות שקרו, ומנתבת את הבקשות למודל העיסקי.</w:t>
+      </w:r>
+    </w:p>
+    <w:p>
+      <w:pPr>
+        <w:rPr>
+          <w:sz w:val="24"/>
+          <w:szCs w:val="24"/>
+        </w:rPr>
+      </w:pPr>
+    </w:p>
+    <w:p>
+      <w:pPr>
+        <w:spacing w:line="360" w:lineRule="auto"/>
+        <w:rPr>
+          <w:rFonts w:hint="cs"/>
+          <w:rtl/>
+        </w:rPr>
+      </w:pPr>
+    </w:p>
+    <w:p>
+      <w:pPr>
+        <w:spacing w:line="360" w:lineRule="auto"/>
+        <w:rPr>
+          <w:rtl/>
+        </w:rPr>
+      </w:pPr>
     </w:p>
     <w:p>
       <w:pPr>
@@ -3026,7 +2636,6 @@
           <w:u w:val="single"/>
           <w:rtl/>
         </w:rPr>
-        <w:lastRenderedPageBreak/>
         <w:t>בונוסים</w:t>
       </w:r>
     </w:p>
@@ -3068,38 +2677,23 @@
       </w:r>
       <w:r>
         <w:rPr>
+          <w:rFonts w:hint="cs"/>
+          <w:rtl/>
+        </w:rPr>
+        <w:t xml:space="preserve"> </w:t>
+      </w:r>
+      <w:r>
+        <w:rPr>
+          <w:rtl/>
+        </w:rPr>
+        <w:t xml:space="preserve">– </w:t>
+      </w:r>
+      <w:r>
+        <w:rPr>
           <w:rFonts w:cs="Arial"/>
-        </w:rPr>
-        <w:t xml:space="preserve"> </w:t>
-      </w:r>
-      <w:r>
-        <w:rPr>
-          <w:rtl/>
-        </w:rPr>
-        <w:t xml:space="preserve">– </w:t>
-      </w:r>
-      <w:r>
-        <w:rPr>
-          <w:rFonts w:cs="Arial"/>
-          <w:rtl/>
-        </w:rPr>
-        <w:t xml:space="preserve">כחלק מפקודה 4 בתפריט, שבה מגישים פקודת קנייה/מכירה </w:t>
-      </w:r>
-      <w:proofErr w:type="spellStart"/>
-      <w:r>
-        <w:rPr>
-          <w:rFonts w:cs="Arial"/>
-          <w:rtl/>
-        </w:rPr>
-        <w:t>למע</w:t>
-      </w:r>
-      <w:proofErr w:type="spellEnd"/>
-      <w:r>
-        <w:rPr>
-          <w:rFonts w:cs="Arial"/>
-          <w:rtl/>
-        </w:rPr>
-        <w:t xml:space="preserve">', </w:t>
+          <w:rtl/>
+        </w:rPr>
+        <w:t xml:space="preserve">כחלק מפקודה 4 בתפריט, שבה מגישים פקודת קנייה/מכירה למע', </w:t>
       </w:r>
       <w:r>
         <w:rPr>
@@ -3173,23 +2767,7 @@
           <w:rFonts w:cs="Arial"/>
           <w:rtl/>
         </w:rPr>
-        <w:t xml:space="preserve"> למשתמש לשמור את מצב </w:t>
-      </w:r>
-      <w:proofErr w:type="spellStart"/>
-      <w:r>
-        <w:rPr>
-          <w:rFonts w:cs="Arial"/>
-          <w:rtl/>
-        </w:rPr>
-        <w:t>המע</w:t>
-      </w:r>
-      <w:proofErr w:type="spellEnd"/>
-      <w:r>
-        <w:rPr>
-          <w:rFonts w:cs="Arial"/>
-          <w:rtl/>
-        </w:rPr>
-        <w:t>' לקובץ</w:t>
+        <w:t xml:space="preserve"> למשתמש לשמור את מצב המע' לקובץ</w:t>
       </w:r>
       <w:r>
         <w:rPr>
@@ -3216,148 +2794,109 @@
           <w:rFonts w:asciiTheme="minorBidi" w:hAnsiTheme="minorBidi"/>
           <w:rtl/>
         </w:rPr>
-        <w:t xml:space="preserve"> פקודה לתפריט שתאפשר למשתמש להכניס נתיב שאליו הוא ירצה שמצב </w:t>
-      </w:r>
-      <w:proofErr w:type="spellStart"/>
+        <w:t xml:space="preserve"> פקודה לתפריט שתאפשר למשתמש להכניס נתיב שאליו הוא ירצה שמצב המע' יישמר</w:t>
+      </w:r>
+      <w:r>
+        <w:rPr>
+          <w:rFonts w:asciiTheme="minorBidi" w:hAnsiTheme="minorBidi" w:hint="cs"/>
+          <w:rtl/>
+        </w:rPr>
+        <w:t xml:space="preserve"> </w:t>
+      </w:r>
       <w:r>
         <w:rPr>
           <w:rFonts w:asciiTheme="minorBidi" w:hAnsiTheme="minorBidi"/>
           <w:rtl/>
         </w:rPr>
-        <w:t>המע</w:t>
-      </w:r>
-      <w:proofErr w:type="spellEnd"/>
+        <w:t>–</w:t>
+      </w:r>
+      <w:r>
+        <w:rPr>
+          <w:rFonts w:asciiTheme="minorBidi" w:hAnsiTheme="minorBidi" w:hint="cs"/>
+          <w:rtl/>
+        </w:rPr>
+        <w:t xml:space="preserve"> פקודה 7</w:t>
+      </w:r>
       <w:r>
         <w:rPr>
           <w:rFonts w:asciiTheme="minorBidi" w:hAnsiTheme="minorBidi"/>
           <w:rtl/>
         </w:rPr>
-        <w:t>' יישמר</w:t>
-      </w:r>
+        <w:t>.</w:t>
+      </w:r>
+    </w:p>
+    <w:p>
+      <w:pPr>
+        <w:ind w:left="720"/>
+        <w:rPr>
+          <w:rFonts w:asciiTheme="minorBidi" w:hAnsiTheme="minorBidi"/>
+          <w:rtl/>
+        </w:rPr>
+      </w:pPr>
       <w:r>
         <w:rPr>
           <w:rFonts w:asciiTheme="minorBidi" w:hAnsiTheme="minorBidi" w:hint="cs"/>
           <w:rtl/>
         </w:rPr>
+        <w:t>שמירת</w:t>
+      </w:r>
+      <w:r>
+        <w:rPr>
+          <w:rFonts w:asciiTheme="minorBidi" w:hAnsiTheme="minorBidi"/>
+          <w:rtl/>
+        </w:rPr>
+        <w:t xml:space="preserve"> המצב של כל המניות הנוכחיות, של כל ספרי הפקודות והעסקאות שבוצעו עד עכשיו.</w:t>
+      </w:r>
+    </w:p>
+    <w:p>
+      <w:pPr>
+        <w:ind w:left="720"/>
+        <w:rPr>
+          <w:rFonts w:asciiTheme="minorBidi" w:hAnsiTheme="minorBidi"/>
+        </w:rPr>
+      </w:pPr>
+      <w:r>
+        <w:rPr>
+          <w:rFonts w:asciiTheme="minorBidi" w:hAnsiTheme="minorBidi" w:cs="Arial" w:hint="cs"/>
+          <w:rtl/>
+        </w:rPr>
+        <w:t>הוספת</w:t>
+      </w:r>
+      <w:r>
+        <w:rPr>
+          <w:rFonts w:asciiTheme="minorBidi" w:hAnsiTheme="minorBidi" w:cs="Arial"/>
+          <w:rtl/>
+        </w:rPr>
+        <w:t xml:space="preserve"> פקודה נוספת לתפריט שתאפשר למשתמש לטעון את כל המע' ישירות מקובץ ששמרתם אותה אליה</w:t>
+      </w:r>
+      <w:r>
+        <w:rPr>
+          <w:rFonts w:asciiTheme="minorBidi" w:hAnsiTheme="minorBidi" w:cs="Arial" w:hint="cs"/>
+          <w:rtl/>
+        </w:rPr>
         <w:t xml:space="preserve"> </w:t>
       </w:r>
       <w:r>
         <w:rPr>
-          <w:rFonts w:asciiTheme="minorBidi" w:hAnsiTheme="minorBidi"/>
+          <w:rFonts w:asciiTheme="minorBidi" w:hAnsiTheme="minorBidi" w:cs="Arial"/>
           <w:rtl/>
         </w:rPr>
         <w:t>–</w:t>
       </w:r>
       <w:r>
         <w:rPr>
-          <w:rFonts w:asciiTheme="minorBidi" w:hAnsiTheme="minorBidi" w:hint="cs"/>
-          <w:rtl/>
-        </w:rPr>
-        <w:t xml:space="preserve"> פקודה 7</w:t>
-      </w:r>
-      <w:r>
-        <w:rPr>
-          <w:rFonts w:asciiTheme="minorBidi" w:hAnsiTheme="minorBidi"/>
+          <w:rFonts w:asciiTheme="minorBidi" w:hAnsiTheme="minorBidi" w:cs="Arial" w:hint="cs"/>
+          <w:rtl/>
+        </w:rPr>
+        <w:t xml:space="preserve"> פקודה 8</w:t>
+      </w:r>
+      <w:r>
+        <w:rPr>
+          <w:rFonts w:asciiTheme="minorBidi" w:hAnsiTheme="minorBidi" w:cs="Arial"/>
           <w:rtl/>
         </w:rPr>
         <w:t>.</w:t>
       </w:r>
-    </w:p>
-    <w:p>
-      <w:pPr>
-        <w:ind w:left="720"/>
-        <w:rPr>
-          <w:rFonts w:asciiTheme="minorBidi" w:hAnsiTheme="minorBidi"/>
-          <w:rtl/>
-        </w:rPr>
-      </w:pPr>
-      <w:r>
-        <w:rPr>
-          <w:rFonts w:asciiTheme="minorBidi" w:hAnsiTheme="minorBidi" w:hint="cs"/>
-          <w:rtl/>
-        </w:rPr>
-        <w:t>שמירת</w:t>
-      </w:r>
-      <w:r>
-        <w:rPr>
-          <w:rFonts w:asciiTheme="minorBidi" w:hAnsiTheme="minorBidi"/>
-          <w:rtl/>
-        </w:rPr>
-        <w:t xml:space="preserve"> המצב של כל המניות הנוכחיות, של כל ספרי הפקודות והעסקאות שבוצעו עד עכשיו.</w:t>
-      </w:r>
-    </w:p>
-    <w:p>
-      <w:pPr>
-        <w:ind w:left="720"/>
-        <w:rPr>
-          <w:rFonts w:asciiTheme="minorBidi" w:hAnsiTheme="minorBidi"/>
-          <w:rtl/>
-        </w:rPr>
-      </w:pPr>
-      <w:r>
-        <w:rPr>
-          <w:rFonts w:asciiTheme="minorBidi" w:hAnsiTheme="minorBidi" w:cs="Arial" w:hint="cs"/>
-          <w:rtl/>
-        </w:rPr>
-        <w:t>הוספת</w:t>
-      </w:r>
-      <w:r>
-        <w:rPr>
-          <w:rFonts w:asciiTheme="minorBidi" w:hAnsiTheme="minorBidi" w:cs="Arial"/>
-          <w:rtl/>
-        </w:rPr>
-        <w:t xml:space="preserve"> פקודה נוספת לתפריט שתאפשר למשתמש לטעון את כל </w:t>
-      </w:r>
-      <w:proofErr w:type="spellStart"/>
-      <w:r>
-        <w:rPr>
-          <w:rFonts w:asciiTheme="minorBidi" w:hAnsiTheme="minorBidi" w:cs="Arial"/>
-          <w:rtl/>
-        </w:rPr>
-        <w:t>המע</w:t>
-      </w:r>
-      <w:proofErr w:type="spellEnd"/>
-      <w:r>
-        <w:rPr>
-          <w:rFonts w:asciiTheme="minorBidi" w:hAnsiTheme="minorBidi" w:cs="Arial"/>
-          <w:rtl/>
-        </w:rPr>
-        <w:t>' ישירות מהקובץ ששמרתם אותה אליה</w:t>
-      </w:r>
-      <w:r>
-        <w:rPr>
-          <w:rFonts w:asciiTheme="minorBidi" w:hAnsiTheme="minorBidi" w:cs="Arial" w:hint="cs"/>
-          <w:rtl/>
-        </w:rPr>
-        <w:t xml:space="preserve"> </w:t>
-      </w:r>
-      <w:r>
-        <w:rPr>
-          <w:rFonts w:asciiTheme="minorBidi" w:hAnsiTheme="minorBidi" w:cs="Arial"/>
-          <w:rtl/>
-        </w:rPr>
-        <w:t>–</w:t>
-      </w:r>
-      <w:r>
-        <w:rPr>
-          <w:rFonts w:asciiTheme="minorBidi" w:hAnsiTheme="minorBidi" w:cs="Arial" w:hint="cs"/>
-          <w:rtl/>
-        </w:rPr>
-        <w:t xml:space="preserve"> פקודה 8</w:t>
-      </w:r>
-      <w:r>
-        <w:rPr>
-          <w:rFonts w:asciiTheme="minorBidi" w:hAnsiTheme="minorBidi" w:cs="Arial"/>
-          <w:rtl/>
-        </w:rPr>
-        <w:t>.</w:t>
-      </w:r>
-    </w:p>
-    <w:p>
-      <w:pPr>
-        <w:pStyle w:val="a3"/>
-        <w:spacing w:line="360" w:lineRule="auto"/>
-      </w:pPr>
     </w:p>
     <w:sectPr>
       <w:pgSz w:w="11906" w:h="16838"/>
@@ -3374,6 +2913,95 @@
 <file path=word/numbering.xml><?xml version="1.0" encoding="utf-8"?>
 <w:numbering xmlns:wpc="http://schemas.microsoft.com/office/word/2010/wordprocessingCanvas" xmlns:cx="http://schemas.microsoft.com/office/drawing/2014/chartex" xmlns:cx1="http://schemas.microsoft.com/office/drawing/2015/9/8/chartex" xmlns:cx2="http://schemas.microsoft.com/office/drawing/2015/10/21/chartex" xmlns:cx3="http://schemas.microsoft.com/office/drawing/2016/5/9/chartex" xmlns:cx4="http://schemas.microsoft.com/office/drawing/2016/5/10/chartex" xmlns:cx5="http://schemas.microsoft.com/office/drawing/2016/5/11/chartex" xmlns:cx6="http://schemas.microsoft.com/office/drawing/2016/5/12/chartex" xmlns:cx7="http://schemas.microsoft.com/office/drawing/2016/5/13/chartex" xmlns:cx8="http://schemas.microsoft.com/office/drawing/2016/5/14/chartex" xmlns:mc="http://schemas.openxmlformats.org/markup-compatibility/2006" xmlns:aink="http://schemas.microsoft.com/office/drawing/2016/ink" xmlns:am3d="http://schemas.microsoft.com/office/drawing/2017/model3d" xmlns:o="urn:schemas-microsoft-com:office:office" xmlns:r="http://schemas.openxmlformats.org/officeDocument/2006/relationships" xmlns:m="http://schemas.openxmlformats.org/officeDocument/2006/math" xmlns:v="urn:schemas-microsoft-com:vml" xmlns:wp14="http://schemas.microsoft.com/office/word/2010/wordprocessingDrawing" xmlns:wp="http://schemas.openxmlformats.org/drawingml/2006/wordprocessingDrawing" xmlns:w10="urn:schemas-microsoft-com:office:word" xmlns:w="http://schemas.openxmlformats.org/wordprocessingml/2006/main" xmlns:w14="http://schemas.microsoft.com/office/word/2010/wordml" xmlns:w15="http://schemas.microsoft.com/office/word/2012/wordml" xmlns:w16cex="http://schemas.microsoft.com/office/word/2018/wordml/cex" xmlns:w16cid="http://schemas.microsoft.com/office/word/2016/wordml/cid" xmlns:w16="http://schemas.microsoft.com/office/word/2018/wordml" xmlns:w16se="http://schemas.microsoft.com/office/word/2015/wordml/symex" xmlns:wpg="http://schemas.microsoft.com/office/word/2010/wordprocessingGroup" xmlns:wpi="http://schemas.microsoft.com/office/word/2010/wordprocessingInk" xmlns:wne="http://schemas.microsoft.com/office/word/2006/wordml" xmlns:wps="http://schemas.microsoft.com/office/word/2010/wordprocessingShape" mc:Ignorable="w14 w15 w16se w16cid w16 w16cex wp14">
   <w:abstractNum w:abstractNumId="0" w15:restartNumberingAfterBreak="0">
+    <w:nsid w:val="27080538"/>
+    <w:multiLevelType w:val="hybridMultilevel"/>
+    <w:tmpl w:val="D2246EFC"/>
+    <w:lvl w:ilvl="0" w:tplc="919216D8">
+      <w:start w:val="2"/>
+      <w:numFmt w:val="hebrew1"/>
+      <w:lvlText w:val="%1."/>
+      <w:lvlJc w:val="left"/>
+      <w:pPr>
+        <w:ind w:left="1080" w:hanging="360"/>
+      </w:pPr>
+      <w:rPr>
+        <w:rFonts w:hint="default"/>
+      </w:rPr>
+    </w:lvl>
+    <w:lvl w:ilvl="1" w:tplc="04090019" w:tentative="1">
+      <w:start w:val="1"/>
+      <w:numFmt w:val="lowerLetter"/>
+      <w:lvlText w:val="%2."/>
+      <w:lvlJc w:val="left"/>
+      <w:pPr>
+        <w:ind w:left="1800" w:hanging="360"/>
+      </w:pPr>
+    </w:lvl>
+    <w:lvl w:ilvl="2" w:tplc="0409001B" w:tentative="1">
+      <w:start w:val="1"/>
+      <w:numFmt w:val="lowerRoman"/>
+      <w:lvlText w:val="%3."/>
+      <w:lvlJc w:val="right"/>
+      <w:pPr>
+        <w:ind w:left="2520" w:hanging="180"/>
+      </w:pPr>
+    </w:lvl>
+    <w:lvl w:ilvl="3" w:tplc="0409000F" w:tentative="1">
+      <w:start w:val="1"/>
+      <w:numFmt w:val="decimal"/>
+      <w:lvlText w:val="%4."/>
+      <w:lvlJc w:val="left"/>
+      <w:pPr>
+        <w:ind w:left="3240" w:hanging="360"/>
+      </w:pPr>
+    </w:lvl>
+    <w:lvl w:ilvl="4" w:tplc="04090019" w:tentative="1">
+      <w:start w:val="1"/>
+      <w:numFmt w:val="lowerLetter"/>
+      <w:lvlText w:val="%5."/>
+      <w:lvlJc w:val="left"/>
+      <w:pPr>
+        <w:ind w:left="3960" w:hanging="360"/>
+      </w:pPr>
+    </w:lvl>
+    <w:lvl w:ilvl="5" w:tplc="0409001B" w:tentative="1">
+      <w:start w:val="1"/>
+      <w:numFmt w:val="lowerRoman"/>
+      <w:lvlText w:val="%6."/>
+      <w:lvlJc w:val="right"/>
+      <w:pPr>
+        <w:ind w:left="4680" w:hanging="180"/>
+      </w:pPr>
+    </w:lvl>
+    <w:lvl w:ilvl="6" w:tplc="0409000F" w:tentative="1">
+      <w:start w:val="1"/>
+      <w:numFmt w:val="decimal"/>
+      <w:lvlText w:val="%7."/>
+      <w:lvlJc w:val="left"/>
+      <w:pPr>
+        <w:ind w:left="5400" w:hanging="360"/>
+      </w:pPr>
+    </w:lvl>
+    <w:lvl w:ilvl="7" w:tplc="04090019" w:tentative="1">
+      <w:start w:val="1"/>
+      <w:numFmt w:val="lowerLetter"/>
+      <w:lvlText w:val="%8."/>
+      <w:lvlJc w:val="left"/>
+      <w:pPr>
+        <w:ind w:left="6120" w:hanging="360"/>
+      </w:pPr>
+    </w:lvl>
+    <w:lvl w:ilvl="8" w:tplc="0409001B" w:tentative="1">
+      <w:start w:val="1"/>
+      <w:numFmt w:val="lowerRoman"/>
+      <w:lvlText w:val="%9."/>
+      <w:lvlJc w:val="right"/>
+      <w:pPr>
+        <w:ind w:left="6840" w:hanging="180"/>
+      </w:pPr>
+    </w:lvl>
+  </w:abstractNum>
+  <w:abstractNum w:abstractNumId="1" w15:restartNumberingAfterBreak="0">
     <w:nsid w:val="28DC3BC6"/>
     <w:multiLevelType w:val="hybridMultilevel"/>
     <w:tmpl w:val="EFF67358"/>
@@ -3459,7 +3087,7 @@
       </w:pPr>
     </w:lvl>
   </w:abstractNum>
-  <w:abstractNum w:abstractNumId="1" w15:restartNumberingAfterBreak="0">
+  <w:abstractNum w:abstractNumId="2" w15:restartNumberingAfterBreak="0">
     <w:nsid w:val="46014875"/>
     <w:multiLevelType w:val="hybridMultilevel"/>
     <w:tmpl w:val="D3B8DBC6"/>
@@ -3571,7 +3199,7 @@
       </w:rPr>
     </w:lvl>
   </w:abstractNum>
-  <w:abstractNum w:abstractNumId="2" w15:restartNumberingAfterBreak="0">
+  <w:abstractNum w:abstractNumId="3" w15:restartNumberingAfterBreak="0">
     <w:nsid w:val="56FE05FE"/>
     <w:multiLevelType w:val="hybridMultilevel"/>
     <w:tmpl w:val="25209612"/>
@@ -3657,7 +3285,7 @@
       </w:pPr>
     </w:lvl>
   </w:abstractNum>
-  <w:abstractNum w:abstractNumId="3" w15:restartNumberingAfterBreak="0">
+  <w:abstractNum w:abstractNumId="4" w15:restartNumberingAfterBreak="0">
     <w:nsid w:val="62F92652"/>
     <w:multiLevelType w:val="hybridMultilevel"/>
     <w:tmpl w:val="C61EFFA6"/>
@@ -3770,7 +3398,7 @@
       </w:rPr>
     </w:lvl>
   </w:abstractNum>
-  <w:abstractNum w:abstractNumId="4" w15:restartNumberingAfterBreak="0">
+  <w:abstractNum w:abstractNumId="5" w15:restartNumberingAfterBreak="0">
     <w:nsid w:val="7C213F48"/>
     <w:multiLevelType w:val="hybridMultilevel"/>
     <w:tmpl w:val="7786EC34"/>
@@ -3857,7 +3485,7 @@
     </w:lvl>
   </w:abstractNum>
   <w:num w:numId="1">
-    <w:abstractNumId w:val="4"/>
+    <w:abstractNumId w:val="5"/>
     <w:lvlOverride w:ilvl="0">
       <w:startOverride w:val="1"/>
     </w:lvlOverride>
@@ -3887,7 +3515,7 @@
     </w:lvlOverride>
   </w:num>
   <w:num w:numId="2">
-    <w:abstractNumId w:val="2"/>
+    <w:abstractNumId w:val="3"/>
     <w:lvlOverride w:ilvl="0">
       <w:startOverride w:val="1"/>
     </w:lvlOverride>
@@ -3917,7 +3545,7 @@
     </w:lvlOverride>
   </w:num>
   <w:num w:numId="3">
-    <w:abstractNumId w:val="0"/>
+    <w:abstractNumId w:val="1"/>
     <w:lvlOverride w:ilvl="0">
       <w:startOverride w:val="1"/>
     </w:lvlOverride>
@@ -3947,19 +3575,13 @@
     </w:lvlOverride>
   </w:num>
   <w:num w:numId="4">
-    <w:abstractNumId w:val="1"/>
+    <w:abstractNumId w:val="2"/>
   </w:num>
   <w:num w:numId="5">
-    <w:abstractNumId w:val="3"/>
-    <w:lvlOverride w:ilvl="0"/>
-    <w:lvlOverride w:ilvl="1"/>
-    <w:lvlOverride w:ilvl="2"/>
-    <w:lvlOverride w:ilvl="3"/>
-    <w:lvlOverride w:ilvl="4"/>
-    <w:lvlOverride w:ilvl="5"/>
-    <w:lvlOverride w:ilvl="6"/>
-    <w:lvlOverride w:ilvl="7"/>
-    <w:lvlOverride w:ilvl="8"/>
+    <w:abstractNumId w:val="4"/>
+  </w:num>
+  <w:num w:numId="6">
+    <w:abstractNumId w:val="0"/>
   </w:num>
 </w:numbering>
 </file>
@@ -4371,7 +3993,6 @@
   <w:style w:type="character" w:default="1" w:styleId="a0">
     <w:name w:val="Default Paragraph Font"/>
     <w:uiPriority w:val="1"/>
-    <w:semiHidden/>
     <w:unhideWhenUsed/>
   </w:style>
   <w:style w:type="table" w:default="1" w:styleId="a1">

</xml_diff>

<commit_message>
final touches for the read and exception handling of exercise 1
</commit_message>
<xml_diff>
--- a/Readme.docx
+++ b/Readme.docx
@@ -7,8 +7,13 @@
         <w:pStyle w:val="a4"/>
         <w:spacing w:line="360" w:lineRule="auto"/>
       </w:pPr>
-      <w:r>
-        <w:t xml:space="preserve">Rizpa Stock Exchange </w:t>
+      <w:proofErr w:type="spellStart"/>
+      <w:r>
+        <w:t>Rizpa</w:t>
+      </w:r>
+      <w:proofErr w:type="spellEnd"/>
+      <w:r>
+        <w:t xml:space="preserve"> Stock Exchange </w:t>
       </w:r>
       <w:r>
         <w:t>– README – Exer</w:t>
@@ -112,7 +117,6 @@
         <w:spacing w:line="360" w:lineRule="auto"/>
         <w:jc w:val="center"/>
         <w:rPr>
-          <w:rFonts w:hint="cs"/>
           <w:rtl/>
         </w:rPr>
       </w:pPr>
@@ -392,7 +396,20 @@
         <w:rPr>
           <w:rtl/>
         </w:rPr>
-        <w:t xml:space="preserve"> אשר מכיל את בסיס הנתונים של המערכת – מידע על </w:t>
+        <w:t xml:space="preserve"> אשר מכיל את הנתונים </w:t>
+      </w:r>
+      <w:r>
+        <w:rPr>
+          <w:rFonts w:hint="cs"/>
+          <w:rtl/>
+        </w:rPr>
+        <w:t xml:space="preserve">הבסיסיים </w:t>
+      </w:r>
+      <w:r>
+        <w:rPr>
+          <w:rtl/>
+        </w:rPr>
+        <w:t xml:space="preserve">של המערכת – מידע על </w:t>
       </w:r>
       <w:r>
         <w:rPr>
@@ -456,12 +473,21 @@
         </w:rPr>
         <w:t xml:space="preserve">הסבר על מערכת </w:t>
       </w:r>
+      <w:proofErr w:type="spellStart"/>
       <w:r>
         <w:rPr>
           <w:sz w:val="28"/>
           <w:szCs w:val="28"/>
         </w:rPr>
-        <w:t>Rizpa Stock Exchange</w:t>
+        <w:t>Rizpa</w:t>
+      </w:r>
+      <w:proofErr w:type="spellEnd"/>
+      <w:r>
+        <w:rPr>
+          <w:sz w:val="28"/>
+          <w:szCs w:val="28"/>
+        </w:rPr>
+        <w:t xml:space="preserve"> Stock Exchange</w:t>
       </w:r>
     </w:p>
     <w:p>
@@ -509,7 +535,23 @@
           <w:rFonts w:cs="Arial"/>
           <w:rtl/>
         </w:rPr>
-        <w:t xml:space="preserve"> למכור ולקנות ניירות ערך וכו'.</w:t>
+        <w:t xml:space="preserve"> למכור ולקנות ניירות ערך </w:t>
+      </w:r>
+      <w:proofErr w:type="spellStart"/>
+      <w:r>
+        <w:rPr>
+          <w:rFonts w:cs="Arial"/>
+          <w:rtl/>
+        </w:rPr>
+        <w:t>וכו</w:t>
+      </w:r>
+      <w:proofErr w:type="spellEnd"/>
+      <w:r>
+        <w:rPr>
+          <w:rFonts w:cs="Arial"/>
+          <w:rtl/>
+        </w:rPr>
+        <w:t>'.</w:t>
       </w:r>
     </w:p>
     <w:p>
@@ -551,7 +593,23 @@
           <w:rFonts w:cs="Arial"/>
           <w:rtl/>
         </w:rPr>
-        <w:t xml:space="preserve">קציונלית בסיסית, תוך תפעול המע' כאפליקציית </w:t>
+        <w:t xml:space="preserve">קציונלית בסיסית, תוך תפעול </w:t>
+      </w:r>
+      <w:proofErr w:type="spellStart"/>
+      <w:r>
+        <w:rPr>
+          <w:rFonts w:cs="Arial"/>
+          <w:rtl/>
+        </w:rPr>
+        <w:t>המע</w:t>
+      </w:r>
+      <w:proofErr w:type="spellEnd"/>
+      <w:r>
+        <w:rPr>
+          <w:rFonts w:cs="Arial"/>
+          <w:rtl/>
+        </w:rPr>
+        <w:t xml:space="preserve">' כאפליקציית </w:t>
       </w:r>
       <w:r>
         <w:t>console</w:t>
@@ -1664,7 +1722,14 @@
         <w:rPr>
           <w:rFonts w:cs="Arial"/>
         </w:rPr>
-        <w:t xml:space="preserve">xceptions: </w:t>
+        <w:t>xceptions</w:t>
+      </w:r>
+      <w:r>
+        <w:rPr>
+          <w:rFonts w:cs="Arial" w:hint="cs"/>
+          <w:rtl/>
+        </w:rPr>
+        <w:t>:</w:t>
       </w:r>
     </w:p>
     <w:p>
@@ -1815,7 +1880,7 @@
           <w:rFonts w:cs="Arial" w:hint="cs"/>
           <w:rtl/>
         </w:rPr>
-        <w:t>קליטת מספר הפקודה מהמשתמש:</w:t>
+        <w:t>קלט ופלט:</w:t>
       </w:r>
     </w:p>
     <w:p>
@@ -1832,26 +1897,54 @@
           <w:rFonts w:cs="Arial" w:hint="cs"/>
           <w:rtl/>
         </w:rPr>
-        <w:t xml:space="preserve">בחרנו לעבוד עם </w:t>
-      </w:r>
+        <w:t xml:space="preserve">החלטנו לממש מחלקה בשם </w:t>
+      </w:r>
+      <w:proofErr w:type="spellStart"/>
       <w:r>
         <w:rPr>
           <w:rFonts w:cs="Arial" w:hint="cs"/>
         </w:rPr>
-        <w:t>S</w:t>
-      </w:r>
-      <w:r>
-        <w:rPr>
-          <w:rFonts w:cs="Arial"/>
-        </w:rPr>
-        <w:t>witch – case</w:t>
-      </w:r>
+        <w:t>C</w:t>
+      </w:r>
+      <w:r>
+        <w:rPr>
+          <w:rFonts w:cs="Arial"/>
+        </w:rPr>
+        <w:t>onsoleIOHandler</w:t>
+      </w:r>
+      <w:proofErr w:type="spellEnd"/>
       <w:r>
         <w:rPr>
           <w:rFonts w:cs="Arial" w:hint="cs"/>
           <w:rtl/>
         </w:rPr>
-        <w:t>. בחירה זו מאפשרת לנו בהמשך להוסיף פקודות נוספות בצורה קלה, לבדוק את מספר הפקודה שנבחר בצורה קלה, ולנתב לפקודה הנכונה עם הטיפול הספציפי לה בצורה פשוטה ונוחה.</w:t>
+        <w:t xml:space="preserve"> במודול ה</w:t>
+      </w:r>
+      <w:r>
+        <w:rPr>
+          <w:rFonts w:cs="Arial"/>
+        </w:rPr>
+        <w:t>main</w:t>
+      </w:r>
+      <w:r>
+        <w:rPr>
+          <w:rFonts w:cs="Arial" w:hint="cs"/>
+          <w:rtl/>
+        </w:rPr>
+        <w:t xml:space="preserve"> שאחראית על קלט ופלט ל</w:t>
+      </w:r>
+      <w:r>
+        <w:rPr>
+          <w:rFonts w:cs="Arial"/>
+        </w:rPr>
+        <w:t>console</w:t>
+      </w:r>
+      <w:r>
+        <w:rPr>
+          <w:rFonts w:cs="Arial" w:hint="cs"/>
+          <w:rtl/>
+        </w:rPr>
+        <w:t>. אנחנו רואים את הלוגיקה של הקלט ופלט כיחידה מודולרית בפני עצמה ולכן ראינו לנכון לממש אותה במחלקה נפרדת. בצורה הזו נוכל גם להחליף את שיטת הקלט והפלט בצורה נוחה יותר.</w:t>
       </w:r>
     </w:p>
     <w:p>
@@ -1881,6 +1974,72 @@
           <w:rFonts w:cs="Arial" w:hint="cs"/>
           <w:rtl/>
         </w:rPr>
+        <w:t>קליטת מספר הפקודה מהמשתמש:</w:t>
+      </w:r>
+    </w:p>
+    <w:p>
+      <w:pPr>
+        <w:pStyle w:val="a3"/>
+        <w:spacing w:line="360" w:lineRule="auto"/>
+        <w:rPr>
+          <w:rFonts w:cs="Arial"/>
+          <w:rtl/>
+        </w:rPr>
+      </w:pPr>
+      <w:r>
+        <w:rPr>
+          <w:rFonts w:cs="Arial" w:hint="cs"/>
+          <w:rtl/>
+        </w:rPr>
+        <w:t xml:space="preserve">בחרנו לעבוד עם </w:t>
+      </w:r>
+      <w:r>
+        <w:rPr>
+          <w:rFonts w:cs="Arial" w:hint="cs"/>
+        </w:rPr>
+        <w:t>S</w:t>
+      </w:r>
+      <w:r>
+        <w:rPr>
+          <w:rFonts w:cs="Arial"/>
+        </w:rPr>
+        <w:t>witch – case</w:t>
+      </w:r>
+      <w:r>
+        <w:rPr>
+          <w:rFonts w:cs="Arial" w:hint="cs"/>
+          <w:rtl/>
+        </w:rPr>
+        <w:t>. בחירה זו מאפשרת לנו בהמשך להוסיף פקודות נוספות בצורה קלה, לבדוק את מספר הפקודה שנבחר בצורה קלה, ולנתב לפקודה הנכונה עם הטיפול הספציפי לה בצורה פשוטה ונוחה.</w:t>
+      </w:r>
+    </w:p>
+    <w:p>
+      <w:pPr>
+        <w:pStyle w:val="a3"/>
+        <w:spacing w:line="360" w:lineRule="auto"/>
+        <w:rPr>
+          <w:rFonts w:cs="Arial"/>
+          <w:rtl/>
+        </w:rPr>
+      </w:pPr>
+    </w:p>
+    <w:p>
+      <w:pPr>
+        <w:pStyle w:val="a3"/>
+        <w:numPr>
+          <w:ilvl w:val="0"/>
+          <w:numId w:val="1"/>
+        </w:numPr>
+        <w:spacing w:line="360" w:lineRule="auto"/>
+        <w:rPr>
+          <w:rFonts w:cs="Arial"/>
+        </w:rPr>
+      </w:pPr>
+      <w:r>
+        <w:rPr>
+          <w:rFonts w:cs="Arial" w:hint="cs"/>
+          <w:rtl/>
+        </w:rPr>
         <w:t>שמירת הקובץ המכיל את מצב המערכת (בונוס):</w:t>
       </w:r>
     </w:p>
@@ -2041,9 +2200,11 @@
         </w:rPr>
         <w:t xml:space="preserve"> קיים "מיני שכבה" שנקראת </w:t>
       </w:r>
+      <w:proofErr w:type="spellStart"/>
       <w:r>
         <w:t>APIGateway</w:t>
       </w:r>
+      <w:proofErr w:type="spellEnd"/>
       <w:r>
         <w:rPr>
           <w:rFonts w:hint="cs"/>
@@ -2051,6 +2212,38 @@
         </w:rPr>
         <w:t xml:space="preserve"> שמטרתו היא לייצא את הפקודות הרלוונטיות, הוא המקשר "לעולם החיצון".</w:t>
       </w:r>
+    </w:p>
+    <w:p>
+      <w:pPr>
+        <w:spacing w:line="360" w:lineRule="auto"/>
+        <w:rPr>
+          <w:rtl/>
+        </w:rPr>
+      </w:pPr>
+    </w:p>
+    <w:p>
+      <w:pPr>
+        <w:spacing w:line="360" w:lineRule="auto"/>
+        <w:rPr>
+          <w:rtl/>
+        </w:rPr>
+      </w:pPr>
+    </w:p>
+    <w:p>
+      <w:pPr>
+        <w:spacing w:line="360" w:lineRule="auto"/>
+        <w:rPr>
+          <w:rtl/>
+        </w:rPr>
+      </w:pPr>
+    </w:p>
+    <w:p>
+      <w:pPr>
+        <w:spacing w:line="360" w:lineRule="auto"/>
+        <w:rPr>
+          <w:rtl/>
+        </w:rPr>
+      </w:pPr>
     </w:p>
     <w:p>
       <w:pPr>
@@ -2162,6 +2355,7 @@
         </w:rPr>
         <w:t xml:space="preserve"> </w:t>
       </w:r>
+      <w:proofErr w:type="spellStart"/>
       <w:r>
         <w:rPr>
           <w:sz w:val="24"/>
@@ -2176,6 +2370,7 @@
         </w:rPr>
         <w:t>pigateway</w:t>
       </w:r>
+      <w:proofErr w:type="spellEnd"/>
       <w:r>
         <w:rPr>
           <w:rFonts w:hint="cs"/>
@@ -2191,7 +2386,16 @@
           <w:szCs w:val="24"/>
           <w:rtl/>
         </w:rPr>
-        <w:t xml:space="preserve">המחלקה העיקרית </w:t>
+        <w:t xml:space="preserve">המחלקה </w:t>
+      </w:r>
+      <w:proofErr w:type="gramStart"/>
+      <w:r>
+        <w:rPr>
+          <w:sz w:val="24"/>
+          <w:szCs w:val="24"/>
+          <w:rtl/>
+        </w:rPr>
+        <w:t xml:space="preserve">העיקרית </w:t>
       </w:r>
       <w:r>
         <w:rPr>
@@ -2200,6 +2404,7 @@
         </w:rPr>
         <w:t xml:space="preserve"> </w:t>
       </w:r>
+      <w:proofErr w:type="spellStart"/>
       <w:r>
         <w:rPr>
           <w:sz w:val="24"/>
@@ -2207,6 +2412,8 @@
         </w:rPr>
         <w:t>APIGatewayManager</w:t>
       </w:r>
+      <w:proofErr w:type="spellEnd"/>
+      <w:proofErr w:type="gramEnd"/>
       <w:r>
         <w:rPr>
           <w:sz w:val="24"/>
@@ -2328,6 +2535,7 @@
           <w:szCs w:val="24"/>
         </w:rPr>
       </w:pPr>
+      <w:proofErr w:type="spellStart"/>
       <w:r>
         <w:rPr>
           <w:sz w:val="24"/>
@@ -2335,6 +2543,7 @@
         </w:rPr>
         <w:t>enums</w:t>
       </w:r>
+      <w:proofErr w:type="spellEnd"/>
       <w:r>
         <w:rPr>
           <w:rFonts w:hint="cs"/>
@@ -2344,6 +2553,7 @@
         </w:rPr>
         <w:t xml:space="preserve"> - מרכז את ה</w:t>
       </w:r>
+      <w:proofErr w:type="spellStart"/>
       <w:r>
         <w:rPr>
           <w:sz w:val="24"/>
@@ -2351,6 +2561,7 @@
         </w:rPr>
         <w:t>enums</w:t>
       </w:r>
+      <w:proofErr w:type="spellEnd"/>
       <w:r>
         <w:rPr>
           <w:rFonts w:hint="cs"/>
@@ -2378,7 +2589,6 @@
           <w:sz w:val="24"/>
           <w:szCs w:val="24"/>
         </w:rPr>
-        <w:lastRenderedPageBreak/>
         <w:t>e</w:t>
       </w:r>
       <w:r>
@@ -2485,7 +2695,27 @@
           <w:szCs w:val="24"/>
           <w:rtl/>
         </w:rPr>
-        <w:t xml:space="preserve"> (חלקם מג'ונרטים אוטומטית מה</w:t>
+        <w:t xml:space="preserve"> (חלקם </w:t>
+      </w:r>
+      <w:proofErr w:type="spellStart"/>
+      <w:r>
+        <w:rPr>
+          <w:rFonts w:hint="cs"/>
+          <w:sz w:val="24"/>
+          <w:szCs w:val="24"/>
+          <w:rtl/>
+        </w:rPr>
+        <w:t>מג'ונרטים</w:t>
+      </w:r>
+      <w:proofErr w:type="spellEnd"/>
+      <w:r>
+        <w:rPr>
+          <w:rFonts w:hint="cs"/>
+          <w:sz w:val="24"/>
+          <w:szCs w:val="24"/>
+          <w:rtl/>
+        </w:rPr>
+        <w:t xml:space="preserve"> אוטומטית מה</w:t>
       </w:r>
       <w:r>
         <w:rPr>
@@ -2571,7 +2801,54 @@
           <w:szCs w:val="24"/>
           <w:rtl/>
         </w:rPr>
-        <w:t xml:space="preserve"> קיימת מחלקת </w:t>
+        <w:t xml:space="preserve"> </w:t>
+      </w:r>
+      <w:r>
+        <w:rPr>
+          <w:rFonts w:hint="cs"/>
+          <w:sz w:val="24"/>
+          <w:szCs w:val="24"/>
+          <w:rtl/>
+        </w:rPr>
+        <w:t xml:space="preserve">קיימות שתי מחלקות </w:t>
+      </w:r>
+      <w:r>
+        <w:rPr>
+          <w:sz w:val="24"/>
+          <w:szCs w:val="24"/>
+          <w:rtl/>
+        </w:rPr>
+        <w:t>–</w:t>
+      </w:r>
+      <w:r>
+        <w:rPr>
+          <w:rFonts w:hint="cs"/>
+          <w:sz w:val="24"/>
+          <w:szCs w:val="24"/>
+          <w:rtl/>
+        </w:rPr>
+        <w:t xml:space="preserve"> </w:t>
+      </w:r>
+    </w:p>
+    <w:p>
+      <w:pPr>
+        <w:pStyle w:val="a3"/>
+        <w:numPr>
+          <w:ilvl w:val="0"/>
+          <w:numId w:val="7"/>
+        </w:numPr>
+        <w:rPr>
+          <w:sz w:val="24"/>
+          <w:szCs w:val="24"/>
+        </w:rPr>
+      </w:pPr>
+      <w:r>
+        <w:rPr>
+          <w:sz w:val="24"/>
+          <w:szCs w:val="24"/>
+          <w:rtl/>
+        </w:rPr>
+        <w:t xml:space="preserve">מחלקת </w:t>
       </w:r>
       <w:r>
         <w:rPr>
@@ -2586,7 +2863,24 @@
           <w:szCs w:val="24"/>
           <w:rtl/>
         </w:rPr>
-        <w:t xml:space="preserve"> עיקרית האחראית על ממשק המשתמש - </w:t>
+        <w:t xml:space="preserve"> האחראית על ממשק המשתמש</w:t>
+      </w:r>
+      <w:r>
+        <w:rPr>
+          <w:rFonts w:hint="cs"/>
+          <w:sz w:val="24"/>
+          <w:szCs w:val="24"/>
+          <w:rtl/>
+        </w:rPr>
+        <w:t>:</w:t>
+      </w:r>
+      <w:r>
+        <w:rPr>
+          <w:sz w:val="24"/>
+          <w:szCs w:val="24"/>
+          <w:rtl/>
+        </w:rPr>
+        <w:t xml:space="preserve"> </w:t>
       </w:r>
       <w:r>
         <w:rPr>
@@ -2595,22 +2889,124 @@
           <w:rtl/>
         </w:rPr>
         <w:br/>
-        <w:t>מנהלת את רצף הפעולות לפי דרישת המשתמש, מציגה תפריט ראשי למשתמש ומודיעה למשתמש על שגיאות שונות שקרו, ומנתבת את הבקשות למודל העיסקי.</w:t>
-      </w:r>
-    </w:p>
-    <w:p>
-      <w:pPr>
-        <w:rPr>
-          <w:sz w:val="24"/>
-          <w:szCs w:val="24"/>
-        </w:rPr>
-      </w:pPr>
-    </w:p>
-    <w:p>
-      <w:pPr>
-        <w:spacing w:line="360" w:lineRule="auto"/>
-        <w:rPr>
-          <w:rFonts w:hint="cs"/>
+        <w:t xml:space="preserve">מנהלת את רצף הפעולות לפי דרישת המשתמש, מציגה תפריט ראשי למשתמש ומודיעה למשתמש על שגיאות שונות שקרו, ומנתבת את הבקשות למודל </w:t>
+      </w:r>
+      <w:proofErr w:type="spellStart"/>
+      <w:r>
+        <w:rPr>
+          <w:sz w:val="24"/>
+          <w:szCs w:val="24"/>
+          <w:rtl/>
+        </w:rPr>
+        <w:t>העיסקי</w:t>
+      </w:r>
+      <w:proofErr w:type="spellEnd"/>
+      <w:r>
+        <w:rPr>
+          <w:sz w:val="24"/>
+          <w:szCs w:val="24"/>
+          <w:rtl/>
+        </w:rPr>
+        <w:t>.</w:t>
+      </w:r>
+    </w:p>
+    <w:p>
+      <w:pPr>
+        <w:pStyle w:val="a3"/>
+        <w:numPr>
+          <w:ilvl w:val="0"/>
+          <w:numId w:val="7"/>
+        </w:numPr>
+        <w:rPr>
+          <w:sz w:val="24"/>
+          <w:szCs w:val="24"/>
+        </w:rPr>
+      </w:pPr>
+      <w:r>
+        <w:rPr>
+          <w:rFonts w:hint="cs"/>
+          <w:sz w:val="24"/>
+          <w:szCs w:val="24"/>
+          <w:rtl/>
+        </w:rPr>
+        <w:t xml:space="preserve">מחלקת </w:t>
+      </w:r>
+      <w:proofErr w:type="spellStart"/>
+      <w:r>
+        <w:rPr>
+          <w:rFonts w:hint="cs"/>
+          <w:sz w:val="24"/>
+          <w:szCs w:val="24"/>
+        </w:rPr>
+        <w:t>C</w:t>
+      </w:r>
+      <w:r>
+        <w:rPr>
+          <w:sz w:val="24"/>
+          <w:szCs w:val="24"/>
+        </w:rPr>
+        <w:t>onsoleIOHandler</w:t>
+      </w:r>
+      <w:proofErr w:type="spellEnd"/>
+      <w:r>
+        <w:rPr>
+          <w:rFonts w:hint="cs"/>
+          <w:sz w:val="24"/>
+          <w:szCs w:val="24"/>
+          <w:rtl/>
+        </w:rPr>
+        <w:t>:</w:t>
+      </w:r>
+    </w:p>
+    <w:p>
+      <w:pPr>
+        <w:pStyle w:val="a3"/>
+        <w:ind w:left="1080"/>
+        <w:rPr>
+          <w:rFonts w:hint="cs"/>
+          <w:sz w:val="24"/>
+          <w:szCs w:val="24"/>
+          <w:rtl/>
+        </w:rPr>
+      </w:pPr>
+      <w:r>
+        <w:rPr>
+          <w:rFonts w:hint="cs"/>
+          <w:sz w:val="24"/>
+          <w:szCs w:val="24"/>
+          <w:rtl/>
+        </w:rPr>
+        <w:t>אחראית על קלט ופלט מה</w:t>
+      </w:r>
+      <w:r>
+        <w:rPr>
+          <w:sz w:val="24"/>
+          <w:szCs w:val="24"/>
+        </w:rPr>
+        <w:t>console</w:t>
+      </w:r>
+      <w:r>
+        <w:rPr>
+          <w:rFonts w:hint="cs"/>
+          <w:sz w:val="24"/>
+          <w:szCs w:val="24"/>
+          <w:rtl/>
+        </w:rPr>
+        <w:t>.</w:t>
+      </w:r>
+    </w:p>
+    <w:p>
+      <w:pPr>
+        <w:rPr>
+          <w:sz w:val="24"/>
+          <w:szCs w:val="24"/>
+        </w:rPr>
+      </w:pPr>
+    </w:p>
+    <w:p>
+      <w:pPr>
+        <w:spacing w:line="360" w:lineRule="auto"/>
+        <w:rPr>
           <w:rtl/>
         </w:rPr>
       </w:pPr>
@@ -2693,7 +3089,23 @@
           <w:rFonts w:cs="Arial"/>
           <w:rtl/>
         </w:rPr>
-        <w:t xml:space="preserve">כחלק מפקודה 4 בתפריט, שבה מגישים פקודת קנייה/מכירה למע', </w:t>
+        <w:t xml:space="preserve">כחלק מפקודה 4 בתפריט, שבה מגישים פקודת קנייה/מכירה </w:t>
+      </w:r>
+      <w:proofErr w:type="spellStart"/>
+      <w:r>
+        <w:rPr>
+          <w:rFonts w:cs="Arial"/>
+          <w:rtl/>
+        </w:rPr>
+        <w:t>למע</w:t>
+      </w:r>
+      <w:proofErr w:type="spellEnd"/>
+      <w:r>
+        <w:rPr>
+          <w:rFonts w:cs="Arial"/>
+          <w:rtl/>
+        </w:rPr>
+        <w:t xml:space="preserve">', </w:t>
       </w:r>
       <w:r>
         <w:rPr>
@@ -2767,7 +3179,23 @@
           <w:rFonts w:cs="Arial"/>
           <w:rtl/>
         </w:rPr>
-        <w:t xml:space="preserve"> למשתמש לשמור את מצב המע' לקובץ</w:t>
+        <w:t xml:space="preserve"> למשתמש לשמור את מצב </w:t>
+      </w:r>
+      <w:proofErr w:type="spellStart"/>
+      <w:r>
+        <w:rPr>
+          <w:rFonts w:cs="Arial"/>
+          <w:rtl/>
+        </w:rPr>
+        <w:t>המע</w:t>
+      </w:r>
+      <w:proofErr w:type="spellEnd"/>
+      <w:r>
+        <w:rPr>
+          <w:rFonts w:cs="Arial"/>
+          <w:rtl/>
+        </w:rPr>
+        <w:t>' לקובץ</w:t>
       </w:r>
       <w:r>
         <w:rPr>
@@ -2794,7 +3222,23 @@
           <w:rFonts w:asciiTheme="minorBidi" w:hAnsiTheme="minorBidi"/>
           <w:rtl/>
         </w:rPr>
-        <w:t xml:space="preserve"> פקודה לתפריט שתאפשר למשתמש להכניס נתיב שאליו הוא ירצה שמצב המע' יישמר</w:t>
+        <w:t xml:space="preserve"> פקודה לתפריט שתאפשר למשתמש להכניס נתיב שאליו הוא ירצה שמצב </w:t>
+      </w:r>
+      <w:proofErr w:type="spellStart"/>
+      <w:r>
+        <w:rPr>
+          <w:rFonts w:asciiTheme="minorBidi" w:hAnsiTheme="minorBidi"/>
+          <w:rtl/>
+        </w:rPr>
+        <w:t>המע</w:t>
+      </w:r>
+      <w:proofErr w:type="spellEnd"/>
+      <w:r>
+        <w:rPr>
+          <w:rFonts w:asciiTheme="minorBidi" w:hAnsiTheme="minorBidi"/>
+          <w:rtl/>
+        </w:rPr>
+        <w:t>' יישמר</w:t>
       </w:r>
       <w:r>
         <w:rPr>
@@ -2867,7 +3311,23 @@
           <w:rFonts w:asciiTheme="minorBidi" w:hAnsiTheme="minorBidi" w:cs="Arial"/>
           <w:rtl/>
         </w:rPr>
-        <w:t xml:space="preserve"> פקודה נוספת לתפריט שתאפשר למשתמש לטעון את כל המע' ישירות מקובץ ששמרתם אותה אליה</w:t>
+        <w:t xml:space="preserve"> פקודה נוספת לתפריט שתאפשר למשתמש לטעון את כל </w:t>
+      </w:r>
+      <w:proofErr w:type="spellStart"/>
+      <w:r>
+        <w:rPr>
+          <w:rFonts w:asciiTheme="minorBidi" w:hAnsiTheme="minorBidi" w:cs="Arial"/>
+          <w:rtl/>
+        </w:rPr>
+        <w:t>המע</w:t>
+      </w:r>
+      <w:proofErr w:type="spellEnd"/>
+      <w:r>
+        <w:rPr>
+          <w:rFonts w:asciiTheme="minorBidi" w:hAnsiTheme="minorBidi" w:cs="Arial"/>
+          <w:rtl/>
+        </w:rPr>
+        <w:t>' ישירות מקובץ ששמרתם אותה אליה</w:t>
       </w:r>
       <w:r>
         <w:rPr>
@@ -3399,6 +3859,95 @@
     </w:lvl>
   </w:abstractNum>
   <w:abstractNum w:abstractNumId="5" w15:restartNumberingAfterBreak="0">
+    <w:nsid w:val="64100F7B"/>
+    <w:multiLevelType w:val="hybridMultilevel"/>
+    <w:tmpl w:val="0DB8CF60"/>
+    <w:lvl w:ilvl="0" w:tplc="B99C1850">
+      <w:start w:val="1"/>
+      <w:numFmt w:val="hebrew1"/>
+      <w:lvlText w:val="%1."/>
+      <w:lvlJc w:val="left"/>
+      <w:pPr>
+        <w:ind w:left="1080" w:hanging="360"/>
+      </w:pPr>
+      <w:rPr>
+        <w:rFonts w:hint="default"/>
+      </w:rPr>
+    </w:lvl>
+    <w:lvl w:ilvl="1" w:tplc="04090019" w:tentative="1">
+      <w:start w:val="1"/>
+      <w:numFmt w:val="lowerLetter"/>
+      <w:lvlText w:val="%2."/>
+      <w:lvlJc w:val="left"/>
+      <w:pPr>
+        <w:ind w:left="1800" w:hanging="360"/>
+      </w:pPr>
+    </w:lvl>
+    <w:lvl w:ilvl="2" w:tplc="0409001B" w:tentative="1">
+      <w:start w:val="1"/>
+      <w:numFmt w:val="lowerRoman"/>
+      <w:lvlText w:val="%3."/>
+      <w:lvlJc w:val="right"/>
+      <w:pPr>
+        <w:ind w:left="2520" w:hanging="180"/>
+      </w:pPr>
+    </w:lvl>
+    <w:lvl w:ilvl="3" w:tplc="0409000F" w:tentative="1">
+      <w:start w:val="1"/>
+      <w:numFmt w:val="decimal"/>
+      <w:lvlText w:val="%4."/>
+      <w:lvlJc w:val="left"/>
+      <w:pPr>
+        <w:ind w:left="3240" w:hanging="360"/>
+      </w:pPr>
+    </w:lvl>
+    <w:lvl w:ilvl="4" w:tplc="04090019" w:tentative="1">
+      <w:start w:val="1"/>
+      <w:numFmt w:val="lowerLetter"/>
+      <w:lvlText w:val="%5."/>
+      <w:lvlJc w:val="left"/>
+      <w:pPr>
+        <w:ind w:left="3960" w:hanging="360"/>
+      </w:pPr>
+    </w:lvl>
+    <w:lvl w:ilvl="5" w:tplc="0409001B" w:tentative="1">
+      <w:start w:val="1"/>
+      <w:numFmt w:val="lowerRoman"/>
+      <w:lvlText w:val="%6."/>
+      <w:lvlJc w:val="right"/>
+      <w:pPr>
+        <w:ind w:left="4680" w:hanging="180"/>
+      </w:pPr>
+    </w:lvl>
+    <w:lvl w:ilvl="6" w:tplc="0409000F" w:tentative="1">
+      <w:start w:val="1"/>
+      <w:numFmt w:val="decimal"/>
+      <w:lvlText w:val="%7."/>
+      <w:lvlJc w:val="left"/>
+      <w:pPr>
+        <w:ind w:left="5400" w:hanging="360"/>
+      </w:pPr>
+    </w:lvl>
+    <w:lvl w:ilvl="7" w:tplc="04090019" w:tentative="1">
+      <w:start w:val="1"/>
+      <w:numFmt w:val="lowerLetter"/>
+      <w:lvlText w:val="%8."/>
+      <w:lvlJc w:val="left"/>
+      <w:pPr>
+        <w:ind w:left="6120" w:hanging="360"/>
+      </w:pPr>
+    </w:lvl>
+    <w:lvl w:ilvl="8" w:tplc="0409001B" w:tentative="1">
+      <w:start w:val="1"/>
+      <w:numFmt w:val="lowerRoman"/>
+      <w:lvlText w:val="%9."/>
+      <w:lvlJc w:val="right"/>
+      <w:pPr>
+        <w:ind w:left="6840" w:hanging="180"/>
+      </w:pPr>
+    </w:lvl>
+  </w:abstractNum>
+  <w:abstractNum w:abstractNumId="6" w15:restartNumberingAfterBreak="0">
     <w:nsid w:val="7C213F48"/>
     <w:multiLevelType w:val="hybridMultilevel"/>
     <w:tmpl w:val="7786EC34"/>
@@ -3485,7 +4034,7 @@
     </w:lvl>
   </w:abstractNum>
   <w:num w:numId="1">
-    <w:abstractNumId w:val="5"/>
+    <w:abstractNumId w:val="6"/>
     <w:lvlOverride w:ilvl="0">
       <w:startOverride w:val="1"/>
     </w:lvlOverride>
@@ -3582,6 +4131,9 @@
   </w:num>
   <w:num w:numId="6">
     <w:abstractNumId w:val="0"/>
+  </w:num>
+  <w:num w:numId="7">
+    <w:abstractNumId w:val="5"/>
   </w:num>
 </w:numbering>
 </file>
@@ -3993,6 +4545,7 @@
   <w:style w:type="character" w:default="1" w:styleId="a0">
     <w:name w:val="Default Paragraph Font"/>
     <w:uiPriority w:val="1"/>
+    <w:semiHidden/>
     <w:unhideWhenUsed/>
   </w:style>
   <w:style w:type="table" w:default="1" w:styleId="a1">

</xml_diff>

<commit_message>
removed the shit from exercise 1
</commit_message>
<xml_diff>
--- a/Readme.docx
+++ b/Readme.docx
@@ -1,11 +1,14 @@
 
 <file path=word/document.xml><?xml version="1.0" encoding="utf-8"?>
-<w:document xmlns:wpc="http://schemas.microsoft.com/office/word/2010/wordprocessingCanvas" xmlns:cx="http://schemas.microsoft.com/office/drawing/2014/chartex" xmlns:cx1="http://schemas.microsoft.com/office/drawing/2015/9/8/chartex" xmlns:cx2="http://schemas.microsoft.com/office/drawing/2015/10/21/chartex" xmlns:cx3="http://schemas.microsoft.com/office/drawing/2016/5/9/chartex" xmlns:cx4="http://schemas.microsoft.com/office/drawing/2016/5/10/chartex" xmlns:cx5="http://schemas.microsoft.com/office/drawing/2016/5/11/chartex" xmlns:cx6="http://schemas.microsoft.com/office/drawing/2016/5/12/chartex" xmlns:cx7="http://schemas.microsoft.com/office/drawing/2016/5/13/chartex" xmlns:cx8="http://schemas.microsoft.com/office/drawing/2016/5/14/chartex" xmlns:mc="http://schemas.openxmlformats.org/markup-compatibility/2006" xmlns:aink="http://schemas.microsoft.com/office/drawing/2016/ink" xmlns:am3d="http://schemas.microsoft.com/office/drawing/2017/model3d" xmlns:o="urn:schemas-microsoft-com:office:office" xmlns:r="http://schemas.openxmlformats.org/officeDocument/2006/relationships" xmlns:m="http://schemas.openxmlformats.org/officeDocument/2006/math" xmlns:v="urn:schemas-microsoft-com:vml" xmlns:wp14="http://schemas.microsoft.com/office/word/2010/wordprocessingDrawing" xmlns:wp="http://schemas.openxmlformats.org/drawingml/2006/wordprocessingDrawing" xmlns:w10="urn:schemas-microsoft-com:office:word" xmlns:w="http://schemas.openxmlformats.org/wordprocessingml/2006/main" xmlns:w14="http://schemas.microsoft.com/office/word/2010/wordml" xmlns:w15="http://schemas.microsoft.com/office/word/2012/wordml" xmlns:w16cex="http://schemas.microsoft.com/office/word/2018/wordml/cex" xmlns:w16cid="http://schemas.microsoft.com/office/word/2016/wordml/cid" xmlns:w16="http://schemas.microsoft.com/office/word/2018/wordml" xmlns:w16se="http://schemas.microsoft.com/office/word/2015/wordml/symex" xmlns:wpg="http://schemas.microsoft.com/office/word/2010/wordprocessingGroup" xmlns:wpi="http://schemas.microsoft.com/office/word/2010/wordprocessingInk" xmlns:wne="http://schemas.microsoft.com/office/word/2006/wordml" xmlns:wps="http://schemas.microsoft.com/office/word/2010/wordprocessingShape" mc:Ignorable="w14 w15 w16se w16cid w16 w16cex wp14">
+<w:document xmlns:wpc="http://schemas.microsoft.com/office/word/2010/wordprocessingCanvas" xmlns:cx="http://schemas.microsoft.com/office/drawing/2014/chartex" xmlns:cx1="http://schemas.microsoft.com/office/drawing/2015/9/8/chartex" xmlns:cx2="http://schemas.microsoft.com/office/drawing/2015/10/21/chartex" xmlns:cx3="http://schemas.microsoft.com/office/drawing/2016/5/9/chartex" xmlns:cx4="http://schemas.microsoft.com/office/drawing/2016/5/10/chartex" xmlns:cx5="http://schemas.microsoft.com/office/drawing/2016/5/11/chartex" xmlns:cx6="http://schemas.microsoft.com/office/drawing/2016/5/12/chartex" xmlns:cx7="http://schemas.microsoft.com/office/drawing/2016/5/13/chartex" xmlns:cx8="http://schemas.microsoft.com/office/drawing/2016/5/14/chartex" xmlns:mc="http://schemas.openxmlformats.org/markup-compatibility/2006" xmlns:aink="http://schemas.microsoft.com/office/drawing/2016/ink" xmlns:am3d="http://schemas.microsoft.com/office/drawing/2017/model3d" xmlns:o="urn:schemas-microsoft-com:office:office" xmlns:r="http://schemas.openxmlformats.org/officeDocument/2006/relationships" xmlns:m="http://schemas.openxmlformats.org/officeDocument/2006/math" xmlns:v="urn:schemas-microsoft-com:vml" xmlns:wp14="http://schemas.microsoft.com/office/word/2010/wordprocessingDrawing" xmlns:wp="http://schemas.openxmlformats.org/drawingml/2006/wordprocessingDrawing" xmlns:w10="urn:schemas-microsoft-com:office:word" xmlns:w="http://schemas.openxmlformats.org/wordprocessingml/2006/main" xmlns:w14="http://schemas.microsoft.com/office/word/2010/wordml" xmlns:w15="http://schemas.microsoft.com/office/word/2012/wordml" xmlns:w16cex="http://schemas.microsoft.com/office/word/2018/wordml/cex" xmlns:w16cid="http://schemas.microsoft.com/office/word/2016/wordml/cid" xmlns:w16="http://schemas.microsoft.com/office/word/2018/wordml" xmlns:w16sdtdh="http://schemas.microsoft.com/office/word/2020/wordml/sdtdatahash" xmlns:w16se="http://schemas.microsoft.com/office/word/2015/wordml/symex" xmlns:wpg="http://schemas.microsoft.com/office/word/2010/wordprocessingGroup" xmlns:wpi="http://schemas.microsoft.com/office/word/2010/wordprocessingInk" xmlns:wne="http://schemas.microsoft.com/office/word/2006/wordml" xmlns:wps="http://schemas.microsoft.com/office/word/2010/wordprocessingShape" mc:Ignorable="w14 w15 w16se w16cid w16 w16cex w16sdtdh wp14">
   <w:body>
     <w:p>
       <w:pPr>
         <w:pStyle w:val="a4"/>
         <w:spacing w:line="360" w:lineRule="auto"/>
+        <w:rPr>
+          <w:rtl/>
+        </w:rPr>
       </w:pPr>
       <w:proofErr w:type="spellStart"/>
       <w:r>
@@ -28,7 +31,10 @@
         <w:t>s</w:t>
       </w:r>
       <w:r>
-        <w:t>e 1</w:t>
+        <w:t xml:space="preserve">e </w:t>
+      </w:r>
+      <w:r>
+        <w:t>2</w:t>
       </w:r>
     </w:p>
     <w:p>
@@ -367,7 +373,11 @@
         <w:t xml:space="preserve"> קובץ זה תפתח מסך </w:t>
       </w:r>
       <w:r>
-        <w:t>CMD</w:t>
+        <w:rPr>
+          <w:rFonts w:hint="cs"/>
+          <w:rtl/>
+        </w:rPr>
+        <w:t>גרפי</w:t>
       </w:r>
       <w:r>
         <w:rPr>
@@ -387,7 +397,20 @@
         <w:rPr>
           <w:rtl/>
         </w:rPr>
-        <w:t xml:space="preserve">תחילה, נדרש להכניס כתובת של קובץ </w:t>
+        <w:t>תחילה, נדרש להכניס</w:t>
+      </w:r>
+      <w:r>
+        <w:rPr>
+          <w:rFonts w:hint="cs"/>
+          <w:rtl/>
+        </w:rPr>
+        <w:t xml:space="preserve"> </w:t>
+      </w:r>
+      <w:r>
+        <w:rPr>
+          <w:rtl/>
+        </w:rPr>
+        <w:t xml:space="preserve">קובץ </w:t>
       </w:r>
       <w:r>
         <w:t>XML</w:t>
@@ -423,14 +446,14 @@
           <w:rFonts w:hint="cs"/>
           <w:rtl/>
         </w:rPr>
-        <w:t xml:space="preserve"> (מספר 1 בתפריט הראשי של התוכנית)</w:t>
-      </w:r>
-      <w:r>
-        <w:rPr>
-          <w:rFonts w:hint="cs"/>
-          <w:rtl/>
-        </w:rPr>
-        <w:t>.</w:t>
+        <w:t xml:space="preserve"> </w:t>
+      </w:r>
+      <w:r>
+        <w:rPr>
+          <w:rFonts w:hint="cs"/>
+          <w:rtl/>
+        </w:rPr>
+        <w:t>ועל המשתמשים.</w:t>
       </w:r>
     </w:p>
     <w:p>
@@ -565,7 +588,20 @@
         <w:rPr>
           <w:rtl/>
         </w:rPr>
-        <w:t xml:space="preserve">תרגיל 1 נועד </w:t>
+        <w:t xml:space="preserve">תרגיל </w:t>
+      </w:r>
+      <w:r>
+        <w:rPr>
+          <w:rFonts w:hint="cs"/>
+          <w:rtl/>
+        </w:rPr>
+        <w:t>2</w:t>
+      </w:r>
+      <w:r>
+        <w:rPr>
+          <w:rtl/>
+        </w:rPr>
+        <w:t xml:space="preserve"> נועד </w:t>
       </w:r>
       <w:r>
         <w:rPr>
@@ -576,43 +612,10 @@
       </w:r>
       <w:r>
         <w:rPr>
-          <w:rFonts w:cs="Arial"/>
-          <w:rtl/>
-        </w:rPr>
-        <w:t>מימוש מנוע מע' המסחר המציע פו</w:t>
-      </w:r>
-      <w:r>
-        <w:rPr>
           <w:rFonts w:cs="Arial" w:hint="cs"/>
           <w:rtl/>
         </w:rPr>
-        <w:t>נ</w:t>
-      </w:r>
-      <w:r>
-        <w:rPr>
-          <w:rFonts w:cs="Arial"/>
-          <w:rtl/>
-        </w:rPr>
-        <w:t xml:space="preserve">קציונלית בסיסית, תוך תפעול </w:t>
-      </w:r>
-      <w:proofErr w:type="spellStart"/>
-      <w:r>
-        <w:rPr>
-          <w:rFonts w:cs="Arial"/>
-          <w:rtl/>
-        </w:rPr>
-        <w:t>המע</w:t>
-      </w:r>
-      <w:proofErr w:type="spellEnd"/>
-      <w:r>
-        <w:rPr>
-          <w:rFonts w:cs="Arial"/>
-          <w:rtl/>
-        </w:rPr>
-        <w:t xml:space="preserve">' כאפליקציית </w:t>
-      </w:r>
-      <w:r>
-        <w:t>console</w:t>
+        <w:t>יצירת ממשק גרפי של המערכת ותפעולה המלא</w:t>
       </w:r>
       <w:r>
         <w:rPr>
@@ -1532,6 +1535,14 @@
       <w:pPr>
         <w:spacing w:line="360" w:lineRule="auto"/>
         <w:rPr>
+          <w:rtl/>
+        </w:rPr>
+      </w:pPr>
+    </w:p>
+    <w:p>
+      <w:pPr>
+        <w:spacing w:line="360" w:lineRule="auto"/>
+        <w:rPr>
           <w:sz w:val="28"/>
           <w:szCs w:val="28"/>
           <w:u w:val="single"/>
@@ -1714,23 +1725,39 @@
       </w:pPr>
       <w:r>
         <w:rPr>
-          <w:rFonts w:cs="Arial" w:hint="cs"/>
-        </w:rPr>
-        <w:t>E</w:t>
-      </w:r>
-      <w:r>
+          <w:rFonts w:hint="cs"/>
+          <w:sz w:val="24"/>
+          <w:szCs w:val="24"/>
+          <w:rtl/>
+        </w:rPr>
+        <w:t>קבלת נתונים מהמשתמש:</w:t>
+      </w:r>
+      <w:r>
+        <w:rPr>
+          <w:sz w:val="24"/>
+          <w:szCs w:val="24"/>
+          <w:rtl/>
+        </w:rPr>
+        <w:br/>
+      </w:r>
+      <w:r>
+        <w:rPr>
+          <w:rFonts w:hint="cs"/>
+          <w:sz w:val="24"/>
+          <w:szCs w:val="24"/>
+          <w:rtl/>
+        </w:rPr>
+        <w:t xml:space="preserve">ביצענו בדיקות עבור כל קלט שהמשתמש מכניס, האם הוא תקין. </w:t>
+      </w:r>
+    </w:p>
+    <w:p>
+      <w:pPr>
+        <w:pStyle w:val="a3"/>
         <w:rPr>
           <w:rFonts w:cs="Arial"/>
-        </w:rPr>
-        <w:t>xceptions</w:t>
-      </w:r>
-      <w:r>
-        <w:rPr>
-          <w:rFonts w:cs="Arial" w:hint="cs"/>
-          <w:rtl/>
-        </w:rPr>
-        <w:t>:</w:t>
-      </w:r>
+          <w:rtl/>
+        </w:rPr>
+      </w:pPr>
     </w:p>
     <w:p>
       <w:pPr>
@@ -1738,128 +1765,6 @@
         <w:spacing w:line="360" w:lineRule="auto"/>
         <w:rPr>
           <w:rFonts w:cs="Arial"/>
-          <w:rtl/>
-        </w:rPr>
-      </w:pPr>
-      <w:r>
-        <w:rPr>
-          <w:rFonts w:cs="Arial" w:hint="cs"/>
-          <w:rtl/>
-        </w:rPr>
-        <w:t xml:space="preserve">בחרנו לעבוד עם </w:t>
-      </w:r>
-      <w:r>
-        <w:rPr>
-          <w:rFonts w:cs="Arial"/>
-        </w:rPr>
-        <w:t>exceptions</w:t>
-      </w:r>
-      <w:r>
-        <w:rPr>
-          <w:rFonts w:cs="Arial" w:hint="cs"/>
-          <w:rtl/>
-        </w:rPr>
-        <w:t xml:space="preserve"> שנזרקים ב</w:t>
-      </w:r>
-      <w:r>
-        <w:rPr>
-          <w:rFonts w:cs="Arial"/>
-        </w:rPr>
-        <w:t>BL</w:t>
-      </w:r>
-      <w:r>
-        <w:rPr>
-          <w:rFonts w:cs="Arial" w:hint="cs"/>
-          <w:rtl/>
-        </w:rPr>
-        <w:t xml:space="preserve"> מה</w:t>
-      </w:r>
-      <w:r>
-        <w:rPr>
-          <w:rFonts w:cs="Arial"/>
-        </w:rPr>
-        <w:t>Engine</w:t>
-      </w:r>
-      <w:r>
-        <w:rPr>
-          <w:rFonts w:cs="Arial" w:hint="cs"/>
-          <w:rtl/>
-        </w:rPr>
-        <w:t xml:space="preserve"> ונתפסים ב</w:t>
-      </w:r>
-      <w:r>
-        <w:rPr>
-          <w:rFonts w:cs="Arial"/>
-        </w:rPr>
-        <w:t>UI</w:t>
-      </w:r>
-      <w:r>
-        <w:rPr>
-          <w:rFonts w:cs="Arial" w:hint="cs"/>
-          <w:rtl/>
-        </w:rPr>
-        <w:t xml:space="preserve">. צורת עבודה זו מאפשרת לנו לעבוד עם </w:t>
-      </w:r>
-      <w:r>
-        <w:rPr>
-          <w:rFonts w:cs="Arial" w:hint="cs"/>
-        </w:rPr>
-        <w:t>E</w:t>
-      </w:r>
-      <w:r>
-        <w:rPr>
-          <w:rFonts w:cs="Arial"/>
-        </w:rPr>
-        <w:t>ngine</w:t>
-      </w:r>
-      <w:r>
-        <w:rPr>
-          <w:rFonts w:cs="Arial" w:hint="cs"/>
-          <w:rtl/>
-        </w:rPr>
-        <w:t xml:space="preserve"> מודולרי, שמגיב לבקשות ופועל לפי הלוגיקה שלו, ועם מנהל </w:t>
-      </w:r>
-      <w:r>
-        <w:rPr>
-          <w:rFonts w:cs="Arial"/>
-        </w:rPr>
-        <w:t>UI</w:t>
-      </w:r>
-      <w:r>
-        <w:rPr>
-          <w:rFonts w:cs="Arial" w:hint="cs"/>
-          <w:rtl/>
-        </w:rPr>
-        <w:t xml:space="preserve"> שעובד בהתאם ל</w:t>
-      </w:r>
-      <w:r>
-        <w:rPr>
-          <w:rFonts w:cs="Arial"/>
-        </w:rPr>
-        <w:t>Engine</w:t>
-      </w:r>
-      <w:r>
-        <w:rPr>
-          <w:rFonts w:cs="Arial" w:hint="cs"/>
-          <w:rtl/>
-        </w:rPr>
-        <w:t xml:space="preserve"> שאיתו הוא מתממשק</w:t>
-      </w:r>
-      <w:r>
-        <w:rPr>
-          <w:rFonts w:cs="Arial" w:hint="cs"/>
-          <w:rtl/>
-        </w:rPr>
-        <w:t>.</w:t>
-      </w:r>
-    </w:p>
-    <w:p>
-      <w:pPr>
-        <w:pStyle w:val="a3"/>
-        <w:spacing w:line="360" w:lineRule="auto"/>
-        <w:rPr>
-          <w:rFonts w:cs="Arial"/>
-          <w:rtl/>
         </w:rPr>
       </w:pPr>
     </w:p>
@@ -1878,9 +1783,21 @@
       <w:r>
         <w:rPr>
           <w:rFonts w:cs="Arial" w:hint="cs"/>
-          <w:rtl/>
-        </w:rPr>
-        <w:t>קלט ופלט:</w:t>
+        </w:rPr>
+        <w:t>E</w:t>
+      </w:r>
+      <w:r>
+        <w:rPr>
+          <w:rFonts w:cs="Arial"/>
+        </w:rPr>
+        <w:t>xceptions</w:t>
+      </w:r>
+      <w:r>
+        <w:rPr>
+          <w:rFonts w:cs="Arial" w:hint="cs"/>
+          <w:rtl/>
+        </w:rPr>
+        <w:t>:</w:t>
       </w:r>
     </w:p>
     <w:p>
@@ -1897,54 +1814,111 @@
           <w:rFonts w:cs="Arial" w:hint="cs"/>
           <w:rtl/>
         </w:rPr>
-        <w:t xml:space="preserve">החלטנו לממש מחלקה בשם </w:t>
-      </w:r>
-      <w:proofErr w:type="spellStart"/>
+        <w:t xml:space="preserve">בחרנו לעבוד עם </w:t>
+      </w:r>
+      <w:r>
+        <w:rPr>
+          <w:rFonts w:cs="Arial"/>
+        </w:rPr>
+        <w:t>exceptions</w:t>
+      </w:r>
       <w:r>
         <w:rPr>
           <w:rFonts w:cs="Arial" w:hint="cs"/>
-        </w:rPr>
-        <w:t>C</w:t>
+          <w:rtl/>
+        </w:rPr>
+        <w:t xml:space="preserve"> שנזרקים ב</w:t>
       </w:r>
       <w:r>
         <w:rPr>
           <w:rFonts w:cs="Arial"/>
         </w:rPr>
-        <w:t>onsoleIOHandler</w:t>
-      </w:r>
-      <w:proofErr w:type="spellEnd"/>
+        <w:t>BL</w:t>
+      </w:r>
       <w:r>
         <w:rPr>
           <w:rFonts w:cs="Arial" w:hint="cs"/>
           <w:rtl/>
         </w:rPr>
-        <w:t xml:space="preserve"> במודול ה</w:t>
+        <w:t xml:space="preserve"> מה</w:t>
       </w:r>
       <w:r>
         <w:rPr>
           <w:rFonts w:cs="Arial"/>
         </w:rPr>
-        <w:t>main</w:t>
+        <w:t>Engine</w:t>
       </w:r>
       <w:r>
         <w:rPr>
           <w:rFonts w:cs="Arial" w:hint="cs"/>
           <w:rtl/>
         </w:rPr>
-        <w:t xml:space="preserve"> שאחראית על קלט ופלט ל</w:t>
+        <w:t xml:space="preserve"> ונתפסים ב</w:t>
       </w:r>
       <w:r>
         <w:rPr>
           <w:rFonts w:cs="Arial"/>
         </w:rPr>
-        <w:t>console</w:t>
+        <w:t>UI</w:t>
       </w:r>
       <w:r>
         <w:rPr>
           <w:rFonts w:cs="Arial" w:hint="cs"/>
           <w:rtl/>
         </w:rPr>
-        <w:t>. אנחנו רואים את הלוגיקה של הקלט ופלט כיחידה מודולרית בפני עצמה ולכן ראינו לנכון לממש אותה במחלקה נפרדת. בצורה הזו נוכל גם להחליף את שיטת הקלט והפלט בצורה נוחה יותר.</w:t>
+        <w:t xml:space="preserve">. צורת עבודה זו מאפשרת לנו לעבוד עם </w:t>
+      </w:r>
+      <w:r>
+        <w:rPr>
+          <w:rFonts w:cs="Arial" w:hint="cs"/>
+        </w:rPr>
+        <w:t>E</w:t>
+      </w:r>
+      <w:r>
+        <w:rPr>
+          <w:rFonts w:cs="Arial"/>
+        </w:rPr>
+        <w:t>ngine</w:t>
+      </w:r>
+      <w:r>
+        <w:rPr>
+          <w:rFonts w:cs="Arial" w:hint="cs"/>
+          <w:rtl/>
+        </w:rPr>
+        <w:t xml:space="preserve"> מודולרי, שמגיב לבקשות ופועל לפי הלוגיקה שלו, ועם מנהל </w:t>
+      </w:r>
+      <w:r>
+        <w:rPr>
+          <w:rFonts w:cs="Arial"/>
+        </w:rPr>
+        <w:t>UI</w:t>
+      </w:r>
+      <w:r>
+        <w:rPr>
+          <w:rFonts w:cs="Arial" w:hint="cs"/>
+          <w:rtl/>
+        </w:rPr>
+        <w:t xml:space="preserve"> שעובד בהתאם ל</w:t>
+      </w:r>
+      <w:r>
+        <w:rPr>
+          <w:rFonts w:cs="Arial"/>
+        </w:rPr>
+        <w:t>Engine</w:t>
+      </w:r>
+      <w:r>
+        <w:rPr>
+          <w:rFonts w:cs="Arial" w:hint="cs"/>
+          <w:rtl/>
+        </w:rPr>
+        <w:t xml:space="preserve"> שאיתו הוא מתממשק</w:t>
+      </w:r>
+      <w:r>
+        <w:rPr>
+          <w:rFonts w:cs="Arial" w:hint="cs"/>
+          <w:rtl/>
+        </w:rPr>
+        <w:t>.</w:t>
       </w:r>
     </w:p>
     <w:p>
@@ -1962,214 +1936,163 @@
         <w:pStyle w:val="a3"/>
         <w:numPr>
           <w:ilvl w:val="0"/>
-          <w:numId w:val="1"/>
+          <w:numId w:val="8"/>
         </w:numPr>
+        <w:spacing w:line="259" w:lineRule="auto"/>
+        <w:rPr>
+          <w:sz w:val="24"/>
+          <w:szCs w:val="24"/>
+        </w:rPr>
+      </w:pPr>
+      <w:r>
+        <w:rPr>
+          <w:rFonts w:hint="cs"/>
+          <w:sz w:val="24"/>
+          <w:szCs w:val="24"/>
+          <w:rtl/>
+        </w:rPr>
+        <w:t>מימוש שכבת ה</w:t>
+      </w:r>
+      <w:r>
+        <w:rPr>
+          <w:rFonts w:hint="cs"/>
+          <w:sz w:val="24"/>
+          <w:szCs w:val="24"/>
+        </w:rPr>
+        <w:t>UI</w:t>
+      </w:r>
+      <w:r>
+        <w:rPr>
+          <w:rFonts w:hint="cs"/>
+          <w:sz w:val="24"/>
+          <w:szCs w:val="24"/>
+          <w:rtl/>
+        </w:rPr>
+        <w:t>:</w:t>
+      </w:r>
+    </w:p>
+    <w:p>
+      <w:pPr>
+        <w:pStyle w:val="a3"/>
+        <w:rPr>
+          <w:sz w:val="24"/>
+          <w:szCs w:val="24"/>
+          <w:rtl/>
+        </w:rPr>
+      </w:pPr>
+      <w:r>
+        <w:rPr>
+          <w:rFonts w:hint="cs"/>
+          <w:sz w:val="24"/>
+          <w:szCs w:val="24"/>
+          <w:rtl/>
+        </w:rPr>
+        <w:t>לכל מסך</w:t>
+      </w:r>
+      <w:r>
+        <w:rPr>
+          <w:rFonts w:hint="cs"/>
+          <w:sz w:val="24"/>
+          <w:szCs w:val="24"/>
+          <w:rtl/>
+        </w:rPr>
+        <w:t xml:space="preserve"> עיקרי</w:t>
+      </w:r>
+      <w:r>
+        <w:rPr>
+          <w:rFonts w:hint="cs"/>
+          <w:sz w:val="24"/>
+          <w:szCs w:val="24"/>
+          <w:rtl/>
+        </w:rPr>
+        <w:t xml:space="preserve"> המוצג למשתמש קיים </w:t>
+      </w:r>
+      <w:r>
+        <w:rPr>
+          <w:sz w:val="24"/>
+          <w:szCs w:val="24"/>
+        </w:rPr>
+        <w:t>controller</w:t>
+      </w:r>
+      <w:r>
+        <w:rPr>
+          <w:rFonts w:hint="cs"/>
+          <w:sz w:val="24"/>
+          <w:szCs w:val="24"/>
+          <w:rtl/>
+        </w:rPr>
+        <w:t xml:space="preserve"> וקובץ </w:t>
+      </w:r>
+      <w:proofErr w:type="spellStart"/>
+      <w:r>
+        <w:rPr>
+          <w:sz w:val="24"/>
+          <w:szCs w:val="24"/>
+        </w:rPr>
+        <w:t>fxml</w:t>
+      </w:r>
+      <w:proofErr w:type="spellEnd"/>
+      <w:r>
+        <w:rPr>
+          <w:rFonts w:hint="cs"/>
+          <w:sz w:val="24"/>
+          <w:szCs w:val="24"/>
+          <w:rtl/>
+        </w:rPr>
+        <w:t xml:space="preserve"> </w:t>
+      </w:r>
+      <w:proofErr w:type="spellStart"/>
+      <w:r>
+        <w:rPr>
+          <w:rFonts w:hint="cs"/>
+          <w:sz w:val="24"/>
+          <w:szCs w:val="24"/>
+          <w:rtl/>
+        </w:rPr>
+        <w:t>יעודיים</w:t>
+      </w:r>
+      <w:proofErr w:type="spellEnd"/>
+      <w:r>
+        <w:rPr>
+          <w:rFonts w:hint="cs"/>
+          <w:sz w:val="24"/>
+          <w:szCs w:val="24"/>
+          <w:rtl/>
+        </w:rPr>
+        <w:t xml:space="preserve"> שתפקידם לנהל את המסך המוצג כרגע, ולטפל בשינויים הנצרכים במסך, בנוסף לכך ישנם מסכים שמתווספים בדינמיות, לכל משתמש מסך משלו שמיוצר בטעינת ה</w:t>
+      </w:r>
+      <w:r>
+        <w:rPr>
+          <w:rFonts w:hint="cs"/>
+          <w:sz w:val="24"/>
+          <w:szCs w:val="24"/>
+        </w:rPr>
+        <w:t>XML</w:t>
+      </w:r>
+      <w:r>
+        <w:rPr>
+          <w:rFonts w:hint="cs"/>
+          <w:sz w:val="24"/>
+          <w:szCs w:val="24"/>
+          <w:rtl/>
+        </w:rPr>
+        <w:t>.</w:t>
+      </w:r>
+    </w:p>
+    <w:p>
+      <w:pPr>
+        <w:pStyle w:val="a3"/>
         <w:spacing w:line="360" w:lineRule="auto"/>
         <w:rPr>
           <w:rFonts w:cs="Arial"/>
-        </w:rPr>
-      </w:pPr>
-      <w:r>
-        <w:rPr>
-          <w:rFonts w:cs="Arial" w:hint="cs"/>
-          <w:rtl/>
-        </w:rPr>
-        <w:t>קליטת מספר הפקודה מהמשתמש:</w:t>
-      </w:r>
-    </w:p>
-    <w:p>
-      <w:pPr>
-        <w:pStyle w:val="a3"/>
-        <w:spacing w:line="360" w:lineRule="auto"/>
+          <w:rtl/>
+        </w:rPr>
+      </w:pPr>
+      <w:r>
         <w:rPr>
           <w:rFonts w:cs="Arial"/>
           <w:rtl/>
         </w:rPr>
-      </w:pPr>
-      <w:r>
-        <w:rPr>
-          <w:rFonts w:cs="Arial" w:hint="cs"/>
-          <w:rtl/>
-        </w:rPr>
-        <w:t xml:space="preserve">בחרנו לעבוד עם </w:t>
-      </w:r>
-      <w:r>
-        <w:rPr>
-          <w:rFonts w:cs="Arial" w:hint="cs"/>
-        </w:rPr>
-        <w:t>S</w:t>
-      </w:r>
-      <w:r>
-        <w:rPr>
-          <w:rFonts w:cs="Arial"/>
-        </w:rPr>
-        <w:t>witch – case</w:t>
-      </w:r>
-      <w:r>
-        <w:rPr>
-          <w:rFonts w:cs="Arial" w:hint="cs"/>
-          <w:rtl/>
-        </w:rPr>
-        <w:t>. בחירה זו מאפשרת לנו בהמשך להוסיף פקודות נוספות בצורה קלה, לבדוק את מספר הפקודה שנבחר בצורה קלה, ולנתב לפקודה הנכונה עם הטיפול הספציפי לה בצורה פשוטה ונוחה.</w:t>
-      </w:r>
-    </w:p>
-    <w:p>
-      <w:pPr>
-        <w:pStyle w:val="a3"/>
-        <w:spacing w:line="360" w:lineRule="auto"/>
-        <w:rPr>
-          <w:rFonts w:cs="Arial"/>
-          <w:rtl/>
-        </w:rPr>
-      </w:pPr>
-    </w:p>
-    <w:p>
-      <w:pPr>
-        <w:pStyle w:val="a3"/>
-        <w:numPr>
-          <w:ilvl w:val="0"/>
-          <w:numId w:val="1"/>
-        </w:numPr>
-        <w:spacing w:line="360" w:lineRule="auto"/>
-        <w:rPr>
-          <w:rFonts w:cs="Arial"/>
-        </w:rPr>
-      </w:pPr>
-      <w:r>
-        <w:rPr>
-          <w:rFonts w:cs="Arial" w:hint="cs"/>
-          <w:rtl/>
-        </w:rPr>
-        <w:t>שמירת הקובץ המכיל את מצב המערכת (בונוס):</w:t>
-      </w:r>
-    </w:p>
-    <w:p>
-      <w:pPr>
-        <w:pStyle w:val="a3"/>
-        <w:rPr>
-          <w:rFonts w:asciiTheme="minorBidi" w:hAnsiTheme="minorBidi"/>
-          <w:rtl/>
-        </w:rPr>
-      </w:pPr>
-      <w:r>
-        <w:rPr>
-          <w:rFonts w:asciiTheme="minorBidi" w:hAnsiTheme="minorBidi" w:hint="cs"/>
-          <w:rtl/>
-        </w:rPr>
-        <w:t xml:space="preserve">על מנת לטעון את המערכת מקובץ שמור, </w:t>
-      </w:r>
-      <w:r>
-        <w:rPr>
-          <w:rFonts w:asciiTheme="minorBidi" w:hAnsiTheme="minorBidi" w:hint="cs"/>
-          <w:rtl/>
-        </w:rPr>
-        <w:t>על המשתמש להכניס</w:t>
-      </w:r>
-      <w:r>
-        <w:rPr>
-          <w:rFonts w:asciiTheme="minorBidi" w:hAnsiTheme="minorBidi" w:hint="cs"/>
-          <w:rtl/>
-        </w:rPr>
-        <w:t xml:space="preserve"> גם את הנתיב </w:t>
-      </w:r>
-      <w:r>
-        <w:rPr>
-          <w:rFonts w:asciiTheme="minorBidi" w:hAnsiTheme="minorBidi" w:hint="cs"/>
-          <w:rtl/>
-        </w:rPr>
-        <w:t>של ה</w:t>
-      </w:r>
-      <w:r>
-        <w:rPr>
-          <w:rFonts w:asciiTheme="minorBidi" w:hAnsiTheme="minorBidi" w:hint="cs"/>
-          <w:rtl/>
-        </w:rPr>
-        <w:t xml:space="preserve">קובץ </w:t>
-      </w:r>
-      <w:r>
-        <w:rPr>
-          <w:rFonts w:asciiTheme="minorBidi" w:hAnsiTheme="minorBidi" w:hint="cs"/>
-          <w:rtl/>
-        </w:rPr>
-        <w:t>אותו הוא רוצה לטעון.</w:t>
-      </w:r>
-    </w:p>
-    <w:p>
-      <w:pPr>
-        <w:pStyle w:val="a3"/>
-        <w:rPr>
-          <w:rtl/>
-        </w:rPr>
-      </w:pPr>
-      <w:r>
-        <w:rPr>
-          <w:rFonts w:asciiTheme="minorBidi" w:hAnsiTheme="minorBidi" w:hint="cs"/>
-          <w:rtl/>
-        </w:rPr>
-        <w:t>בחרנו לבקש כאן גם את הנתיב (ולא לטעון מהקובץ שהמשתמש שמר לאחרונה</w:t>
-      </w:r>
-      <w:r>
-        <w:rPr>
-          <w:rFonts w:asciiTheme="minorBidi" w:hAnsiTheme="minorBidi" w:hint="cs"/>
-          <w:rtl/>
-        </w:rPr>
-        <w:t xml:space="preserve"> בעזרת נתיב השמור במערכת</w:t>
-      </w:r>
-      <w:r>
-        <w:rPr>
-          <w:rFonts w:asciiTheme="minorBidi" w:hAnsiTheme="minorBidi" w:hint="cs"/>
-          <w:rtl/>
-        </w:rPr>
-        <w:t xml:space="preserve">), כיוון שרצינו לתת למשתמש אפשרות </w:t>
-      </w:r>
-      <w:r>
-        <w:rPr>
-          <w:rFonts w:hint="cs"/>
-          <w:rtl/>
-        </w:rPr>
-        <w:t xml:space="preserve">לשמור מספר קבצים עם מצב המערכת, </w:t>
-      </w:r>
-      <w:r>
-        <w:rPr>
-          <w:rFonts w:hint="cs"/>
-          <w:rtl/>
-        </w:rPr>
-        <w:t>בלי דריסה של</w:t>
-      </w:r>
-      <w:r>
-        <w:rPr>
-          <w:rFonts w:hint="cs"/>
-          <w:rtl/>
-        </w:rPr>
-        <w:t xml:space="preserve"> הקובץ הקודם בכל פעם (דבר קריטי שתוך כדי מימוש עזר לנו הרבה).</w:t>
-      </w:r>
-    </w:p>
-    <w:p>
-      <w:pPr>
-        <w:pStyle w:val="a3"/>
-      </w:pPr>
-      <w:r>
-        <w:rPr>
-          <w:rFonts w:hint="cs"/>
-          <w:rtl/>
-        </w:rPr>
-        <w:t>בנוסף, בחרנו לשמור את הקובץ כקובץ בינארי כיוון שהמערכת היא היחידה שתעבוד עם הקובץ, ואין סיבה שיהיה קריא למשתמש/ יתפוס יותר מקום כשאין צורך .</w:t>
-      </w:r>
-    </w:p>
-    <w:p>
-      <w:pPr>
-        <w:pStyle w:val="a3"/>
-        <w:spacing w:line="360" w:lineRule="auto"/>
-        <w:rPr>
-          <w:rFonts w:cs="Arial"/>
-          <w:rtl/>
-        </w:rPr>
-      </w:pPr>
-      <w:r>
-        <w:rPr>
-          <w:rFonts w:cs="Arial"/>
-          <w:rtl/>
-        </w:rPr>
         <w:br/>
       </w:r>
     </w:p>
@@ -2212,38 +2135,6 @@
         </w:rPr>
         <w:t xml:space="preserve"> שמטרתו היא לייצא את הפקודות הרלוונטיות, הוא המקשר "לעולם החיצון".</w:t>
       </w:r>
-    </w:p>
-    <w:p>
-      <w:pPr>
-        <w:spacing w:line="360" w:lineRule="auto"/>
-        <w:rPr>
-          <w:rtl/>
-        </w:rPr>
-      </w:pPr>
-    </w:p>
-    <w:p>
-      <w:pPr>
-        <w:spacing w:line="360" w:lineRule="auto"/>
-        <w:rPr>
-          <w:rtl/>
-        </w:rPr>
-      </w:pPr>
-    </w:p>
-    <w:p>
-      <w:pPr>
-        <w:spacing w:line="360" w:lineRule="auto"/>
-        <w:rPr>
-          <w:rtl/>
-        </w:rPr>
-      </w:pPr>
-    </w:p>
-    <w:p>
-      <w:pPr>
-        <w:spacing w:line="360" w:lineRule="auto"/>
-        <w:rPr>
-          <w:rtl/>
-        </w:rPr>
-      </w:pPr>
     </w:p>
     <w:p>
       <w:pPr>
@@ -2296,7 +2187,7 @@
           <w:sz w:val="24"/>
           <w:szCs w:val="24"/>
         </w:rPr>
-        <w:t>BL</w:t>
+        <w:t>engine</w:t>
       </w:r>
       <w:r>
         <w:rPr>
@@ -2695,77 +2586,7 @@
           <w:szCs w:val="24"/>
           <w:rtl/>
         </w:rPr>
-        <w:t xml:space="preserve"> (חלקם </w:t>
-      </w:r>
-      <w:proofErr w:type="spellStart"/>
-      <w:r>
-        <w:rPr>
-          <w:rFonts w:hint="cs"/>
-          <w:sz w:val="24"/>
-          <w:szCs w:val="24"/>
-          <w:rtl/>
-        </w:rPr>
-        <w:t>מג'ונרטים</w:t>
-      </w:r>
-      <w:proofErr w:type="spellEnd"/>
-      <w:r>
-        <w:rPr>
-          <w:rFonts w:hint="cs"/>
-          <w:sz w:val="24"/>
-          <w:szCs w:val="24"/>
-          <w:rtl/>
-        </w:rPr>
-        <w:t xml:space="preserve"> אוטומטית מה</w:t>
-      </w:r>
-      <w:r>
-        <w:rPr>
-          <w:rFonts w:hint="cs"/>
-          <w:sz w:val="24"/>
-          <w:szCs w:val="24"/>
-        </w:rPr>
-        <w:t>J</w:t>
-      </w:r>
-      <w:r>
-        <w:rPr>
-          <w:sz w:val="24"/>
-          <w:szCs w:val="24"/>
-        </w:rPr>
-        <w:t>AXB</w:t>
-      </w:r>
-      <w:r>
-        <w:rPr>
-          <w:rFonts w:hint="cs"/>
-          <w:sz w:val="24"/>
-          <w:szCs w:val="24"/>
-          <w:rtl/>
-        </w:rPr>
-        <w:t xml:space="preserve"> </w:t>
-      </w:r>
-      <w:r>
-        <w:rPr>
-          <w:sz w:val="24"/>
-          <w:szCs w:val="24"/>
-          <w:rtl/>
-        </w:rPr>
-        <w:t>–</w:t>
-      </w:r>
-      <w:r>
-        <w:rPr>
-          <w:rFonts w:hint="cs"/>
-          <w:sz w:val="24"/>
-          <w:szCs w:val="24"/>
-          <w:rtl/>
-        </w:rPr>
-        <w:t xml:space="preserve"> אדיר!).</w:t>
-      </w:r>
-      <w:r>
-        <w:rPr>
-          <w:rFonts w:hint="cs"/>
-          <w:sz w:val="24"/>
-          <w:szCs w:val="24"/>
-          <w:rtl/>
-        </w:rPr>
-        <w:br/>
+        <w:t>.</w:t>
       </w:r>
     </w:p>
     <w:p>
@@ -2810,7 +2631,32 @@
           <w:szCs w:val="24"/>
           <w:rtl/>
         </w:rPr>
-        <w:t xml:space="preserve">קיימות שתי מחלקות </w:t>
+        <w:t>קיימ</w:t>
+      </w:r>
+      <w:r>
+        <w:rPr>
+          <w:rFonts w:hint="cs"/>
+          <w:sz w:val="24"/>
+          <w:szCs w:val="24"/>
+          <w:rtl/>
+        </w:rPr>
+        <w:t xml:space="preserve">ת מחלקה עיקרית ומספר </w:t>
+      </w:r>
+      <w:r>
+        <w:rPr>
+          <w:sz w:val="24"/>
+          <w:szCs w:val="24"/>
+        </w:rPr>
+        <w:t>packages</w:t>
+      </w:r>
+      <w:r>
+        <w:rPr>
+          <w:rFonts w:hint="cs"/>
+          <w:sz w:val="24"/>
+          <w:szCs w:val="24"/>
+          <w:rtl/>
+        </w:rPr>
+        <w:t xml:space="preserve"> </w:t>
       </w:r>
       <w:r>
         <w:rPr>
@@ -2863,51 +2709,50 @@
           <w:szCs w:val="24"/>
           <w:rtl/>
         </w:rPr>
-        <w:t xml:space="preserve"> האחראית על ממשק המשתמש</w:t>
-      </w:r>
-      <w:r>
-        <w:rPr>
-          <w:rFonts w:hint="cs"/>
-          <w:sz w:val="24"/>
-          <w:szCs w:val="24"/>
-          <w:rtl/>
-        </w:rPr>
-        <w:t>:</w:t>
-      </w:r>
-      <w:r>
-        <w:rPr>
-          <w:sz w:val="24"/>
-          <w:szCs w:val="24"/>
-          <w:rtl/>
+        <w:t xml:space="preserve"> ה</w:t>
+      </w:r>
+      <w:r>
+        <w:rPr>
+          <w:rFonts w:hint="cs"/>
+          <w:sz w:val="24"/>
+          <w:szCs w:val="24"/>
+          <w:rtl/>
+        </w:rPr>
+        <w:t xml:space="preserve">משמשת </w:t>
+      </w:r>
+      <w:r>
+        <w:rPr>
+          <w:rFonts w:hint="cs"/>
+          <w:sz w:val="24"/>
+          <w:szCs w:val="24"/>
+          <w:rtl/>
+        </w:rPr>
+        <w:t>כ</w:t>
+      </w:r>
+      <w:proofErr w:type="spellStart"/>
+      <w:r>
+        <w:rPr>
+          <w:sz w:val="24"/>
+          <w:szCs w:val="24"/>
+        </w:rPr>
+        <w:t>EntryPoint</w:t>
+      </w:r>
+      <w:proofErr w:type="spellEnd"/>
+      <w:r>
+        <w:rPr>
+          <w:sz w:val="24"/>
+          <w:szCs w:val="24"/>
         </w:rPr>
         <w:t xml:space="preserve"> </w:t>
       </w:r>
       <w:r>
         <w:rPr>
-          <w:sz w:val="24"/>
-          <w:szCs w:val="24"/>
-          <w:rtl/>
-        </w:rPr>
-        <w:br/>
-        <w:t xml:space="preserve">מנהלת את רצף הפעולות לפי דרישת המשתמש, מציגה תפריט ראשי למשתמש ומודיעה למשתמש על שגיאות שונות שקרו, ומנתבת את הבקשות למודל </w:t>
-      </w:r>
-      <w:proofErr w:type="spellStart"/>
-      <w:r>
-        <w:rPr>
-          <w:sz w:val="24"/>
-          <w:szCs w:val="24"/>
-          <w:rtl/>
-        </w:rPr>
-        <w:t>העיסקי</w:t>
-      </w:r>
-      <w:proofErr w:type="spellEnd"/>
-      <w:r>
-        <w:rPr>
-          <w:sz w:val="24"/>
-          <w:szCs w:val="24"/>
-          <w:rtl/>
-        </w:rPr>
-        <w:t>.</w:t>
+          <w:rFonts w:hint="cs"/>
+          <w:sz w:val="24"/>
+          <w:szCs w:val="24"/>
+          <w:rtl/>
+        </w:rPr>
+        <w:t xml:space="preserve"> לממשק הגרפי</w:t>
       </w:r>
     </w:p>
     <w:p>
@@ -2924,12 +2769,19 @@
       </w:pPr>
       <w:r>
         <w:rPr>
-          <w:rFonts w:hint="cs"/>
-          <w:sz w:val="24"/>
-          <w:szCs w:val="24"/>
-          <w:rtl/>
-        </w:rPr>
-        <w:t xml:space="preserve">מחלקת </w:t>
+          <w:sz w:val="24"/>
+          <w:szCs w:val="24"/>
+        </w:rPr>
+        <w:t>Controllers</w:t>
+      </w:r>
+      <w:r>
+        <w:rPr>
+          <w:rFonts w:hint="cs"/>
+          <w:sz w:val="24"/>
+          <w:szCs w:val="24"/>
+          <w:rtl/>
+        </w:rPr>
+        <w:t xml:space="preserve"> המאגד את </w:t>
       </w:r>
       <w:proofErr w:type="spellStart"/>
       <w:r>
@@ -2937,15 +2789,9 @@
           <w:rFonts w:hint="cs"/>
           <w:sz w:val="24"/>
           <w:szCs w:val="24"/>
-        </w:rPr>
-        <w:t>C</w:t>
-      </w:r>
-      <w:r>
-        <w:rPr>
-          <w:sz w:val="24"/>
-          <w:szCs w:val="24"/>
-        </w:rPr>
-        <w:t>onsoleIOHandler</w:t>
+          <w:rtl/>
+        </w:rPr>
+        <w:t>הקונטרולרים</w:t>
       </w:r>
       <w:proofErr w:type="spellEnd"/>
       <w:r>
@@ -2955,69 +2801,207 @@
           <w:szCs w:val="24"/>
           <w:rtl/>
         </w:rPr>
-        <w:t>:</w:t>
+        <w:t xml:space="preserve"> המותאמים ל</w:t>
+      </w:r>
+      <w:r>
+        <w:rPr>
+          <w:rFonts w:hint="cs"/>
+          <w:sz w:val="24"/>
+          <w:szCs w:val="24"/>
+        </w:rPr>
+        <w:t>FXML</w:t>
+      </w:r>
+      <w:r>
+        <w:rPr>
+          <w:rFonts w:hint="cs"/>
+          <w:sz w:val="24"/>
+          <w:szCs w:val="24"/>
+          <w:rtl/>
+        </w:rPr>
+        <w:t xml:space="preserve"> הרלוונטי</w:t>
       </w:r>
     </w:p>
     <w:p>
       <w:pPr>
         <w:pStyle w:val="a3"/>
-        <w:ind w:left="1080"/>
-        <w:rPr>
-          <w:rFonts w:hint="cs"/>
-          <w:sz w:val="24"/>
-          <w:szCs w:val="24"/>
-          <w:rtl/>
-        </w:rPr>
-      </w:pPr>
-      <w:r>
-        <w:rPr>
-          <w:rFonts w:hint="cs"/>
-          <w:sz w:val="24"/>
-          <w:szCs w:val="24"/>
-          <w:rtl/>
-        </w:rPr>
-        <w:t>אחראית על קלט ופלט מה</w:t>
-      </w:r>
-      <w:r>
-        <w:rPr>
-          <w:sz w:val="24"/>
-          <w:szCs w:val="24"/>
-        </w:rPr>
-        <w:t>console</w:t>
-      </w:r>
-      <w:r>
-        <w:rPr>
-          <w:rFonts w:hint="cs"/>
-          <w:sz w:val="24"/>
-          <w:szCs w:val="24"/>
-          <w:rtl/>
-        </w:rPr>
-        <w:t>.</w:t>
-      </w:r>
-    </w:p>
-    <w:p>
-      <w:pPr>
-        <w:rPr>
-          <w:sz w:val="24"/>
-          <w:szCs w:val="24"/>
-        </w:rPr>
-      </w:pPr>
-    </w:p>
-    <w:p>
-      <w:pPr>
-        <w:spacing w:line="360" w:lineRule="auto"/>
-        <w:rPr>
-          <w:rtl/>
-        </w:rPr>
-      </w:pPr>
-    </w:p>
-    <w:p>
-      <w:pPr>
-        <w:spacing w:line="360" w:lineRule="auto"/>
-        <w:rPr>
-          <w:rtl/>
-        </w:rPr>
-      </w:pPr>
+        <w:numPr>
+          <w:ilvl w:val="0"/>
+          <w:numId w:val="7"/>
+        </w:numPr>
+        <w:rPr>
+          <w:sz w:val="24"/>
+          <w:szCs w:val="24"/>
+        </w:rPr>
+      </w:pPr>
+      <w:r>
+        <w:rPr>
+          <w:sz w:val="24"/>
+          <w:szCs w:val="24"/>
+        </w:rPr>
+        <w:lastRenderedPageBreak/>
+        <w:t>Interfaces</w:t>
+      </w:r>
+      <w:r>
+        <w:rPr>
+          <w:rFonts w:hint="cs"/>
+          <w:sz w:val="24"/>
+          <w:szCs w:val="24"/>
+          <w:rtl/>
+        </w:rPr>
+        <w:t xml:space="preserve"> המאגד בתוכו את </w:t>
+      </w:r>
+      <w:proofErr w:type="spellStart"/>
+      <w:r>
+        <w:rPr>
+          <w:rFonts w:hint="cs"/>
+          <w:sz w:val="24"/>
+          <w:szCs w:val="24"/>
+          <w:rtl/>
+        </w:rPr>
+        <w:t>הממשקי</w:t>
+      </w:r>
+      <w:proofErr w:type="spellEnd"/>
+      <w:r>
+        <w:rPr>
+          <w:rFonts w:hint="cs"/>
+          <w:sz w:val="24"/>
+          <w:szCs w:val="24"/>
+          <w:rtl/>
+        </w:rPr>
+        <w:t xml:space="preserve"> האזנה שקיימים בפרויקט (</w:t>
+      </w:r>
+      <w:proofErr w:type="spellStart"/>
+      <w:r>
+        <w:rPr>
+          <w:sz w:val="24"/>
+          <w:szCs w:val="24"/>
+        </w:rPr>
+        <w:t>ActionsListener</w:t>
+      </w:r>
+      <w:proofErr w:type="spellEnd"/>
+      <w:r>
+        <w:rPr>
+          <w:rFonts w:hint="cs"/>
+          <w:sz w:val="24"/>
+          <w:szCs w:val="24"/>
+          <w:rtl/>
+        </w:rPr>
+        <w:t>).</w:t>
+      </w:r>
+    </w:p>
+    <w:p>
+      <w:pPr>
+        <w:pStyle w:val="a3"/>
+        <w:numPr>
+          <w:ilvl w:val="0"/>
+          <w:numId w:val="7"/>
+        </w:numPr>
+        <w:rPr>
+          <w:sz w:val="24"/>
+          <w:szCs w:val="24"/>
+        </w:rPr>
+      </w:pPr>
+      <w:r>
+        <w:t>Resources</w:t>
+      </w:r>
+      <w:r>
+        <w:rPr>
+          <w:rFonts w:hint="cs"/>
+          <w:rtl/>
+        </w:rPr>
+        <w:t xml:space="preserve"> </w:t>
+      </w:r>
+      <w:r>
+        <w:rPr>
+          <w:rtl/>
+        </w:rPr>
+        <w:t>–</w:t>
+      </w:r>
+      <w:r>
+        <w:rPr>
+          <w:rFonts w:hint="cs"/>
+          <w:rtl/>
+        </w:rPr>
+        <w:t xml:space="preserve"> מאגד בתוכו את המשאבים בהם נשתמש:</w:t>
+      </w:r>
+    </w:p>
+    <w:p>
+      <w:pPr>
+        <w:pStyle w:val="a3"/>
+        <w:numPr>
+          <w:ilvl w:val="1"/>
+          <w:numId w:val="7"/>
+        </w:numPr>
+        <w:rPr>
+          <w:sz w:val="24"/>
+          <w:szCs w:val="24"/>
+        </w:rPr>
+      </w:pPr>
+      <w:proofErr w:type="spellStart"/>
+      <w:r>
+        <w:t>Fxml</w:t>
+      </w:r>
+      <w:r>
+        <w:t>s</w:t>
+      </w:r>
+      <w:proofErr w:type="spellEnd"/>
+      <w:r>
+        <w:rPr>
+          <w:rFonts w:hint="cs"/>
+          <w:sz w:val="24"/>
+          <w:szCs w:val="24"/>
+          <w:rtl/>
+        </w:rPr>
+        <w:t xml:space="preserve"> המאגד בתוכו את קבצי ה</w:t>
+      </w:r>
+      <w:r>
+        <w:rPr>
+          <w:rFonts w:hint="cs"/>
+          <w:sz w:val="24"/>
+          <w:szCs w:val="24"/>
+        </w:rPr>
+        <w:t>FXML</w:t>
+      </w:r>
+    </w:p>
+    <w:p>
+      <w:pPr>
+        <w:pStyle w:val="a3"/>
+        <w:numPr>
+          <w:ilvl w:val="1"/>
+          <w:numId w:val="7"/>
+        </w:numPr>
+        <w:rPr>
+          <w:sz w:val="24"/>
+          <w:szCs w:val="24"/>
+          <w:rtl/>
+        </w:rPr>
+      </w:pPr>
+      <w:proofErr w:type="spellStart"/>
+      <w:r>
+        <w:rPr>
+          <w:sz w:val="24"/>
+          <w:szCs w:val="24"/>
+        </w:rPr>
+        <w:t>Css</w:t>
+      </w:r>
+      <w:proofErr w:type="spellEnd"/>
+      <w:r>
+        <w:rPr>
+          <w:rFonts w:hint="cs"/>
+          <w:sz w:val="24"/>
+          <w:szCs w:val="24"/>
+          <w:rtl/>
+        </w:rPr>
+        <w:t xml:space="preserve"> המאגד קבצי </w:t>
+      </w:r>
+      <w:r>
+        <w:rPr>
+          <w:rFonts w:hint="cs"/>
+          <w:sz w:val="24"/>
+          <w:szCs w:val="24"/>
+        </w:rPr>
+        <w:t>CSS</w:t>
+      </w:r>
     </w:p>
     <w:p>
       <w:pPr>
@@ -3046,7 +3030,20 @@
         <w:rPr>
           <w:rtl/>
         </w:rPr>
-        <w:t xml:space="preserve">מימשנו את שני הבונוסים האפשריים במסגרת התרגיל – </w:t>
+        <w:t xml:space="preserve">מימשנו את </w:t>
+      </w:r>
+      <w:r>
+        <w:rPr>
+          <w:rFonts w:hint="cs"/>
+          <w:rtl/>
+        </w:rPr>
+        <w:t>שלושת</w:t>
+      </w:r>
+      <w:r>
+        <w:rPr>
+          <w:rtl/>
+        </w:rPr>
+        <w:t xml:space="preserve"> הבונוסים האפשריים במסגרת התרגיל – </w:t>
       </w:r>
     </w:p>
     <w:p>
@@ -3057,19 +3054,13 @@
           <w:numId w:val="3"/>
         </w:numPr>
         <w:spacing w:line="360" w:lineRule="auto"/>
-        <w:rPr>
-          <w:rtl/>
-        </w:rPr>
-      </w:pPr>
-      <w:r>
-        <w:rPr>
-          <w:rFonts w:cs="Arial"/>
-          <w:rtl/>
-        </w:rPr>
-        <w:t xml:space="preserve">מימוש תמיכה בפקודת </w:t>
-      </w:r>
-      <w:r>
-        <w:t>MKT</w:t>
+      </w:pPr>
+      <w:r>
+        <w:rPr>
+          <w:rFonts w:cs="Arial" w:hint="cs"/>
+          <w:rtl/>
+        </w:rPr>
+        <w:t>אנימציות</w:t>
       </w:r>
       <w:r>
         <w:rPr>
@@ -3082,78 +3073,44 @@
         <w:rPr>
           <w:rtl/>
         </w:rPr>
-        <w:t xml:space="preserve">– </w:t>
-      </w:r>
-      <w:r>
-        <w:rPr>
-          <w:rFonts w:cs="Arial"/>
-          <w:rtl/>
-        </w:rPr>
-        <w:t xml:space="preserve">כחלק מפקודה 4 בתפריט, שבה מגישים פקודת קנייה/מכירה </w:t>
-      </w:r>
-      <w:proofErr w:type="spellStart"/>
-      <w:r>
-        <w:rPr>
-          <w:rFonts w:cs="Arial"/>
-          <w:rtl/>
-        </w:rPr>
-        <w:t>למע</w:t>
-      </w:r>
-      <w:proofErr w:type="spellEnd"/>
-      <w:r>
-        <w:rPr>
-          <w:rFonts w:cs="Arial"/>
-          <w:rtl/>
-        </w:rPr>
-        <w:t xml:space="preserve">', </w:t>
-      </w:r>
-      <w:r>
-        <w:rPr>
-          <w:rFonts w:cs="Arial" w:hint="cs"/>
-          <w:rtl/>
-        </w:rPr>
-        <w:t>יש</w:t>
-      </w:r>
-      <w:r>
-        <w:rPr>
-          <w:rFonts w:cs="Arial"/>
-          <w:rtl/>
-        </w:rPr>
-        <w:t xml:space="preserve"> למשתמש </w:t>
-      </w:r>
-      <w:r>
-        <w:rPr>
-          <w:rFonts w:cs="Arial" w:hint="cs"/>
-          <w:rtl/>
-        </w:rPr>
-        <w:t xml:space="preserve">אפשרות </w:t>
-      </w:r>
-      <w:r>
-        <w:rPr>
-          <w:rFonts w:cs="Arial"/>
-          <w:rtl/>
-        </w:rPr>
-        <w:t xml:space="preserve">לבחור את סוג הפקודה: </w:t>
-      </w:r>
-      <w:r>
-        <w:t>LMT</w:t>
-      </w:r>
-      <w:r>
-        <w:rPr>
-          <w:rFonts w:cs="Arial"/>
-          <w:rtl/>
-        </w:rPr>
-        <w:t xml:space="preserve"> או </w:t>
-      </w:r>
-      <w:r>
-        <w:t>MKT</w:t>
-      </w:r>
-      <w:r>
-        <w:rPr>
-          <w:rFonts w:cs="Arial"/>
+        <w:t>–</w:t>
+      </w:r>
+      <w:r>
+        <w:rPr>
+          <w:rFonts w:hint="cs"/>
+          <w:rtl/>
+        </w:rPr>
+        <w:t xml:space="preserve"> </w:t>
+      </w:r>
+      <w:r>
+        <w:rPr>
+          <w:rFonts w:hint="cs"/>
+          <w:rtl/>
+        </w:rPr>
+        <w:t>קיים כפתור במסך הבית להפעלת האנימציות. האנימציות עצמן מופיעות בשלט ה</w:t>
+      </w:r>
+      <w:r>
+        <w:t>welcome</w:t>
+      </w:r>
+      <w:r>
+        <w:rPr>
+          <w:rFonts w:hint="cs"/>
+          <w:rtl/>
+        </w:rPr>
+        <w:t xml:space="preserve"> במסך הבית ובבחירת מנייה להצגת פרטיה במסך</w:t>
+      </w:r>
+      <w:r>
+        <w:t>stocks</w:t>
+      </w:r>
+      <w:r>
+        <w:rPr>
+          <w:rFonts w:hint="cs"/>
           <w:rtl/>
         </w:rPr>
         <w:t>.</w:t>
+      </w:r>
+      <w:r>
+        <w:t xml:space="preserve"> </w:t>
       </w:r>
     </w:p>
     <w:p>
@@ -3163,199 +3120,117 @@
           <w:ilvl w:val="0"/>
           <w:numId w:val="3"/>
         </w:numPr>
-        <w:rPr>
-          <w:rFonts w:asciiTheme="minorBidi" w:hAnsiTheme="minorBidi"/>
-        </w:rPr>
-      </w:pPr>
+        <w:spacing w:line="360" w:lineRule="auto"/>
+      </w:pPr>
+      <w:r>
+        <w:rPr>
+          <w:rFonts w:hint="cs"/>
+          <w:rtl/>
+        </w:rPr>
+        <w:t xml:space="preserve">החלפת </w:t>
+      </w:r>
+      <w:r>
+        <w:rPr>
+          <w:rFonts w:hint="cs"/>
+        </w:rPr>
+        <w:t>SKIN</w:t>
+      </w:r>
+      <w:r>
+        <w:rPr>
+          <w:rFonts w:hint="cs"/>
+          <w:rtl/>
+        </w:rPr>
+        <w:t xml:space="preserve">  - </w:t>
+      </w:r>
+      <w:r>
+        <w:rPr>
+          <w:rFonts w:hint="cs"/>
+          <w:rtl/>
+        </w:rPr>
+        <w:t xml:space="preserve">קיימים שלושה כפתור של </w:t>
+      </w:r>
+      <w:r>
+        <w:t>theme</w:t>
+      </w:r>
+      <w:r>
+        <w:rPr>
+          <w:rFonts w:hint="cs"/>
+          <w:rtl/>
+        </w:rPr>
+        <w:t xml:space="preserve"> לבחירה המופיעים מצד ימין למעלה במסך. המערכת מגיעה עם ה</w:t>
+      </w:r>
+      <w:r>
+        <w:t>theme</w:t>
+      </w:r>
+      <w:r>
+        <w:rPr>
+          <w:rFonts w:hint="cs"/>
+          <w:rtl/>
+        </w:rPr>
+        <w:t xml:space="preserve"> </w:t>
+      </w:r>
+      <w:proofErr w:type="spellStart"/>
+      <w:r>
+        <w:rPr>
+          <w:rFonts w:hint="cs"/>
+          <w:rtl/>
+        </w:rPr>
+        <w:t>הדיפולטי</w:t>
+      </w:r>
+      <w:proofErr w:type="spellEnd"/>
+      <w:r>
+        <w:rPr>
+          <w:rFonts w:hint="cs"/>
+          <w:rtl/>
+        </w:rPr>
+        <w:t xml:space="preserve"> (</w:t>
+      </w:r>
+      <w:r>
+        <w:t>basic theme</w:t>
+      </w:r>
+      <w:r>
+        <w:rPr>
+          <w:rFonts w:hint="cs"/>
+          <w:rtl/>
+        </w:rPr>
+        <w:t>).</w:t>
+      </w:r>
+    </w:p>
+    <w:p>
+      <w:pPr>
+        <w:pStyle w:val="a3"/>
+        <w:numPr>
+          <w:ilvl w:val="0"/>
+          <w:numId w:val="3"/>
+        </w:numPr>
+        <w:spacing w:line="360" w:lineRule="auto"/>
+      </w:pPr>
+      <w:r>
+        <w:rPr>
+          <w:rFonts w:cs="Arial"/>
+          <w:rtl/>
+        </w:rPr>
+        <w:t xml:space="preserve"> </w:t>
+      </w:r>
       <w:r>
         <w:rPr>
           <w:rFonts w:cs="Arial" w:hint="cs"/>
           <w:rtl/>
         </w:rPr>
-        <w:t>אפשרות</w:t>
-      </w:r>
-      <w:r>
-        <w:rPr>
-          <w:rFonts w:cs="Arial"/>
-          <w:rtl/>
-        </w:rPr>
-        <w:t xml:space="preserve"> למשתמש לשמור את מצב </w:t>
-      </w:r>
-      <w:proofErr w:type="spellStart"/>
-      <w:r>
-        <w:rPr>
-          <w:rFonts w:cs="Arial"/>
-          <w:rtl/>
-        </w:rPr>
-        <w:t>המע</w:t>
-      </w:r>
-      <w:proofErr w:type="spellEnd"/>
-      <w:r>
-        <w:rPr>
-          <w:rFonts w:cs="Arial"/>
-          <w:rtl/>
-        </w:rPr>
-        <w:t>' לקובץ</w:t>
-      </w:r>
-      <w:r>
-        <w:rPr>
-          <w:rFonts w:hint="cs"/>
-          <w:rtl/>
-        </w:rPr>
-        <w:t xml:space="preserve"> </w:t>
-      </w:r>
-      <w:r>
-        <w:rPr>
-          <w:rtl/>
-        </w:rPr>
-        <w:t xml:space="preserve">– </w:t>
-      </w:r>
-      <w:r>
-        <w:rPr>
-          <w:rFonts w:asciiTheme="minorBidi" w:hAnsiTheme="minorBidi" w:hint="cs"/>
-          <w:rtl/>
-        </w:rPr>
-        <w:t>הוספת</w:t>
-      </w:r>
-      <w:r>
-        <w:rPr>
-          <w:rFonts w:asciiTheme="minorBidi" w:hAnsiTheme="minorBidi"/>
-          <w:rtl/>
-        </w:rPr>
-        <w:t xml:space="preserve"> פקודה לתפריט שתאפשר למשתמש להכניס נתיב שאליו הוא ירצה שמצב </w:t>
-      </w:r>
-      <w:proofErr w:type="spellStart"/>
-      <w:r>
-        <w:rPr>
-          <w:rFonts w:asciiTheme="minorBidi" w:hAnsiTheme="minorBidi"/>
-          <w:rtl/>
-        </w:rPr>
-        <w:t>המע</w:t>
-      </w:r>
-      <w:proofErr w:type="spellEnd"/>
-      <w:r>
-        <w:rPr>
-          <w:rFonts w:asciiTheme="minorBidi" w:hAnsiTheme="minorBidi"/>
-          <w:rtl/>
-        </w:rPr>
-        <w:t>' יישמר</w:t>
-      </w:r>
-      <w:r>
-        <w:rPr>
-          <w:rFonts w:asciiTheme="minorBidi" w:hAnsiTheme="minorBidi" w:hint="cs"/>
-          <w:rtl/>
-        </w:rPr>
-        <w:t xml:space="preserve"> </w:t>
-      </w:r>
-      <w:r>
-        <w:rPr>
-          <w:rFonts w:asciiTheme="minorBidi" w:hAnsiTheme="minorBidi"/>
-          <w:rtl/>
-        </w:rPr>
-        <w:t>–</w:t>
-      </w:r>
-      <w:r>
-        <w:rPr>
-          <w:rFonts w:asciiTheme="minorBidi" w:hAnsiTheme="minorBidi" w:hint="cs"/>
-          <w:rtl/>
-        </w:rPr>
-        <w:t xml:space="preserve"> פקודה 7</w:t>
-      </w:r>
-      <w:r>
-        <w:rPr>
-          <w:rFonts w:asciiTheme="minorBidi" w:hAnsiTheme="minorBidi"/>
-          <w:rtl/>
-        </w:rPr>
-        <w:t>.</w:t>
-      </w:r>
-    </w:p>
-    <w:p>
-      <w:pPr>
-        <w:ind w:left="720"/>
-        <w:rPr>
-          <w:rFonts w:asciiTheme="minorBidi" w:hAnsiTheme="minorBidi"/>
-          <w:rtl/>
-        </w:rPr>
-      </w:pPr>
-      <w:r>
-        <w:rPr>
-          <w:rFonts w:asciiTheme="minorBidi" w:hAnsiTheme="minorBidi" w:hint="cs"/>
-          <w:rtl/>
-        </w:rPr>
-        <w:t>שמירת</w:t>
-      </w:r>
-      <w:r>
-        <w:rPr>
-          <w:rFonts w:asciiTheme="minorBidi" w:hAnsiTheme="minorBidi"/>
-          <w:rtl/>
-        </w:rPr>
-        <w:t xml:space="preserve"> המצב של כל המניות הנוכחיות, של כל ספרי הפקודות והעסקאות שבוצעו עד עכשיו.</w:t>
-      </w:r>
-    </w:p>
-    <w:p>
-      <w:pPr>
-        <w:ind w:left="720"/>
-        <w:rPr>
-          <w:rFonts w:asciiTheme="minorBidi" w:hAnsiTheme="minorBidi"/>
-        </w:rPr>
-      </w:pPr>
-      <w:r>
-        <w:rPr>
-          <w:rFonts w:asciiTheme="minorBidi" w:hAnsiTheme="minorBidi" w:cs="Arial" w:hint="cs"/>
-          <w:rtl/>
-        </w:rPr>
-        <w:t>הוספת</w:t>
-      </w:r>
-      <w:r>
-        <w:rPr>
-          <w:rFonts w:asciiTheme="minorBidi" w:hAnsiTheme="minorBidi" w:cs="Arial"/>
-          <w:rtl/>
-        </w:rPr>
-        <w:t xml:space="preserve"> פקודה נוספת לתפריט שתאפשר למשתמש לטעון את כל </w:t>
-      </w:r>
-      <w:proofErr w:type="spellStart"/>
-      <w:r>
-        <w:rPr>
-          <w:rFonts w:asciiTheme="minorBidi" w:hAnsiTheme="minorBidi" w:cs="Arial"/>
-          <w:rtl/>
-        </w:rPr>
-        <w:t>המע</w:t>
-      </w:r>
-      <w:proofErr w:type="spellEnd"/>
-      <w:r>
-        <w:rPr>
-          <w:rFonts w:asciiTheme="minorBidi" w:hAnsiTheme="minorBidi" w:cs="Arial"/>
-          <w:rtl/>
-        </w:rPr>
-        <w:t>' ישירות מקובץ ששמרתם אותה אליה</w:t>
-      </w:r>
-      <w:r>
-        <w:rPr>
-          <w:rFonts w:asciiTheme="minorBidi" w:hAnsiTheme="minorBidi" w:cs="Arial" w:hint="cs"/>
-          <w:rtl/>
-        </w:rPr>
-        <w:t xml:space="preserve"> </w:t>
-      </w:r>
-      <w:r>
-        <w:rPr>
-          <w:rFonts w:asciiTheme="minorBidi" w:hAnsiTheme="minorBidi" w:cs="Arial"/>
-          <w:rtl/>
-        </w:rPr>
-        <w:t>–</w:t>
-      </w:r>
-      <w:r>
-        <w:rPr>
-          <w:rFonts w:asciiTheme="minorBidi" w:hAnsiTheme="minorBidi" w:cs="Arial" w:hint="cs"/>
-          <w:rtl/>
-        </w:rPr>
-        <w:t xml:space="preserve"> פקודה 8</w:t>
-      </w:r>
-      <w:r>
-        <w:rPr>
-          <w:rFonts w:asciiTheme="minorBidi" w:hAnsiTheme="minorBidi" w:cs="Arial"/>
-          <w:rtl/>
-        </w:rPr>
-        <w:t>.</w:t>
+        <w:t>יכולת לראות גרף של מנייה נבחרת במסך ה</w:t>
+      </w:r>
+      <w:r>
+        <w:rPr>
+          <w:rFonts w:cs="Arial" w:hint="cs"/>
+        </w:rPr>
+        <w:t>ADMIN</w:t>
+      </w:r>
+      <w:r>
+        <w:rPr>
+          <w:rFonts w:cs="Arial" w:hint="cs"/>
+          <w:rtl/>
+        </w:rPr>
+        <w:t xml:space="preserve"> ע"י כפתור מיועד.</w:t>
       </w:r>
     </w:p>
     <w:sectPr>
@@ -3371,7 +3246,7 @@
 </file>
 
 <file path=word/numbering.xml><?xml version="1.0" encoding="utf-8"?>
-<w:numbering xmlns:wpc="http://schemas.microsoft.com/office/word/2010/wordprocessingCanvas" xmlns:cx="http://schemas.microsoft.com/office/drawing/2014/chartex" xmlns:cx1="http://schemas.microsoft.com/office/drawing/2015/9/8/chartex" xmlns:cx2="http://schemas.microsoft.com/office/drawing/2015/10/21/chartex" xmlns:cx3="http://schemas.microsoft.com/office/drawing/2016/5/9/chartex" xmlns:cx4="http://schemas.microsoft.com/office/drawing/2016/5/10/chartex" xmlns:cx5="http://schemas.microsoft.com/office/drawing/2016/5/11/chartex" xmlns:cx6="http://schemas.microsoft.com/office/drawing/2016/5/12/chartex" xmlns:cx7="http://schemas.microsoft.com/office/drawing/2016/5/13/chartex" xmlns:cx8="http://schemas.microsoft.com/office/drawing/2016/5/14/chartex" xmlns:mc="http://schemas.openxmlformats.org/markup-compatibility/2006" xmlns:aink="http://schemas.microsoft.com/office/drawing/2016/ink" xmlns:am3d="http://schemas.microsoft.com/office/drawing/2017/model3d" xmlns:o="urn:schemas-microsoft-com:office:office" xmlns:r="http://schemas.openxmlformats.org/officeDocument/2006/relationships" xmlns:m="http://schemas.openxmlformats.org/officeDocument/2006/math" xmlns:v="urn:schemas-microsoft-com:vml" xmlns:wp14="http://schemas.microsoft.com/office/word/2010/wordprocessingDrawing" xmlns:wp="http://schemas.openxmlformats.org/drawingml/2006/wordprocessingDrawing" xmlns:w10="urn:schemas-microsoft-com:office:word" xmlns:w="http://schemas.openxmlformats.org/wordprocessingml/2006/main" xmlns:w14="http://schemas.microsoft.com/office/word/2010/wordml" xmlns:w15="http://schemas.microsoft.com/office/word/2012/wordml" xmlns:w16cex="http://schemas.microsoft.com/office/word/2018/wordml/cex" xmlns:w16cid="http://schemas.microsoft.com/office/word/2016/wordml/cid" xmlns:w16="http://schemas.microsoft.com/office/word/2018/wordml" xmlns:w16se="http://schemas.microsoft.com/office/word/2015/wordml/symex" xmlns:wpg="http://schemas.microsoft.com/office/word/2010/wordprocessingGroup" xmlns:wpi="http://schemas.microsoft.com/office/word/2010/wordprocessingInk" xmlns:wne="http://schemas.microsoft.com/office/word/2006/wordml" xmlns:wps="http://schemas.microsoft.com/office/word/2010/wordprocessingShape" mc:Ignorable="w14 w15 w16se w16cid w16 w16cex wp14">
+<w:numbering xmlns:wpc="http://schemas.microsoft.com/office/word/2010/wordprocessingCanvas" xmlns:cx="http://schemas.microsoft.com/office/drawing/2014/chartex" xmlns:cx1="http://schemas.microsoft.com/office/drawing/2015/9/8/chartex" xmlns:cx2="http://schemas.microsoft.com/office/drawing/2015/10/21/chartex" xmlns:cx3="http://schemas.microsoft.com/office/drawing/2016/5/9/chartex" xmlns:cx4="http://schemas.microsoft.com/office/drawing/2016/5/10/chartex" xmlns:cx5="http://schemas.microsoft.com/office/drawing/2016/5/11/chartex" xmlns:cx6="http://schemas.microsoft.com/office/drawing/2016/5/12/chartex" xmlns:cx7="http://schemas.microsoft.com/office/drawing/2016/5/13/chartex" xmlns:cx8="http://schemas.microsoft.com/office/drawing/2016/5/14/chartex" xmlns:mc="http://schemas.openxmlformats.org/markup-compatibility/2006" xmlns:aink="http://schemas.microsoft.com/office/drawing/2016/ink" xmlns:am3d="http://schemas.microsoft.com/office/drawing/2017/model3d" xmlns:o="urn:schemas-microsoft-com:office:office" xmlns:r="http://schemas.openxmlformats.org/officeDocument/2006/relationships" xmlns:m="http://schemas.openxmlformats.org/officeDocument/2006/math" xmlns:v="urn:schemas-microsoft-com:vml" xmlns:wp14="http://schemas.microsoft.com/office/word/2010/wordprocessingDrawing" xmlns:wp="http://schemas.openxmlformats.org/drawingml/2006/wordprocessingDrawing" xmlns:w10="urn:schemas-microsoft-com:office:word" xmlns:w="http://schemas.openxmlformats.org/wordprocessingml/2006/main" xmlns:w14="http://schemas.microsoft.com/office/word/2010/wordml" xmlns:w15="http://schemas.microsoft.com/office/word/2012/wordml" xmlns:w16cex="http://schemas.microsoft.com/office/word/2018/wordml/cex" xmlns:w16cid="http://schemas.microsoft.com/office/word/2016/wordml/cid" xmlns:w16="http://schemas.microsoft.com/office/word/2018/wordml" xmlns:w16sdtdh="http://schemas.microsoft.com/office/word/2020/wordml/sdtdatahash" xmlns:w16se="http://schemas.microsoft.com/office/word/2015/wordml/symex" xmlns:wpg="http://schemas.microsoft.com/office/word/2010/wordprocessingGroup" xmlns:wpi="http://schemas.microsoft.com/office/word/2010/wordprocessingInk" xmlns:wne="http://schemas.microsoft.com/office/word/2006/wordml" xmlns:wps="http://schemas.microsoft.com/office/word/2010/wordprocessingShape" mc:Ignorable="w14 w15 w16se w16cid w16 w16cex w16sdtdh wp14">
   <w:abstractNum w:abstractNumId="0" w15:restartNumberingAfterBreak="0">
     <w:nsid w:val="27080538"/>
     <w:multiLevelType w:val="hybridMultilevel"/>
@@ -3874,7 +3749,7 @@
         <w:rFonts w:hint="default"/>
       </w:rPr>
     </w:lvl>
-    <w:lvl w:ilvl="1" w:tplc="04090019" w:tentative="1">
+    <w:lvl w:ilvl="1" w:tplc="04090019">
       <w:start w:val="1"/>
       <w:numFmt w:val="lowerLetter"/>
       <w:lvlText w:val="%2."/>
@@ -4135,11 +4010,14 @@
   <w:num w:numId="7">
     <w:abstractNumId w:val="5"/>
   </w:num>
+  <w:num w:numId="8">
+    <w:abstractNumId w:val="6"/>
+  </w:num>
 </w:numbering>
 </file>
 
 <file path=word/styles.xml><?xml version="1.0" encoding="utf-8"?>
-<w:styles xmlns:mc="http://schemas.openxmlformats.org/markup-compatibility/2006" xmlns:r="http://schemas.openxmlformats.org/officeDocument/2006/relationships" xmlns:w="http://schemas.openxmlformats.org/wordprocessingml/2006/main" xmlns:w14="http://schemas.microsoft.com/office/word/2010/wordml" xmlns:w15="http://schemas.microsoft.com/office/word/2012/wordml" xmlns:w16cex="http://schemas.microsoft.com/office/word/2018/wordml/cex" xmlns:w16cid="http://schemas.microsoft.com/office/word/2016/wordml/cid" xmlns:w16="http://schemas.microsoft.com/office/word/2018/wordml" xmlns:w16se="http://schemas.microsoft.com/office/word/2015/wordml/symex" mc:Ignorable="w14 w15 w16se w16cid w16 w16cex">
+<w:styles xmlns:mc="http://schemas.openxmlformats.org/markup-compatibility/2006" xmlns:r="http://schemas.openxmlformats.org/officeDocument/2006/relationships" xmlns:w="http://schemas.openxmlformats.org/wordprocessingml/2006/main" xmlns:w14="http://schemas.microsoft.com/office/word/2010/wordml" xmlns:w15="http://schemas.microsoft.com/office/word/2012/wordml" xmlns:w16cex="http://schemas.microsoft.com/office/word/2018/wordml/cex" xmlns:w16cid="http://schemas.microsoft.com/office/word/2016/wordml/cid" xmlns:w16="http://schemas.microsoft.com/office/word/2018/wordml" xmlns:w16sdtdh="http://schemas.microsoft.com/office/word/2020/wordml/sdtdatahash" xmlns:w16se="http://schemas.microsoft.com/office/word/2015/wordml/symex" mc:Ignorable="w14 w15 w16se w16cid w16 w16cex w16sdtdh">
   <w:docDefaults>
     <w:rPrDefault>
       <w:rPr>

</xml_diff>

<commit_message>
updated readme to exrc 3
</commit_message>
<xml_diff>
--- a/Readme.docx
+++ b/Readme.docx
@@ -34,7 +34,7 @@
         <w:t xml:space="preserve">e </w:t>
       </w:r>
       <w:r>
-        <w:t>2</w:t>
+        <w:t>3</w:t>
       </w:r>
     </w:p>
     <w:p>
@@ -67,6 +67,7 @@
         <w:spacing w:line="360" w:lineRule="auto"/>
         <w:jc w:val="center"/>
         <w:rPr>
+          <w:rFonts w:hint="cs"/>
           <w:rtl/>
         </w:rPr>
       </w:pPr>
@@ -322,31 +323,61 @@
     </w:p>
     <w:p>
       <w:pPr>
-        <w:spacing w:line="360" w:lineRule="auto"/>
-        <w:rPr>
-          <w:rtl/>
-        </w:rPr>
-      </w:pPr>
-      <w:r>
-        <w:rPr>
+        <w:rPr>
+          <w:sz w:val="24"/>
+          <w:szCs w:val="24"/>
+        </w:rPr>
+      </w:pPr>
+      <w:r>
+        <w:rPr>
+          <w:sz w:val="24"/>
+          <w:szCs w:val="24"/>
           <w:rtl/>
         </w:rPr>
         <w:t>בקובץ ה</w:t>
       </w:r>
       <w:r>
+        <w:rPr>
+          <w:sz w:val="24"/>
+          <w:szCs w:val="24"/>
+        </w:rPr>
         <w:t>ZIP</w:t>
       </w:r>
       <w:r>
         <w:rPr>
+          <w:sz w:val="24"/>
+          <w:szCs w:val="24"/>
           <w:rtl/>
         </w:rPr>
         <w:t xml:space="preserve"> נמצא קובץ הנקרא </w:t>
       </w:r>
       <w:r>
-        <w:t>RSE Runner.bat</w:t>
-      </w:r>
-      <w:r>
-        <w:rPr>
+        <w:rPr>
+          <w:sz w:val="24"/>
+          <w:szCs w:val="24"/>
+        </w:rPr>
+        <w:t>‘</w:t>
+      </w:r>
+      <w:proofErr w:type="spellStart"/>
+      <w:r>
+        <w:rPr>
+          <w:sz w:val="24"/>
+          <w:szCs w:val="24"/>
+        </w:rPr>
+        <w:t>RizpaStockExchangeWeb_war.war</w:t>
+      </w:r>
+      <w:proofErr w:type="spellEnd"/>
+      <w:r>
+        <w:rPr>
+          <w:sz w:val="24"/>
+          <w:szCs w:val="24"/>
+        </w:rPr>
+        <w:t>’</w:t>
+      </w:r>
+      <w:r>
+        <w:rPr>
+          <w:sz w:val="24"/>
+          <w:szCs w:val="24"/>
           <w:rtl/>
         </w:rPr>
         <w:t>.</w:t>
@@ -354,120 +385,73 @@
     </w:p>
     <w:p>
       <w:pPr>
-        <w:spacing w:line="360" w:lineRule="auto"/>
-        <w:rPr>
-          <w:rtl/>
-        </w:rPr>
-      </w:pPr>
-      <w:r>
-        <w:rPr>
-          <w:rFonts w:hint="cs"/>
-          <w:rtl/>
-        </w:rPr>
-        <w:t>הרצת</w:t>
-      </w:r>
-      <w:r>
-        <w:rPr>
-          <w:rtl/>
-        </w:rPr>
-        <w:t xml:space="preserve"> קובץ זה תפתח מסך </w:t>
-      </w:r>
-      <w:r>
-        <w:rPr>
-          <w:rFonts w:hint="cs"/>
-          <w:rtl/>
-        </w:rPr>
-        <w:t>גרפי</w:t>
-      </w:r>
-      <w:r>
-        <w:rPr>
-          <w:rtl/>
-        </w:rPr>
-        <w:t xml:space="preserve"> דרכו נוכל לתפעל את המערכת!</w:t>
-      </w:r>
-    </w:p>
-    <w:p>
-      <w:pPr>
-        <w:spacing w:line="360" w:lineRule="auto"/>
-        <w:rPr>
-          <w:rtl/>
-        </w:rPr>
-      </w:pPr>
-      <w:r>
-        <w:rPr>
-          <w:rtl/>
-        </w:rPr>
-        <w:t>תחילה, נדרש להכניס</w:t>
-      </w:r>
-      <w:r>
-        <w:rPr>
-          <w:rFonts w:hint="cs"/>
-          <w:rtl/>
-        </w:rPr>
-        <w:t xml:space="preserve"> </w:t>
-      </w:r>
-      <w:r>
-        <w:rPr>
-          <w:rtl/>
-        </w:rPr>
-        <w:t xml:space="preserve">קובץ </w:t>
-      </w:r>
-      <w:r>
-        <w:t>XML</w:t>
-      </w:r>
-      <w:r>
-        <w:rPr>
-          <w:rtl/>
-        </w:rPr>
-        <w:t xml:space="preserve"> אשר מכיל את הנתונים </w:t>
-      </w:r>
-      <w:r>
-        <w:rPr>
-          <w:rFonts w:hint="cs"/>
-          <w:rtl/>
-        </w:rPr>
-        <w:t xml:space="preserve">הבסיסיים </w:t>
-      </w:r>
-      <w:r>
-        <w:rPr>
-          <w:rtl/>
-        </w:rPr>
-        <w:t xml:space="preserve">של המערכת – מידע על </w:t>
-      </w:r>
-      <w:r>
-        <w:rPr>
-          <w:rFonts w:hint="cs"/>
-          <w:rtl/>
-        </w:rPr>
-        <w:t>המניות</w:t>
-      </w:r>
-      <w:r>
-        <w:rPr>
-          <w:rFonts w:hint="cs"/>
-          <w:rtl/>
-        </w:rPr>
-        <w:t xml:space="preserve"> </w:t>
-      </w:r>
-      <w:r>
-        <w:rPr>
-          <w:rFonts w:hint="cs"/>
-          <w:rtl/>
-        </w:rPr>
-        <w:t>ועל המשתמשים.</w:t>
-      </w:r>
-    </w:p>
-    <w:p>
-      <w:pPr>
-        <w:spacing w:line="360" w:lineRule="auto"/>
-        <w:rPr>
-          <w:rtl/>
-        </w:rPr>
-      </w:pPr>
-      <w:r>
-        <w:rPr>
-          <w:rtl/>
-        </w:rPr>
-        <w:t>לאחר טעינה תקינה של הקובץ, נוכל לבצע פעולות שונות בהתאם לממשק המשתמש שיוצג על המסך.</w:t>
+        <w:rPr>
+          <w:sz w:val="24"/>
+          <w:szCs w:val="24"/>
+          <w:rtl/>
+        </w:rPr>
+      </w:pPr>
+      <w:r>
+        <w:rPr>
+          <w:sz w:val="24"/>
+          <w:szCs w:val="24"/>
+          <w:rtl/>
+        </w:rPr>
+        <w:t>בעת העלאת ה</w:t>
+      </w:r>
+      <w:r>
+        <w:rPr>
+          <w:sz w:val="24"/>
+          <w:szCs w:val="24"/>
+        </w:rPr>
+        <w:t>tomcat</w:t>
+      </w:r>
+      <w:r>
+        <w:rPr>
+          <w:sz w:val="24"/>
+          <w:szCs w:val="24"/>
+          <w:rtl/>
+        </w:rPr>
+        <w:t xml:space="preserve"> מריצים דרך הנתיב – </w:t>
+      </w:r>
+    </w:p>
+    <w:p>
+      <w:pPr>
+        <w:rPr>
+          <w:sz w:val="24"/>
+          <w:szCs w:val="24"/>
+        </w:rPr>
+      </w:pPr>
+      <w:r>
+        <w:rPr>
+          <w:sz w:val="24"/>
+          <w:szCs w:val="24"/>
+          <w:rtl/>
+        </w:rPr>
+        <w:br/>
+      </w:r>
+      <w:r>
+        <w:rPr>
+          <w:sz w:val="24"/>
+          <w:szCs w:val="24"/>
+        </w:rPr>
+        <w:t>localhost:8080/</w:t>
+      </w:r>
+      <w:proofErr w:type="spellStart"/>
+      <w:r>
+        <w:rPr>
+          <w:sz w:val="24"/>
+          <w:szCs w:val="24"/>
+        </w:rPr>
+        <w:t>RizpaStockExchangeWeb_war</w:t>
+      </w:r>
+      <w:proofErr w:type="spellEnd"/>
+      <w:r>
+        <w:rPr>
+          <w:sz w:val="24"/>
+          <w:szCs w:val="24"/>
+        </w:rPr>
+        <w:t>/</w:t>
       </w:r>
     </w:p>
     <w:p>
@@ -591,11 +575,7 @@
         <w:t xml:space="preserve">תרגיל </w:t>
       </w:r>
       <w:r>
-        <w:rPr>
-          <w:rFonts w:hint="cs"/>
-          <w:rtl/>
-        </w:rPr>
-        <w:t>2</w:t>
+        <w:t>3</w:t>
       </w:r>
       <w:r>
         <w:rPr>
@@ -615,7 +595,23 @@
           <w:rFonts w:cs="Arial" w:hint="cs"/>
           <w:rtl/>
         </w:rPr>
-        <w:t>יצירת ממשק גרפי של המערכת ותפעולה המלא</w:t>
+        <w:t xml:space="preserve">יצירת ממשק </w:t>
+      </w:r>
+      <w:proofErr w:type="spellStart"/>
+      <w:r>
+        <w:rPr>
+          <w:rFonts w:cs="Arial" w:hint="cs"/>
+          <w:rtl/>
+        </w:rPr>
+        <w:t>וובי</w:t>
+      </w:r>
+      <w:proofErr w:type="spellEnd"/>
+      <w:r>
+        <w:rPr>
+          <w:rFonts w:cs="Arial" w:hint="cs"/>
+          <w:rtl/>
+        </w:rPr>
+        <w:t xml:space="preserve"> של המערכת ותפעולה המלא</w:t>
       </w:r>
       <w:r>
         <w:rPr>
@@ -1555,7 +1551,6 @@
           <w:u w:val="single"/>
           <w:rtl/>
         </w:rPr>
-        <w:lastRenderedPageBreak/>
         <w:t>בחירות המימוש שלנו</w:t>
       </w:r>
     </w:p>
@@ -1576,6 +1571,7 @@
           <w:rFonts w:cs="Arial"/>
           <w:rtl/>
         </w:rPr>
+        <w:lastRenderedPageBreak/>
         <w:t>טעינת קובץ ה</w:t>
       </w:r>
       <w:r>
@@ -1597,6 +1593,12 @@
           <w:rtl/>
         </w:rPr>
         <w:br/>
+      </w:r>
+      <w:r>
+        <w:rPr>
+          <w:rFonts w:cs="Arial"/>
+          <w:rtl/>
+        </w:rPr>
         <w:t>על מנת לטעון את קובץ ה</w:t>
       </w:r>
       <w:r>
@@ -1610,96 +1612,84 @@
           <w:rFonts w:cs="Arial"/>
           <w:rtl/>
         </w:rPr>
-        <w:t>, בחרנו להשתמש ב</w:t>
+        <w:t xml:space="preserve">, המשתמש </w:t>
+      </w:r>
+      <w:r>
+        <w:rPr>
+          <w:rFonts w:cs="Arial" w:hint="cs"/>
+          <w:rtl/>
+        </w:rPr>
+        <w:t>יבחר</w:t>
       </w:r>
       <w:r>
         <w:rPr>
           <w:rFonts w:cs="Arial"/>
-        </w:rPr>
-        <w:t>JAXB</w:t>
+          <w:rtl/>
+        </w:rPr>
+        <w:t xml:space="preserve"> את הקובץ אותו ירצה להעלות. בעת בחירת </w:t>
+      </w:r>
+      <w:r>
+        <w:rPr>
+          <w:rFonts w:cs="Arial" w:hint="cs"/>
+          <w:rtl/>
+        </w:rPr>
+        <w:t>קובץ המניות</w:t>
       </w:r>
       <w:r>
         <w:rPr>
           <w:rFonts w:cs="Arial"/>
           <w:rtl/>
         </w:rPr>
+        <w:t xml:space="preserve">, הוא יעלה לשרת </w:t>
+      </w:r>
+      <w:r>
+        <w:rPr>
+          <w:rFonts w:cs="Arial" w:hint="cs"/>
+          <w:rtl/>
+        </w:rPr>
+        <w:t>והמידע שלו יוכנס למערכת</w:t>
+      </w:r>
+      <w:r>
+        <w:rPr>
+          <w:rFonts w:cs="Arial"/>
+          <w:rtl/>
+        </w:rPr>
+        <w:t>. לחיצה</w:t>
+      </w:r>
+      <w:r>
+        <w:rPr>
+          <w:rFonts w:cs="Arial" w:hint="cs"/>
+          <w:rtl/>
+        </w:rPr>
+        <w:t xml:space="preserve"> כפולה</w:t>
+      </w:r>
+      <w:r>
+        <w:rPr>
+          <w:rFonts w:cs="Arial"/>
+          <w:rtl/>
+        </w:rPr>
+        <w:t xml:space="preserve"> על שורה בטבלה תוביל לדף פרטי </w:t>
+      </w:r>
+      <w:r>
+        <w:rPr>
+          <w:rFonts w:cs="Arial" w:hint="cs"/>
+          <w:rtl/>
+        </w:rPr>
+        <w:t>המניה</w:t>
+      </w:r>
+      <w:r>
+        <w:rPr>
+          <w:rFonts w:cs="Arial"/>
+          <w:rtl/>
+        </w:rPr>
         <w:t>.</w:t>
       </w:r>
       <w:r>
         <w:rPr>
-          <w:rFonts w:cs="Arial"/>
-          <w:rtl/>
-        </w:rPr>
-        <w:br/>
-        <w:t xml:space="preserve">בחירה זו נתנה לנו צורה נוחה </w:t>
-      </w:r>
-      <w:r>
-        <w:rPr>
           <w:rFonts w:cs="Arial" w:hint="cs"/>
           <w:rtl/>
         </w:rPr>
-        <w:t xml:space="preserve">ופשוטה </w:t>
-      </w:r>
-      <w:r>
-        <w:rPr>
-          <w:rFonts w:cs="Arial"/>
-          <w:rtl/>
-        </w:rPr>
-        <w:t>לעבודה עם קובץ ה</w:t>
-      </w:r>
-      <w:r>
-        <w:rPr>
-          <w:rFonts w:cs="Arial"/>
-        </w:rPr>
-        <w:t>XML</w:t>
-      </w:r>
-      <w:r>
-        <w:rPr>
-          <w:rFonts w:cs="Arial" w:hint="cs"/>
-          <w:rtl/>
-        </w:rPr>
-        <w:t xml:space="preserve">. בנוסף בתרגילים הבאים </w:t>
-      </w:r>
-      <w:r>
-        <w:rPr>
-          <w:rFonts w:cs="Arial" w:hint="cs"/>
-          <w:rtl/>
-        </w:rPr>
-        <w:t>משתנה פורמט</w:t>
-      </w:r>
-      <w:r>
-        <w:rPr>
-          <w:rFonts w:cs="Arial" w:hint="cs"/>
-          <w:rtl/>
-        </w:rPr>
-        <w:t xml:space="preserve"> קובץ ה</w:t>
-      </w:r>
-      <w:r>
-        <w:rPr>
-          <w:rFonts w:cs="Arial" w:hint="cs"/>
-        </w:rPr>
-        <w:t>XML</w:t>
-      </w:r>
-      <w:r>
-        <w:rPr>
-          <w:rFonts w:cs="Arial" w:hint="cs"/>
-          <w:rtl/>
-        </w:rPr>
-        <w:t xml:space="preserve">, ובחירה זו מאפשרת לנו </w:t>
-      </w:r>
-      <w:r>
-        <w:rPr>
-          <w:rFonts w:cs="Arial" w:hint="cs"/>
-          <w:rtl/>
-        </w:rPr>
-        <w:t>לשנות את אופן הטיפול</w:t>
-      </w:r>
-      <w:r>
-        <w:rPr>
-          <w:rFonts w:cs="Arial" w:hint="cs"/>
-          <w:rtl/>
-        </w:rPr>
-        <w:t xml:space="preserve"> עם מעט מאוד עבודה.</w:t>
+        <w:t xml:space="preserve"> (רק לסוחר)</w:t>
       </w:r>
     </w:p>
     <w:p>
@@ -1725,46 +1715,73 @@
       </w:pPr>
       <w:r>
         <w:rPr>
-          <w:rFonts w:hint="cs"/>
-          <w:sz w:val="24"/>
-          <w:szCs w:val="24"/>
-          <w:rtl/>
-        </w:rPr>
-        <w:t>קבלת נתונים מהמשתמש:</w:t>
-      </w:r>
-      <w:r>
-        <w:rPr>
-          <w:sz w:val="24"/>
-          <w:szCs w:val="24"/>
+          <w:rFonts w:cs="Arial" w:hint="cs"/>
+          <w:rtl/>
+        </w:rPr>
+        <w:t>הוספת מנייה חדשה ע"י שדה</w:t>
+      </w:r>
+      <w:r>
+        <w:rPr>
+          <w:rFonts w:cs="Arial"/>
+          <w:rtl/>
+        </w:rPr>
+        <w:t>:</w:t>
+      </w:r>
+      <w:r>
+        <w:rPr>
+          <w:rFonts w:cs="Arial"/>
           <w:rtl/>
         </w:rPr>
         <w:br/>
       </w:r>
       <w:r>
         <w:rPr>
-          <w:rFonts w:hint="cs"/>
-          <w:sz w:val="24"/>
-          <w:szCs w:val="24"/>
-          <w:rtl/>
-        </w:rPr>
-        <w:t xml:space="preserve">ביצענו בדיקות עבור כל קלט שהמשתמש מכניס, האם הוא תקין. </w:t>
+          <w:rFonts w:cs="Arial" w:hint="cs"/>
+          <w:rtl/>
+        </w:rPr>
+        <w:t>המשתמש יוכל ליצור מנייה חדשה ע"י השדות המתאימים, ע"י ה</w:t>
+      </w:r>
+      <w:r>
+        <w:rPr>
+          <w:rFonts w:cs="Arial"/>
+        </w:rPr>
+        <w:t>Form</w:t>
+      </w:r>
+      <w:r>
+        <w:rPr>
+          <w:rFonts w:cs="Arial" w:hint="cs"/>
+          <w:rtl/>
+        </w:rPr>
+        <w:t xml:space="preserve"> הרלוונטי, ערך החברה צריך להיות גבוה ממספר המניות, המניה תופיע בטבלת המניות בעמוד</w:t>
+      </w:r>
+      <w:r>
+        <w:rPr>
+          <w:rFonts w:cs="Arial"/>
+          <w:rtl/>
+        </w:rPr>
+        <w:t>.</w:t>
+      </w:r>
+      <w:r>
+        <w:rPr>
+          <w:rFonts w:cs="Arial" w:hint="cs"/>
+          <w:rtl/>
+        </w:rPr>
+        <w:t xml:space="preserve"> </w:t>
+      </w:r>
+      <w:r>
+        <w:rPr>
+          <w:rFonts w:cs="Arial" w:hint="cs"/>
+          <w:rtl/>
+        </w:rPr>
+        <w:t>(רק לסוחר)</w:t>
       </w:r>
     </w:p>
     <w:p>
       <w:pPr>
         <w:pStyle w:val="a3"/>
         <w:rPr>
-          <w:rFonts w:cs="Arial"/>
-          <w:rtl/>
-        </w:rPr>
-      </w:pPr>
-    </w:p>
-    <w:p>
-      <w:pPr>
-        <w:pStyle w:val="a3"/>
-        <w:spacing w:line="360" w:lineRule="auto"/>
-        <w:rPr>
-          <w:rFonts w:cs="Arial"/>
+          <w:rFonts w:cs="Arial" w:hint="cs"/>
+          <w:rtl/>
         </w:rPr>
       </w:pPr>
     </w:p>
@@ -1783,6 +1800,264 @@
       <w:r>
         <w:rPr>
           <w:rFonts w:cs="Arial" w:hint="cs"/>
+          <w:rtl/>
+        </w:rPr>
+        <w:t>טבלת מניות</w:t>
+      </w:r>
+      <w:r>
+        <w:rPr>
+          <w:rFonts w:cs="Arial"/>
+          <w:rtl/>
+        </w:rPr>
+        <w:t>:</w:t>
+      </w:r>
+      <w:r>
+        <w:rPr>
+          <w:rFonts w:cs="Arial"/>
+          <w:rtl/>
+        </w:rPr>
+        <w:br/>
+      </w:r>
+      <w:r>
+        <w:rPr>
+          <w:rFonts w:cs="Arial" w:hint="cs"/>
+          <w:rtl/>
+        </w:rPr>
+        <w:t xml:space="preserve">המשתמש יכול להיכנס לעמוד מנייה ספציפית ע"י לחיצה כפולה על </w:t>
+      </w:r>
+      <w:r>
+        <w:rPr>
+          <w:rFonts w:cs="Arial" w:hint="cs"/>
+          <w:rtl/>
+        </w:rPr>
+        <w:t>המנייה בטבלה.</w:t>
+      </w:r>
+    </w:p>
+    <w:p>
+      <w:pPr>
+        <w:pStyle w:val="a3"/>
+        <w:rPr>
+          <w:rFonts w:cs="Arial" w:hint="cs"/>
+          <w:rtl/>
+        </w:rPr>
+      </w:pPr>
+    </w:p>
+    <w:p>
+      <w:pPr>
+        <w:pStyle w:val="a3"/>
+        <w:numPr>
+          <w:ilvl w:val="0"/>
+          <w:numId w:val="1"/>
+        </w:numPr>
+        <w:rPr>
+          <w:sz w:val="24"/>
+          <w:szCs w:val="24"/>
+        </w:rPr>
+      </w:pPr>
+      <w:r>
+        <w:rPr>
+          <w:sz w:val="24"/>
+          <w:szCs w:val="24"/>
+          <w:rtl/>
+        </w:rPr>
+        <w:t>טעינת כסף למשתמש:</w:t>
+      </w:r>
+      <w:r>
+        <w:rPr>
+          <w:sz w:val="24"/>
+          <w:szCs w:val="24"/>
+          <w:rtl/>
+        </w:rPr>
+        <w:br/>
+        <w:t xml:space="preserve">מתחת לטבלת </w:t>
+      </w:r>
+      <w:r>
+        <w:rPr>
+          <w:rFonts w:hint="cs"/>
+          <w:sz w:val="24"/>
+          <w:szCs w:val="24"/>
+          <w:rtl/>
+        </w:rPr>
+        <w:t>המניות</w:t>
+      </w:r>
+      <w:r>
+        <w:rPr>
+          <w:sz w:val="24"/>
+          <w:szCs w:val="24"/>
+          <w:rtl/>
+        </w:rPr>
+        <w:t xml:space="preserve">, </w:t>
+      </w:r>
+      <w:r>
+        <w:rPr>
+          <w:rFonts w:hint="cs"/>
+          <w:sz w:val="24"/>
+          <w:szCs w:val="24"/>
+          <w:rtl/>
+        </w:rPr>
+        <w:t>מוצג סכום הכסף שיש למשתמש, בנוסף לכך כל משתמש יכול לטעון כסף לפי רצונו</w:t>
+      </w:r>
+      <w:r>
+        <w:rPr>
+          <w:rFonts w:hint="cs"/>
+          <w:sz w:val="24"/>
+          <w:szCs w:val="24"/>
+          <w:rtl/>
+        </w:rPr>
+        <w:t xml:space="preserve">. </w:t>
+      </w:r>
+      <w:r>
+        <w:rPr>
+          <w:rFonts w:cs="Arial" w:hint="cs"/>
+          <w:rtl/>
+        </w:rPr>
+        <w:t>(רק לסוחר)</w:t>
+      </w:r>
+    </w:p>
+    <w:p>
+      <w:pPr>
+        <w:pStyle w:val="a3"/>
+        <w:rPr>
+          <w:rFonts w:hint="cs"/>
+          <w:sz w:val="24"/>
+          <w:szCs w:val="24"/>
+          <w:rtl/>
+        </w:rPr>
+      </w:pPr>
+    </w:p>
+    <w:p>
+      <w:pPr>
+        <w:pStyle w:val="a3"/>
+        <w:numPr>
+          <w:ilvl w:val="0"/>
+          <w:numId w:val="1"/>
+        </w:numPr>
+        <w:rPr>
+          <w:sz w:val="24"/>
+          <w:szCs w:val="24"/>
+        </w:rPr>
+      </w:pPr>
+      <w:r>
+        <w:rPr>
+          <w:rFonts w:hint="cs"/>
+          <w:sz w:val="24"/>
+          <w:szCs w:val="24"/>
+          <w:rtl/>
+        </w:rPr>
+        <w:t>טבלת היסטורית תנועות חשבון</w:t>
+      </w:r>
+      <w:r>
+        <w:rPr>
+          <w:sz w:val="24"/>
+          <w:szCs w:val="24"/>
+          <w:rtl/>
+        </w:rPr>
+        <w:t>:</w:t>
+      </w:r>
+      <w:r>
+        <w:rPr>
+          <w:sz w:val="24"/>
+          <w:szCs w:val="24"/>
+          <w:rtl/>
+        </w:rPr>
+        <w:br/>
+      </w:r>
+      <w:r>
+        <w:rPr>
+          <w:rFonts w:hint="cs"/>
+          <w:sz w:val="24"/>
+          <w:szCs w:val="24"/>
+          <w:rtl/>
+        </w:rPr>
+        <w:t>מתחת לאפשרות טעינת הכסף יש טבלה שמראה את תנועות החשבון של המשתמש, התנועות הנתמכות הן: טעינת כסף, מכירת מניה, קניית מניה.</w:t>
+      </w:r>
+      <w:r>
+        <w:rPr>
+          <w:sz w:val="24"/>
+          <w:szCs w:val="24"/>
+          <w:rtl/>
+        </w:rPr>
+        <w:t xml:space="preserve"> </w:t>
+      </w:r>
+      <w:r>
+        <w:rPr>
+          <w:rFonts w:hint="cs"/>
+          <w:sz w:val="24"/>
+          <w:szCs w:val="24"/>
+          <w:rtl/>
+        </w:rPr>
+        <w:t xml:space="preserve"> </w:t>
+      </w:r>
+      <w:r>
+        <w:rPr>
+          <w:rFonts w:cs="Arial" w:hint="cs"/>
+          <w:rtl/>
+        </w:rPr>
+        <w:t>(רק לסוחר)</w:t>
+      </w:r>
+      <w:r>
+        <w:rPr>
+          <w:sz w:val="24"/>
+          <w:szCs w:val="24"/>
+          <w:rtl/>
+        </w:rPr>
+        <w:br/>
+      </w:r>
+    </w:p>
+    <w:p>
+      <w:pPr>
+        <w:pStyle w:val="a3"/>
+        <w:numPr>
+          <w:ilvl w:val="0"/>
+          <w:numId w:val="1"/>
+        </w:numPr>
+        <w:spacing w:line="360" w:lineRule="auto"/>
+        <w:rPr>
+          <w:rFonts w:cs="Arial"/>
+        </w:rPr>
+      </w:pPr>
+      <w:r>
+        <w:rPr>
+          <w:rFonts w:hint="cs"/>
+          <w:sz w:val="24"/>
+          <w:szCs w:val="24"/>
+          <w:rtl/>
+        </w:rPr>
+        <w:t>קבלת נתונים מהמשתמש:</w:t>
+      </w:r>
+      <w:r>
+        <w:rPr>
+          <w:sz w:val="24"/>
+          <w:szCs w:val="24"/>
+          <w:rtl/>
+        </w:rPr>
+        <w:br/>
+      </w:r>
+      <w:r>
+        <w:rPr>
+          <w:rFonts w:hint="cs"/>
+          <w:sz w:val="24"/>
+          <w:szCs w:val="24"/>
+          <w:rtl/>
+        </w:rPr>
+        <w:t xml:space="preserve">ביצענו בדיקות עבור כל קלט שהמשתמש מכניס, האם הוא תקין. </w:t>
+      </w:r>
+    </w:p>
+    <w:p>
+      <w:pPr>
+        <w:pStyle w:val="a3"/>
+        <w:numPr>
+          <w:ilvl w:val="0"/>
+          <w:numId w:val="1"/>
+        </w:numPr>
+        <w:spacing w:line="360" w:lineRule="auto"/>
+        <w:rPr>
+          <w:rFonts w:cs="Arial"/>
+        </w:rPr>
+      </w:pPr>
+      <w:r>
+        <w:rPr>
+          <w:rFonts w:cs="Arial" w:hint="cs"/>
         </w:rPr>
         <w:t>E</w:t>
       </w:r>
@@ -1974,54 +2249,73 @@
     <w:p>
       <w:pPr>
         <w:pStyle w:val="a3"/>
-        <w:rPr>
-          <w:sz w:val="24"/>
-          <w:szCs w:val="24"/>
-          <w:rtl/>
-        </w:rPr>
-      </w:pPr>
-      <w:r>
-        <w:rPr>
-          <w:rFonts w:hint="cs"/>
-          <w:sz w:val="24"/>
-          <w:szCs w:val="24"/>
-          <w:rtl/>
-        </w:rPr>
-        <w:t>לכל מסך</w:t>
-      </w:r>
-      <w:r>
-        <w:rPr>
-          <w:rFonts w:hint="cs"/>
-          <w:sz w:val="24"/>
-          <w:szCs w:val="24"/>
-          <w:rtl/>
-        </w:rPr>
-        <w:t xml:space="preserve"> עיקרי</w:t>
-      </w:r>
-      <w:r>
-        <w:rPr>
-          <w:rFonts w:hint="cs"/>
-          <w:sz w:val="24"/>
-          <w:szCs w:val="24"/>
-          <w:rtl/>
-        </w:rPr>
-        <w:t xml:space="preserve"> המוצג למשתמש קיים </w:t>
-      </w:r>
-      <w:r>
-        <w:rPr>
-          <w:sz w:val="24"/>
-          <w:szCs w:val="24"/>
-        </w:rPr>
-        <w:t>controller</w:t>
-      </w:r>
-      <w:r>
-        <w:rPr>
-          <w:rFonts w:hint="cs"/>
-          <w:sz w:val="24"/>
-          <w:szCs w:val="24"/>
-          <w:rtl/>
-        </w:rPr>
-        <w:t xml:space="preserve"> וקובץ </w:t>
+        <w:spacing w:line="259" w:lineRule="auto"/>
+        <w:rPr>
+          <w:sz w:val="24"/>
+          <w:szCs w:val="24"/>
+          <w:rtl/>
+        </w:rPr>
+      </w:pPr>
+      <w:r>
+        <w:rPr>
+          <w:sz w:val="24"/>
+          <w:szCs w:val="24"/>
+          <w:rtl/>
+        </w:rPr>
+        <w:t xml:space="preserve">את צד הלקוח מימשנו </w:t>
+      </w:r>
+      <w:r>
+        <w:rPr>
+          <w:rFonts w:hint="cs"/>
+          <w:sz w:val="24"/>
+          <w:szCs w:val="24"/>
+          <w:rtl/>
+        </w:rPr>
+        <w:t>ב</w:t>
+      </w:r>
+      <w:r>
+        <w:rPr>
+          <w:rFonts w:hint="cs"/>
+          <w:sz w:val="24"/>
+          <w:szCs w:val="24"/>
+        </w:rPr>
+        <w:t>HT</w:t>
+      </w:r>
+      <w:r>
+        <w:rPr>
+          <w:sz w:val="24"/>
+          <w:szCs w:val="24"/>
+        </w:rPr>
+        <w:t xml:space="preserve">ML  </w:t>
+      </w:r>
+      <w:r>
+        <w:rPr>
+          <w:rFonts w:hint="cs"/>
+          <w:sz w:val="24"/>
+          <w:szCs w:val="24"/>
+          <w:rtl/>
+        </w:rPr>
+        <w:t xml:space="preserve"> ו</w:t>
+      </w:r>
+      <w:r>
+        <w:rPr>
+          <w:rFonts w:hint="cs"/>
+          <w:sz w:val="24"/>
+          <w:szCs w:val="24"/>
+        </w:rPr>
+        <w:t>JS</w:t>
+      </w:r>
+      <w:r>
+        <w:rPr>
+          <w:rFonts w:hint="cs"/>
+          <w:sz w:val="24"/>
+          <w:szCs w:val="24"/>
+          <w:rtl/>
+        </w:rPr>
+        <w:t>, השתמשנו ב</w:t>
+      </w:r>
+      <w:r>
+        <w:t xml:space="preserve"> </w:t>
       </w:r>
       <w:proofErr w:type="spellStart"/>
       <w:r>
@@ -2029,7 +2323,7 @@
           <w:sz w:val="24"/>
           <w:szCs w:val="24"/>
         </w:rPr>
-        <w:t>fxml</w:t>
+        <w:t>Boostrap</w:t>
       </w:r>
       <w:proofErr w:type="spellEnd"/>
       <w:r>
@@ -2039,17 +2333,18 @@
           <w:szCs w:val="24"/>
           <w:rtl/>
         </w:rPr>
+        <w:t xml:space="preserve"> ו</w:t>
+      </w:r>
+      <w:r>
         <w:t xml:space="preserve"> </w:t>
       </w:r>
       <w:proofErr w:type="spellStart"/>
       <w:r>
         <w:rPr>
-          <w:rFonts w:hint="cs"/>
-          <w:sz w:val="24"/>
-          <w:szCs w:val="24"/>
-          <w:rtl/>
-        </w:rPr>
-        <w:t>יעודיים</w:t>
+          <w:sz w:val="24"/>
+          <w:szCs w:val="24"/>
+        </w:rPr>
+        <w:t>jquery</w:t>
       </w:r>
       <w:proofErr w:type="spellEnd"/>
       <w:r>
@@ -2059,81 +2354,7 @@
           <w:szCs w:val="24"/>
           <w:rtl/>
         </w:rPr>
-        <w:t xml:space="preserve"> שתפקידם לנהל את המסך המוצג כרגע, ולטפל בשינויים הנצרכים במסך, בנוסף לכך ישנם מסכים שמתווספים בדינמיות, לכל משתמש מסך משלו שמיוצר בטעינת ה</w:t>
-      </w:r>
-      <w:r>
-        <w:rPr>
-          <w:rFonts w:hint="cs"/>
-          <w:sz w:val="24"/>
-          <w:szCs w:val="24"/>
-        </w:rPr>
-        <w:t>XML</w:t>
-      </w:r>
-      <w:r>
-        <w:rPr>
-          <w:rFonts w:hint="cs"/>
-          <w:sz w:val="24"/>
-          <w:szCs w:val="24"/>
-          <w:rtl/>
-        </w:rPr>
         <w:t>.</w:t>
-      </w:r>
-    </w:p>
-    <w:p>
-      <w:pPr>
-        <w:pStyle w:val="a3"/>
-        <w:spacing w:line="360" w:lineRule="auto"/>
-        <w:rPr>
-          <w:rFonts w:cs="Arial"/>
-          <w:rtl/>
-        </w:rPr>
-      </w:pPr>
-      <w:r>
-        <w:rPr>
-          <w:rFonts w:cs="Arial"/>
-          <w:rtl/>
-        </w:rPr>
-        <w:br/>
-      </w:r>
-    </w:p>
-    <w:p>
-      <w:pPr>
-        <w:spacing w:line="360" w:lineRule="auto"/>
-        <w:rPr>
-          <w:rtl/>
-        </w:rPr>
-      </w:pPr>
-      <w:r>
-        <w:rPr>
-          <w:rFonts w:hint="cs"/>
-          <w:rtl/>
-        </w:rPr>
-        <w:t>בנוסף לכך במודול ה</w:t>
-      </w:r>
-      <w:r>
-        <w:rPr>
-          <w:rFonts w:hint="cs"/>
-        </w:rPr>
-        <w:t>BL</w:t>
-      </w:r>
-      <w:r>
-        <w:rPr>
-          <w:rFonts w:hint="cs"/>
-          <w:rtl/>
-        </w:rPr>
-        <w:t xml:space="preserve"> קיים "מיני שכבה" שנקראת </w:t>
-      </w:r>
-      <w:proofErr w:type="spellStart"/>
-      <w:r>
-        <w:t>APIGateway</w:t>
-      </w:r>
-      <w:proofErr w:type="spellEnd"/>
-      <w:r>
-        <w:rPr>
-          <w:rFonts w:hint="cs"/>
-          <w:rtl/>
-        </w:rPr>
-        <w:t xml:space="preserve"> שמטרתו היא לייצא את הפקודות הרלוונטיות, הוא המקשר "לעולם החיצון".</w:t>
       </w:r>
     </w:p>
     <w:p>
@@ -2236,7 +2457,22 @@
           <w:szCs w:val="24"/>
           <w:rtl/>
         </w:rPr>
-        <w:t>א.</w:t>
+        <w:t>א</w:t>
+      </w:r>
+      <w:r>
+        <w:rPr>
+          <w:sz w:val="24"/>
+          <w:szCs w:val="24"/>
+          <w:rtl/>
+        </w:rPr>
+        <w:t xml:space="preserve">. </w:t>
+      </w:r>
+      <w:r>
+        <w:rPr>
+          <w:sz w:val="24"/>
+          <w:szCs w:val="24"/>
+        </w:rPr>
+        <w:t>Controllers</w:t>
       </w:r>
       <w:r>
         <w:rPr>
@@ -2246,20 +2482,24 @@
         </w:rPr>
         <w:t xml:space="preserve"> </w:t>
       </w:r>
+      <w:r>
+        <w:rPr>
+          <w:rFonts w:hint="cs"/>
+          <w:sz w:val="24"/>
+          <w:szCs w:val="24"/>
+          <w:rtl/>
+        </w:rPr>
+        <w:t xml:space="preserve">– </w:t>
+      </w:r>
       <w:proofErr w:type="spellStart"/>
       <w:r>
         <w:rPr>
-          <w:sz w:val="24"/>
-          <w:szCs w:val="24"/>
-        </w:rPr>
-        <w:t>a</w:t>
-      </w:r>
-      <w:r>
-        <w:rPr>
-          <w:sz w:val="24"/>
-          <w:szCs w:val="24"/>
-        </w:rPr>
-        <w:t>pigateway</w:t>
+          <w:rFonts w:hint="cs"/>
+          <w:sz w:val="24"/>
+          <w:szCs w:val="24"/>
+          <w:rtl/>
+        </w:rPr>
+        <w:t>מיצא</w:t>
       </w:r>
       <w:proofErr w:type="spellEnd"/>
       <w:r>
@@ -2269,58 +2509,39 @@
           <w:szCs w:val="24"/>
           <w:rtl/>
         </w:rPr>
-        <w:t xml:space="preserve"> בו קיימת </w:t>
-      </w:r>
-      <w:r>
-        <w:rPr>
-          <w:sz w:val="24"/>
-          <w:szCs w:val="24"/>
-          <w:rtl/>
-        </w:rPr>
-        <w:t xml:space="preserve">המחלקה </w:t>
-      </w:r>
-      <w:proofErr w:type="gramStart"/>
-      <w:r>
-        <w:rPr>
-          <w:sz w:val="24"/>
-          <w:szCs w:val="24"/>
-          <w:rtl/>
-        </w:rPr>
-        <w:t xml:space="preserve">העיקרית </w:t>
-      </w:r>
-      <w:r>
-        <w:rPr>
-          <w:sz w:val="24"/>
-          <w:szCs w:val="24"/>
-        </w:rPr>
         <w:t xml:space="preserve"> </w:t>
       </w:r>
-      <w:proofErr w:type="spellStart"/>
-      <w:r>
-        <w:rPr>
-          <w:sz w:val="24"/>
-          <w:szCs w:val="24"/>
-        </w:rPr>
-        <w:t>APIGatewayManager</w:t>
-      </w:r>
-      <w:proofErr w:type="spellEnd"/>
-      <w:proofErr w:type="gramEnd"/>
-      <w:r>
-        <w:rPr>
-          <w:sz w:val="24"/>
-          <w:szCs w:val="24"/>
-          <w:rtl/>
-        </w:rPr>
-        <w:t xml:space="preserve"> </w:t>
-      </w:r>
-      <w:r>
-        <w:rPr>
-          <w:rFonts w:hint="cs"/>
-          <w:sz w:val="24"/>
-          <w:szCs w:val="24"/>
-          <w:rtl/>
-        </w:rPr>
-        <w:t>– מנתבת כל בקשה למתודה האחראית עליה.</w:t>
+      <w:r>
+        <w:rPr>
+          <w:sz w:val="24"/>
+          <w:szCs w:val="24"/>
+        </w:rPr>
+        <w:t>Endpoints</w:t>
+      </w:r>
+      <w:r>
+        <w:rPr>
+          <w:rFonts w:hint="cs"/>
+          <w:sz w:val="24"/>
+          <w:szCs w:val="24"/>
+          <w:rtl/>
+        </w:rPr>
+        <w:t xml:space="preserve"> ולכל חלק לוגי יש </w:t>
+      </w:r>
+      <w:r>
+        <w:rPr>
+          <w:sz w:val="24"/>
+          <w:szCs w:val="24"/>
+        </w:rPr>
+        <w:t>Controller</w:t>
+      </w:r>
+      <w:r>
+        <w:rPr>
+          <w:rFonts w:hint="cs"/>
+          <w:sz w:val="24"/>
+          <w:szCs w:val="24"/>
+          <w:rtl/>
+        </w:rPr>
+        <w:t xml:space="preserve"> משלו.</w:t>
       </w:r>
     </w:p>
     <w:p>
@@ -2339,79 +2560,85 @@
         <w:rPr>
           <w:sz w:val="24"/>
           <w:szCs w:val="24"/>
-        </w:rPr>
-        <w:t>bl</w:t>
-      </w:r>
-      <w:r>
-        <w:rPr>
-          <w:rFonts w:hint="cs"/>
-          <w:sz w:val="24"/>
-          <w:szCs w:val="24"/>
           <w:rtl/>
         </w:rPr>
         <w:t xml:space="preserve"> </w:t>
       </w:r>
-      <w:r>
-        <w:rPr>
-          <w:sz w:val="24"/>
-          <w:szCs w:val="24"/>
-          <w:rtl/>
-        </w:rPr>
-        <w:t>–</w:t>
-      </w:r>
-      <w:r>
-        <w:rPr>
-          <w:rFonts w:hint="cs"/>
-          <w:sz w:val="24"/>
-          <w:szCs w:val="24"/>
-          <w:rtl/>
+      <w:proofErr w:type="spellStart"/>
+      <w:r>
+        <w:rPr>
+          <w:sz w:val="24"/>
+          <w:szCs w:val="24"/>
+        </w:rPr>
+        <w:t>a</w:t>
+      </w:r>
+      <w:r>
+        <w:rPr>
+          <w:sz w:val="24"/>
+          <w:szCs w:val="24"/>
+        </w:rPr>
+        <w:t>pigateway</w:t>
+      </w:r>
+      <w:proofErr w:type="spellEnd"/>
+      <w:r>
+        <w:rPr>
+          <w:rFonts w:hint="cs"/>
+          <w:sz w:val="24"/>
+          <w:szCs w:val="24"/>
+          <w:rtl/>
+        </w:rPr>
+        <w:t xml:space="preserve"> בו קיימת </w:t>
+      </w:r>
+      <w:r>
+        <w:rPr>
+          <w:sz w:val="24"/>
+          <w:szCs w:val="24"/>
+          <w:rtl/>
+        </w:rPr>
+        <w:t xml:space="preserve">המחלקה </w:t>
+      </w:r>
+      <w:proofErr w:type="gramStart"/>
+      <w:r>
+        <w:rPr>
+          <w:sz w:val="24"/>
+          <w:szCs w:val="24"/>
+          <w:rtl/>
+        </w:rPr>
+        <w:t xml:space="preserve">העיקרית </w:t>
+      </w:r>
+      <w:r>
+        <w:rPr>
+          <w:sz w:val="24"/>
+          <w:szCs w:val="24"/>
         </w:rPr>
         <w:t xml:space="preserve"> </w:t>
       </w:r>
-      <w:r>
-        <w:rPr>
-          <w:rFonts w:hint="cs"/>
-          <w:sz w:val="24"/>
-          <w:szCs w:val="24"/>
-          <w:rtl/>
-        </w:rPr>
-        <w:t xml:space="preserve">מרכז את המחלקות שמנהלות </w:t>
-      </w:r>
-      <w:r>
-        <w:rPr>
-          <w:rFonts w:hint="cs"/>
-          <w:sz w:val="24"/>
-          <w:szCs w:val="24"/>
-          <w:rtl/>
-        </w:rPr>
-        <w:t>מוד</w:t>
-      </w:r>
-      <w:r>
-        <w:rPr>
-          <w:rFonts w:hint="cs"/>
-          <w:sz w:val="24"/>
-          <w:szCs w:val="24"/>
-          <w:rtl/>
-        </w:rPr>
-        <w:t>ל</w:t>
-      </w:r>
-      <w:r>
-        <w:rPr>
-          <w:rFonts w:hint="cs"/>
-          <w:sz w:val="24"/>
-          <w:szCs w:val="24"/>
-          <w:rtl/>
-        </w:rPr>
-        <w:t xml:space="preserve">ים שונים </w:t>
-      </w:r>
-      <w:r>
-        <w:rPr>
-          <w:rFonts w:hint="cs"/>
-          <w:sz w:val="24"/>
-          <w:szCs w:val="24"/>
-          <w:rtl/>
-        </w:rPr>
-        <w:t>במערכת.</w:t>
+      <w:proofErr w:type="spellStart"/>
+      <w:r>
+        <w:rPr>
+          <w:sz w:val="24"/>
+          <w:szCs w:val="24"/>
+        </w:rPr>
+        <w:t>APIGatewayManager</w:t>
+      </w:r>
+      <w:proofErr w:type="spellEnd"/>
+      <w:proofErr w:type="gramEnd"/>
+      <w:r>
+        <w:rPr>
+          <w:sz w:val="24"/>
+          <w:szCs w:val="24"/>
+          <w:rtl/>
+        </w:rPr>
+        <w:t xml:space="preserve"> </w:t>
+      </w:r>
+      <w:r>
+        <w:rPr>
+          <w:rFonts w:hint="cs"/>
+          <w:sz w:val="24"/>
+          <w:szCs w:val="24"/>
+          <w:rtl/>
+        </w:rPr>
+        <w:t>– מנתבת כל בקשה למתודה האחראית עליה.</w:t>
       </w:r>
     </w:p>
     <w:p>
@@ -2426,41 +2653,83 @@
           <w:szCs w:val="24"/>
         </w:rPr>
       </w:pPr>
-      <w:proofErr w:type="spellStart"/>
-      <w:r>
-        <w:rPr>
-          <w:sz w:val="24"/>
-          <w:szCs w:val="24"/>
-        </w:rPr>
-        <w:t>enums</w:t>
-      </w:r>
-      <w:proofErr w:type="spellEnd"/>
-      <w:r>
-        <w:rPr>
-          <w:rFonts w:hint="cs"/>
-          <w:sz w:val="24"/>
-          <w:szCs w:val="24"/>
-          <w:rtl/>
-        </w:rPr>
-        <w:t xml:space="preserve"> - מרכז את ה</w:t>
-      </w:r>
-      <w:proofErr w:type="spellStart"/>
-      <w:r>
-        <w:rPr>
-          <w:sz w:val="24"/>
-          <w:szCs w:val="24"/>
-        </w:rPr>
-        <w:t>enums</w:t>
-      </w:r>
-      <w:proofErr w:type="spellEnd"/>
-      <w:r>
-        <w:rPr>
-          <w:rFonts w:hint="cs"/>
-          <w:sz w:val="24"/>
-          <w:szCs w:val="24"/>
-          <w:rtl/>
-        </w:rPr>
-        <w:t xml:space="preserve"> השונים הקיימים במערכת (כרגע קיים אחד בלבד).</w:t>
+      <w:r>
+        <w:rPr>
+          <w:sz w:val="24"/>
+          <w:szCs w:val="24"/>
+        </w:rPr>
+        <w:t>bl</w:t>
+      </w:r>
+      <w:r>
+        <w:rPr>
+          <w:rFonts w:hint="cs"/>
+          <w:sz w:val="24"/>
+          <w:szCs w:val="24"/>
+          <w:rtl/>
+        </w:rPr>
+        <w:t xml:space="preserve"> </w:t>
+      </w:r>
+      <w:r>
+        <w:rPr>
+          <w:sz w:val="24"/>
+          <w:szCs w:val="24"/>
+          <w:rtl/>
+        </w:rPr>
+        <w:t>–</w:t>
+      </w:r>
+      <w:r>
+        <w:rPr>
+          <w:rFonts w:hint="cs"/>
+          <w:sz w:val="24"/>
+          <w:szCs w:val="24"/>
+          <w:rtl/>
+        </w:rPr>
+        <w:t xml:space="preserve"> </w:t>
+      </w:r>
+      <w:r>
+        <w:rPr>
+          <w:rFonts w:hint="cs"/>
+          <w:sz w:val="24"/>
+          <w:szCs w:val="24"/>
+          <w:rtl/>
+        </w:rPr>
+        <w:t xml:space="preserve">מרכז את המחלקות שמנהלות </w:t>
+      </w:r>
+      <w:r>
+        <w:rPr>
+          <w:rFonts w:hint="cs"/>
+          <w:sz w:val="24"/>
+          <w:szCs w:val="24"/>
+          <w:rtl/>
+        </w:rPr>
+        <w:t>מוד</w:t>
+      </w:r>
+      <w:r>
+        <w:rPr>
+          <w:rFonts w:hint="cs"/>
+          <w:sz w:val="24"/>
+          <w:szCs w:val="24"/>
+          <w:rtl/>
+        </w:rPr>
+        <w:t>ל</w:t>
+      </w:r>
+      <w:r>
+        <w:rPr>
+          <w:rFonts w:hint="cs"/>
+          <w:sz w:val="24"/>
+          <w:szCs w:val="24"/>
+          <w:rtl/>
+        </w:rPr>
+        <w:t xml:space="preserve">ים שונים </w:t>
+      </w:r>
+      <w:r>
+        <w:rPr>
+          <w:rFonts w:hint="cs"/>
+          <w:sz w:val="24"/>
+          <w:szCs w:val="24"/>
+          <w:rtl/>
+        </w:rPr>
+        <w:t>במערכת.</w:t>
       </w:r>
     </w:p>
     <w:p>
@@ -2475,54 +2744,41 @@
           <w:szCs w:val="24"/>
         </w:rPr>
       </w:pPr>
-      <w:r>
-        <w:rPr>
-          <w:sz w:val="24"/>
-          <w:szCs w:val="24"/>
-        </w:rPr>
-        <w:t>e</w:t>
-      </w:r>
-      <w:r>
-        <w:rPr>
-          <w:sz w:val="24"/>
-          <w:szCs w:val="24"/>
-        </w:rPr>
-        <w:t>xceptions</w:t>
-      </w:r>
-      <w:r>
-        <w:rPr>
-          <w:sz w:val="24"/>
-          <w:szCs w:val="24"/>
-          <w:rtl/>
-        </w:rPr>
-        <w:t xml:space="preserve"> </w:t>
-      </w:r>
-      <w:r>
-        <w:rPr>
-          <w:rFonts w:hint="cs"/>
-          <w:sz w:val="24"/>
-          <w:szCs w:val="24"/>
-          <w:rtl/>
-        </w:rPr>
-        <w:t>– מרכז את כל השגיאות שי</w:t>
-      </w:r>
-      <w:r>
-        <w:rPr>
-          <w:rFonts w:hint="cs"/>
-          <w:sz w:val="24"/>
-          <w:szCs w:val="24"/>
-          <w:rtl/>
-        </w:rPr>
-        <w:t xml:space="preserve">וצרים </w:t>
-      </w:r>
-      <w:r>
-        <w:rPr>
-          <w:rFonts w:hint="cs"/>
-          <w:sz w:val="24"/>
-          <w:szCs w:val="24"/>
-          <w:rtl/>
-        </w:rPr>
-        <w:t>במערכת.</w:t>
+      <w:proofErr w:type="spellStart"/>
+      <w:r>
+        <w:rPr>
+          <w:sz w:val="24"/>
+          <w:szCs w:val="24"/>
+        </w:rPr>
+        <w:t>enums</w:t>
+      </w:r>
+      <w:proofErr w:type="spellEnd"/>
+      <w:r>
+        <w:rPr>
+          <w:rFonts w:hint="cs"/>
+          <w:sz w:val="24"/>
+          <w:szCs w:val="24"/>
+          <w:rtl/>
+        </w:rPr>
+        <w:t xml:space="preserve"> - מרכז את ה</w:t>
+      </w:r>
+      <w:proofErr w:type="spellStart"/>
+      <w:r>
+        <w:rPr>
+          <w:sz w:val="24"/>
+          <w:szCs w:val="24"/>
+        </w:rPr>
+        <w:t>enums</w:t>
+      </w:r>
+      <w:proofErr w:type="spellEnd"/>
+      <w:r>
+        <w:rPr>
+          <w:rFonts w:hint="cs"/>
+          <w:sz w:val="24"/>
+          <w:szCs w:val="24"/>
+          <w:rtl/>
+        </w:rPr>
+        <w:t xml:space="preserve"> השונים הקיימים במערכת (כרגע קיים אחד בלבד).</w:t>
       </w:r>
     </w:p>
     <w:p>
@@ -2542,11 +2798,18 @@
           <w:sz w:val="24"/>
           <w:szCs w:val="24"/>
         </w:rPr>
-        <w:t>models</w:t>
-      </w:r>
-      <w:r>
-        <w:rPr>
-          <w:rFonts w:hint="cs"/>
+        <w:lastRenderedPageBreak/>
+        <w:t>e</w:t>
+      </w:r>
+      <w:r>
+        <w:rPr>
+          <w:sz w:val="24"/>
+          <w:szCs w:val="24"/>
+        </w:rPr>
+        <w:t>xceptions</w:t>
+      </w:r>
+      <w:r>
+        <w:rPr>
           <w:sz w:val="24"/>
           <w:szCs w:val="24"/>
           <w:rtl/>
@@ -2555,38 +2818,30 @@
       </w:r>
       <w:r>
         <w:rPr>
-          <w:sz w:val="24"/>
-          <w:szCs w:val="24"/>
-          <w:rtl/>
-        </w:rPr>
-        <w:t>–</w:t>
-      </w:r>
-      <w:r>
-        <w:rPr>
-          <w:rFonts w:hint="cs"/>
-          <w:sz w:val="24"/>
-          <w:szCs w:val="24"/>
-          <w:rtl/>
-        </w:rPr>
-        <w:t xml:space="preserve"> מרכז את כל המודלים </w:t>
-      </w:r>
-      <w:r>
-        <w:rPr>
-          <w:rFonts w:hint="cs"/>
-          <w:sz w:val="24"/>
-          <w:szCs w:val="24"/>
-          <w:rtl/>
-        </w:rPr>
-        <w:t>במערכת</w:t>
-      </w:r>
-      <w:r>
-        <w:rPr>
-          <w:rFonts w:hint="cs"/>
-          <w:sz w:val="24"/>
-          <w:szCs w:val="24"/>
-          <w:rtl/>
-        </w:rPr>
-        <w:t>.</w:t>
+          <w:rFonts w:hint="cs"/>
+          <w:sz w:val="24"/>
+          <w:szCs w:val="24"/>
+          <w:rtl/>
+        </w:rPr>
+        <w:t>– מרכז את כל השגיאות שי</w:t>
+      </w:r>
+      <w:r>
+        <w:rPr>
+          <w:rFonts w:hint="cs"/>
+          <w:sz w:val="24"/>
+          <w:szCs w:val="24"/>
+          <w:rtl/>
+        </w:rPr>
+        <w:t xml:space="preserve">וצרים </w:t>
+      </w:r>
+      <w:r>
+        <w:rPr>
+          <w:rFonts w:hint="cs"/>
+          <w:sz w:val="24"/>
+          <w:szCs w:val="24"/>
+          <w:rtl/>
+        </w:rPr>
+        <w:t>במערכת.</w:t>
       </w:r>
     </w:p>
     <w:p>
@@ -2594,7 +2849,7 @@
         <w:pStyle w:val="a3"/>
         <w:numPr>
           <w:ilvl w:val="0"/>
-          <w:numId w:val="2"/>
+          <w:numId w:val="6"/>
         </w:numPr>
         <w:rPr>
           <w:sz w:val="24"/>
@@ -2605,19 +2860,12 @@
         <w:rPr>
           <w:sz w:val="24"/>
           <w:szCs w:val="24"/>
-          <w:rtl/>
-        </w:rPr>
-        <w:t>במודול ה</w:t>
-      </w:r>
-      <w:r>
-        <w:rPr>
-          <w:sz w:val="24"/>
-          <w:szCs w:val="24"/>
-        </w:rPr>
-        <w:t>UI</w:t>
-      </w:r>
-      <w:r>
-        <w:rPr>
+        </w:rPr>
+        <w:t>models</w:t>
+      </w:r>
+      <w:r>
+        <w:rPr>
+          <w:rFonts w:hint="cs"/>
           <w:sz w:val="24"/>
           <w:szCs w:val="24"/>
           <w:rtl/>
@@ -2626,40 +2874,6 @@
       </w:r>
       <w:r>
         <w:rPr>
-          <w:rFonts w:hint="cs"/>
-          <w:sz w:val="24"/>
-          <w:szCs w:val="24"/>
-          <w:rtl/>
-        </w:rPr>
-        <w:t>קיימ</w:t>
-      </w:r>
-      <w:r>
-        <w:rPr>
-          <w:rFonts w:hint="cs"/>
-          <w:sz w:val="24"/>
-          <w:szCs w:val="24"/>
-          <w:rtl/>
-        </w:rPr>
-        <w:t xml:space="preserve">ת מחלקה עיקרית ומספר </w:t>
-      </w:r>
-      <w:r>
-        <w:rPr>
-          <w:sz w:val="24"/>
-          <w:szCs w:val="24"/>
-        </w:rPr>
-        <w:t>packages</w:t>
-      </w:r>
-      <w:r>
-        <w:rPr>
-          <w:rFonts w:hint="cs"/>
-          <w:sz w:val="24"/>
-          <w:szCs w:val="24"/>
-          <w:rtl/>
-        </w:rPr>
-        <w:t xml:space="preserve"> </w:t>
-      </w:r>
-      <w:r>
-        <w:rPr>
           <w:sz w:val="24"/>
           <w:szCs w:val="24"/>
           <w:rtl/>
@@ -2673,7 +2887,25 @@
           <w:szCs w:val="24"/>
           <w:rtl/>
         </w:rPr>
-        <w:t xml:space="preserve"> </w:t>
+        <w:t xml:space="preserve"> מרכז את כל המודלים </w:t>
+      </w:r>
+      <w:r>
+        <w:rPr>
+          <w:rFonts w:hint="cs"/>
+          <w:sz w:val="24"/>
+          <w:szCs w:val="24"/>
+          <w:rtl/>
+        </w:rPr>
+        <w:t>במערכת</w:t>
+      </w:r>
+      <w:r>
+        <w:rPr>
+          <w:rFonts w:hint="cs"/>
+          <w:sz w:val="24"/>
+          <w:szCs w:val="24"/>
+          <w:rtl/>
+        </w:rPr>
+        <w:t>.</w:t>
       </w:r>
     </w:p>
     <w:p>
@@ -2681,7 +2913,7 @@
         <w:pStyle w:val="a3"/>
         <w:numPr>
           <w:ilvl w:val="0"/>
-          <w:numId w:val="7"/>
+          <w:numId w:val="6"/>
         </w:numPr>
         <w:rPr>
           <w:sz w:val="24"/>
@@ -2694,14 +2926,92 @@
           <w:szCs w:val="24"/>
           <w:rtl/>
         </w:rPr>
-        <w:t xml:space="preserve">מחלקת </w:t>
-      </w:r>
-      <w:r>
-        <w:rPr>
-          <w:sz w:val="24"/>
-          <w:szCs w:val="24"/>
-        </w:rPr>
-        <w:t>main</w:t>
+        <w:t>במודול ה</w:t>
+      </w:r>
+      <w:r>
+        <w:rPr>
+          <w:sz w:val="24"/>
+          <w:szCs w:val="24"/>
+        </w:rPr>
+        <w:t>UI</w:t>
+      </w:r>
+      <w:r>
+        <w:rPr>
+          <w:sz w:val="24"/>
+          <w:szCs w:val="24"/>
+          <w:rtl/>
+        </w:rPr>
+        <w:t xml:space="preserve"> </w:t>
+      </w:r>
+      <w:r>
+        <w:rPr>
+          <w:rFonts w:hint="cs"/>
+          <w:sz w:val="24"/>
+          <w:szCs w:val="24"/>
+          <w:rtl/>
+        </w:rPr>
+        <w:t xml:space="preserve">קיימים </w:t>
+      </w:r>
+      <w:r>
+        <w:rPr>
+          <w:rFonts w:hint="cs"/>
+          <w:sz w:val="24"/>
+          <w:szCs w:val="24"/>
+          <w:rtl/>
+        </w:rPr>
+        <w:t xml:space="preserve"> הקבצים של הווב, קבצי </w:t>
+      </w:r>
+      <w:proofErr w:type="spellStart"/>
+      <w:r>
+        <w:rPr>
+          <w:sz w:val="24"/>
+          <w:szCs w:val="24"/>
+        </w:rPr>
+        <w:t>jsp,js,css</w:t>
+      </w:r>
+      <w:proofErr w:type="spellEnd"/>
+      <w:r>
+        <w:rPr>
+          <w:rFonts w:hint="cs"/>
+          <w:sz w:val="24"/>
+          <w:szCs w:val="24"/>
+          <w:rtl/>
+        </w:rPr>
+        <w:t xml:space="preserve"> </w:t>
+      </w:r>
+      <w:r>
+        <w:rPr>
+          <w:sz w:val="24"/>
+          <w:szCs w:val="24"/>
+          <w:rtl/>
+        </w:rPr>
+        <w:t xml:space="preserve">והם </w:t>
+      </w:r>
+      <w:r>
+        <w:rPr>
+          <w:rFonts w:hint="cs"/>
+          <w:sz w:val="24"/>
+          <w:szCs w:val="24"/>
+          <w:rtl/>
+        </w:rPr>
+        <w:t>מתקשרים</w:t>
+      </w:r>
+      <w:r>
+        <w:rPr>
+          <w:sz w:val="24"/>
+          <w:szCs w:val="24"/>
+          <w:rtl/>
+        </w:rPr>
+        <w:t xml:space="preserve"> </w:t>
+      </w:r>
+      <w:r>
+        <w:rPr>
+          <w:rFonts w:hint="cs"/>
+          <w:sz w:val="24"/>
+          <w:szCs w:val="24"/>
+          <w:rtl/>
+        </w:rPr>
+        <w:t>עם</w:t>
       </w:r>
       <w:r>
         <w:rPr>
@@ -2713,46 +3023,45 @@
       </w:r>
       <w:r>
         <w:rPr>
-          <w:rFonts w:hint="cs"/>
-          <w:sz w:val="24"/>
-          <w:szCs w:val="24"/>
-          <w:rtl/>
-        </w:rPr>
-        <w:t xml:space="preserve">משמשת </w:t>
-      </w:r>
-      <w:r>
-        <w:rPr>
-          <w:rFonts w:hint="cs"/>
-          <w:sz w:val="24"/>
-          <w:szCs w:val="24"/>
-          <w:rtl/>
-        </w:rPr>
-        <w:t>כ</w:t>
-      </w:r>
-      <w:proofErr w:type="spellStart"/>
-      <w:r>
-        <w:rPr>
-          <w:sz w:val="24"/>
-          <w:szCs w:val="24"/>
-        </w:rPr>
-        <w:t>EntryPoint</w:t>
-      </w:r>
-      <w:proofErr w:type="spellEnd"/>
-      <w:r>
-        <w:rPr>
-          <w:sz w:val="24"/>
-          <w:szCs w:val="24"/>
-        </w:rPr>
-        <w:t xml:space="preserve"> </w:t>
-      </w:r>
-      <w:r>
-        <w:rPr>
-          <w:rFonts w:hint="cs"/>
-          <w:sz w:val="24"/>
-          <w:szCs w:val="24"/>
-          <w:rtl/>
-        </w:rPr>
-        <w:t xml:space="preserve"> לממשק הגרפי</w:t>
+          <w:sz w:val="24"/>
+          <w:szCs w:val="24"/>
+        </w:rPr>
+        <w:t>servlets</w:t>
+      </w:r>
+      <w:r>
+        <w:rPr>
+          <w:sz w:val="24"/>
+          <w:szCs w:val="24"/>
+          <w:rtl/>
+        </w:rPr>
+        <w:t xml:space="preserve"> השונים שיצרנו</w:t>
+      </w:r>
+      <w:r>
+        <w:rPr>
+          <w:rFonts w:hint="cs"/>
+          <w:sz w:val="24"/>
+          <w:szCs w:val="24"/>
+          <w:rtl/>
+        </w:rPr>
+        <w:t>.</w:t>
+      </w:r>
+    </w:p>
+    <w:p>
+      <w:pPr>
+        <w:rPr>
+          <w:sz w:val="24"/>
+          <w:szCs w:val="24"/>
+          <w:u w:val="single"/>
+        </w:rPr>
+      </w:pPr>
+      <w:r>
+        <w:rPr>
+          <w:sz w:val="24"/>
+          <w:szCs w:val="24"/>
+          <w:u w:val="single"/>
+          <w:rtl/>
+        </w:rPr>
+        <w:t>מדריך למשתמש</w:t>
       </w:r>
     </w:p>
     <w:p>
@@ -2760,28 +3069,30 @@
         <w:pStyle w:val="a3"/>
         <w:numPr>
           <w:ilvl w:val="0"/>
-          <w:numId w:val="7"/>
+          <w:numId w:val="10"/>
         </w:numPr>
         <w:rPr>
           <w:sz w:val="24"/>
           <w:szCs w:val="24"/>
-        </w:rPr>
-      </w:pPr>
-      <w:r>
-        <w:rPr>
-          <w:sz w:val="24"/>
-          <w:szCs w:val="24"/>
-        </w:rPr>
-        <w:t>Controllers</w:t>
-      </w:r>
-      <w:r>
-        <w:rPr>
-          <w:rFonts w:hint="cs"/>
-          <w:sz w:val="24"/>
-          <w:szCs w:val="24"/>
-          <w:rtl/>
-        </w:rPr>
-        <w:t xml:space="preserve"> המאגד את </w:t>
+          <w:rtl/>
+        </w:rPr>
+      </w:pPr>
+      <w:r>
+        <w:rPr>
+          <w:sz w:val="24"/>
+          <w:szCs w:val="24"/>
+          <w:rtl/>
+        </w:rPr>
+        <w:t xml:space="preserve">בעת הכניסה למערכת יופיע הדף ההרשמה הראשי שלה. יש להזין שם משתמש ולסמן את תפקיד המשתמש </w:t>
+      </w:r>
+      <w:r>
+        <w:rPr>
+          <w:rFonts w:hint="cs"/>
+          <w:sz w:val="24"/>
+          <w:szCs w:val="24"/>
+          <w:rtl/>
+        </w:rPr>
+        <w:t xml:space="preserve">סוחר או </w:t>
       </w:r>
       <w:proofErr w:type="spellStart"/>
       <w:r>
@@ -2791,7 +3102,7 @@
           <w:szCs w:val="24"/>
           <w:rtl/>
         </w:rPr>
-        <w:t>הקונטרולרים</w:t>
+        <w:t>אדמין</w:t>
       </w:r>
       <w:proofErr w:type="spellEnd"/>
       <w:r>
@@ -2801,24 +3112,24 @@
           <w:szCs w:val="24"/>
           <w:rtl/>
         </w:rPr>
-        <w:t xml:space="preserve"> המותאמים ל</w:t>
-      </w:r>
-      <w:r>
-        <w:rPr>
-          <w:rFonts w:hint="cs"/>
-          <w:sz w:val="24"/>
-          <w:szCs w:val="24"/>
-        </w:rPr>
-        <w:t>FXML</w:t>
-      </w:r>
-      <w:r>
-        <w:rPr>
-          <w:rFonts w:hint="cs"/>
-          <w:sz w:val="24"/>
-          <w:szCs w:val="24"/>
-          <w:rtl/>
-        </w:rPr>
-        <w:t xml:space="preserve"> הרלוונטי</w:t>
+        <w:t>,</w:t>
+      </w:r>
+      <w:r>
+        <w:rPr>
+          <w:sz w:val="24"/>
+          <w:szCs w:val="24"/>
+          <w:rtl/>
+        </w:rPr>
+        <w:t xml:space="preserve"> המערכת מנווטת את המשתמש לדף ניהול החשבון שלו</w:t>
+      </w:r>
+      <w:r>
+        <w:rPr>
+          <w:rFonts w:hint="cs"/>
+          <w:sz w:val="24"/>
+          <w:szCs w:val="24"/>
+          <w:rtl/>
+        </w:rPr>
+        <w:t>.</w:t>
       </w:r>
     </w:p>
     <w:p>
@@ -2826,7 +3137,7 @@
         <w:pStyle w:val="a3"/>
         <w:numPr>
           <w:ilvl w:val="0"/>
-          <w:numId w:val="7"/>
+          <w:numId w:val="10"/>
         </w:numPr>
         <w:rPr>
           <w:sz w:val="24"/>
@@ -2837,18 +3148,139 @@
         <w:rPr>
           <w:sz w:val="24"/>
           <w:szCs w:val="24"/>
-        </w:rPr>
-        <w:lastRenderedPageBreak/>
-        <w:t>Interfaces</w:t>
-      </w:r>
-      <w:r>
-        <w:rPr>
-          <w:rFonts w:hint="cs"/>
-          <w:sz w:val="24"/>
-          <w:szCs w:val="24"/>
-          <w:rtl/>
-        </w:rPr>
-        <w:t xml:space="preserve"> המאגד בתוכו את </w:t>
+          <w:rtl/>
+        </w:rPr>
+        <w:t xml:space="preserve">א. טעינת </w:t>
+      </w:r>
+      <w:r>
+        <w:rPr>
+          <w:rFonts w:hint="cs"/>
+          <w:sz w:val="24"/>
+          <w:szCs w:val="24"/>
+          <w:rtl/>
+        </w:rPr>
+        <w:t>מניות</w:t>
+      </w:r>
+      <w:r>
+        <w:rPr>
+          <w:sz w:val="24"/>
+          <w:szCs w:val="24"/>
+          <w:rtl/>
+        </w:rPr>
+        <w:t xml:space="preserve"> - </w:t>
+      </w:r>
+      <w:r>
+        <w:rPr>
+          <w:sz w:val="24"/>
+          <w:szCs w:val="24"/>
+          <w:rtl/>
+        </w:rPr>
+        <w:br/>
+      </w:r>
+      <w:r>
+        <w:rPr>
+          <w:rFonts w:hint="cs"/>
+          <w:sz w:val="24"/>
+          <w:szCs w:val="24"/>
+          <w:rtl/>
+        </w:rPr>
+        <w:t>ב</w:t>
+      </w:r>
+      <w:r>
+        <w:rPr>
+          <w:sz w:val="24"/>
+          <w:szCs w:val="24"/>
+          <w:rtl/>
+        </w:rPr>
+        <w:t xml:space="preserve">דף ניהול החשבון תופיע טבלה של כל </w:t>
+      </w:r>
+      <w:r>
+        <w:rPr>
+          <w:rFonts w:hint="cs"/>
+          <w:sz w:val="24"/>
+          <w:szCs w:val="24"/>
+          <w:rtl/>
+        </w:rPr>
+        <w:t>המניות</w:t>
+      </w:r>
+      <w:r>
+        <w:rPr>
+          <w:sz w:val="24"/>
+          <w:szCs w:val="24"/>
+          <w:rtl/>
+        </w:rPr>
+        <w:t xml:space="preserve"> שהוזנו למערכת. </w:t>
+      </w:r>
+    </w:p>
+    <w:p>
+      <w:pPr>
+        <w:pStyle w:val="a3"/>
+        <w:rPr>
+          <w:sz w:val="24"/>
+          <w:szCs w:val="24"/>
+          <w:rtl/>
+        </w:rPr>
+      </w:pPr>
+      <w:r>
+        <w:rPr>
+          <w:sz w:val="24"/>
+          <w:szCs w:val="24"/>
+          <w:rtl/>
+        </w:rPr>
+        <w:t xml:space="preserve">בכדי להוסיף </w:t>
+      </w:r>
+      <w:r>
+        <w:rPr>
+          <w:rFonts w:hint="cs"/>
+          <w:sz w:val="24"/>
+          <w:szCs w:val="24"/>
+          <w:rtl/>
+        </w:rPr>
+        <w:t>מנייה</w:t>
+      </w:r>
+      <w:r>
+        <w:rPr>
+          <w:sz w:val="24"/>
+          <w:szCs w:val="24"/>
+          <w:rtl/>
+        </w:rPr>
+        <w:t xml:space="preserve"> חדשה על המשתמש להזין שם ייחודי </w:t>
+      </w:r>
+      <w:r>
+        <w:rPr>
+          <w:rFonts w:hint="cs"/>
+          <w:sz w:val="24"/>
+          <w:szCs w:val="24"/>
+          <w:rtl/>
+        </w:rPr>
+        <w:t>למנייה הסימבול שלה, ערך החברה ומספר המניות</w:t>
+      </w:r>
+      <w:r>
+        <w:rPr>
+          <w:sz w:val="24"/>
+          <w:szCs w:val="24"/>
+          <w:rtl/>
+        </w:rPr>
+        <w:t xml:space="preserve"> ואז ללחוץ על כפתור ההוספה.</w:t>
+      </w:r>
+    </w:p>
+    <w:p>
+      <w:pPr>
+        <w:pStyle w:val="a3"/>
+        <w:rPr>
+          <w:sz w:val="24"/>
+          <w:szCs w:val="24"/>
+          <w:rtl/>
+        </w:rPr>
+      </w:pPr>
+      <w:r>
+        <w:rPr>
+          <w:rFonts w:hint="cs"/>
+          <w:sz w:val="24"/>
+          <w:szCs w:val="24"/>
+          <w:rtl/>
+        </w:rPr>
+        <w:t xml:space="preserve">עוד דרך להוסיף מניה היא עי </w:t>
       </w:r>
       <w:proofErr w:type="spellStart"/>
       <w:r>
@@ -2858,7 +3290,7 @@
           <w:szCs w:val="24"/>
           <w:rtl/>
         </w:rPr>
-        <w:t>הממשקי</w:t>
+        <w:t>העלת</w:t>
       </w:r>
       <w:proofErr w:type="spellEnd"/>
       <w:r>
@@ -2868,25 +3300,24 @@
           <w:szCs w:val="24"/>
           <w:rtl/>
         </w:rPr>
-        <w:t xml:space="preserve"> האזנה שקיימים בפרויקט (</w:t>
-      </w:r>
-      <w:proofErr w:type="spellStart"/>
-      <w:r>
-        <w:rPr>
-          <w:sz w:val="24"/>
-          <w:szCs w:val="24"/>
-        </w:rPr>
-        <w:t>ActionsListener</w:t>
-      </w:r>
-      <w:proofErr w:type="spellEnd"/>
-      <w:r>
-        <w:rPr>
-          <w:rFonts w:hint="cs"/>
-          <w:sz w:val="24"/>
-          <w:szCs w:val="24"/>
-          <w:rtl/>
-        </w:rPr>
-        <w:t>).</w:t>
+        <w:t xml:space="preserve"> קובץ </w:t>
+      </w:r>
+      <w:r>
+        <w:rPr>
+          <w:rFonts w:hint="cs"/>
+          <w:sz w:val="24"/>
+          <w:szCs w:val="24"/>
+        </w:rPr>
+        <w:t>XML</w:t>
+      </w:r>
+      <w:r>
+        <w:rPr>
+          <w:rFonts w:hint="cs"/>
+          <w:sz w:val="24"/>
+          <w:szCs w:val="24"/>
+          <w:rtl/>
+        </w:rPr>
+        <w:t>.</w:t>
       </w:r>
     </w:p>
     <w:p>
@@ -2894,7 +3325,7 @@
         <w:pStyle w:val="a3"/>
         <w:numPr>
           <w:ilvl w:val="0"/>
-          <w:numId w:val="7"/>
+          <w:numId w:val="10"/>
         </w:numPr>
         <w:rPr>
           <w:sz w:val="24"/>
@@ -2902,27 +3333,227 @@
         </w:rPr>
       </w:pPr>
       <w:r>
-        <w:t>Resources</w:t>
-      </w:r>
-      <w:r>
-        <w:rPr>
-          <w:rFonts w:hint="cs"/>
+        <w:rPr>
+          <w:sz w:val="24"/>
+          <w:szCs w:val="24"/>
+          <w:rtl/>
+        </w:rPr>
+        <w:t xml:space="preserve">בעת לחיצה </w:t>
+      </w:r>
+      <w:r>
+        <w:rPr>
+          <w:rFonts w:hint="cs"/>
+          <w:sz w:val="24"/>
+          <w:szCs w:val="24"/>
+          <w:rtl/>
+        </w:rPr>
+        <w:t xml:space="preserve">כפולה </w:t>
+      </w:r>
+      <w:r>
+        <w:rPr>
+          <w:sz w:val="24"/>
+          <w:szCs w:val="24"/>
+          <w:rtl/>
+        </w:rPr>
+        <w:t xml:space="preserve">על </w:t>
+      </w:r>
+      <w:r>
+        <w:rPr>
+          <w:rFonts w:hint="cs"/>
+          <w:sz w:val="24"/>
+          <w:szCs w:val="24"/>
+          <w:rtl/>
+        </w:rPr>
+        <w:t>שורה</w:t>
+      </w:r>
+      <w:r>
+        <w:rPr>
+          <w:sz w:val="24"/>
+          <w:szCs w:val="24"/>
           <w:rtl/>
         </w:rPr>
         <w:t xml:space="preserve"> </w:t>
       </w:r>
       <w:r>
         <w:rPr>
-          <w:rtl/>
-        </w:rPr>
-        <w:t>–</w:t>
-      </w:r>
-      <w:r>
-        <w:rPr>
-          <w:rFonts w:hint="cs"/>
-          <w:rtl/>
-        </w:rPr>
-        <w:t xml:space="preserve"> מאגד בתוכו את המשאבים בהם נשתמש:</w:t>
+          <w:rFonts w:hint="cs"/>
+          <w:sz w:val="24"/>
+          <w:szCs w:val="24"/>
+          <w:rtl/>
+        </w:rPr>
+        <w:t>בטבלת המניות</w:t>
+      </w:r>
+      <w:r>
+        <w:rPr>
+          <w:sz w:val="24"/>
+          <w:szCs w:val="24"/>
+          <w:rtl/>
+        </w:rPr>
+        <w:t xml:space="preserve"> המשתמש ינווט לעמוד </w:t>
+      </w:r>
+      <w:r>
+        <w:rPr>
+          <w:rFonts w:hint="cs"/>
+          <w:sz w:val="24"/>
+          <w:szCs w:val="24"/>
+          <w:rtl/>
+        </w:rPr>
+        <w:t>המנייה</w:t>
+      </w:r>
+      <w:r>
+        <w:rPr>
+          <w:sz w:val="24"/>
+          <w:szCs w:val="24"/>
+          <w:rtl/>
+        </w:rPr>
+        <w:t xml:space="preserve"> שבחר.</w:t>
+      </w:r>
+    </w:p>
+    <w:p>
+      <w:pPr>
+        <w:pStyle w:val="a3"/>
+        <w:numPr>
+          <w:ilvl w:val="0"/>
+          <w:numId w:val="10"/>
+        </w:numPr>
+        <w:rPr>
+          <w:sz w:val="24"/>
+          <w:szCs w:val="24"/>
+        </w:rPr>
+      </w:pPr>
+      <w:r>
+        <w:rPr>
+          <w:sz w:val="24"/>
+          <w:szCs w:val="24"/>
+          <w:rtl/>
+        </w:rPr>
+        <w:t xml:space="preserve"> ניהול הכספים במערכת - </w:t>
+      </w:r>
+      <w:r>
+        <w:rPr>
+          <w:sz w:val="24"/>
+          <w:szCs w:val="24"/>
+          <w:rtl/>
+        </w:rPr>
+        <w:br/>
+        <w:t>בחלק התחתון המשתמש יוכל לראות את כל העברות החשבון שבוצעו עבורו בטבלה. המשתמש יוכל להטעין במערכת כסף, לראות תנועות שהתרחשו בחשבון שלו, את היתרה הנוכחית שלו.</w:t>
+      </w:r>
+      <w:r>
+        <w:rPr>
+          <w:sz w:val="24"/>
+          <w:szCs w:val="24"/>
+          <w:rtl/>
+        </w:rPr>
+        <w:br/>
+      </w:r>
+    </w:p>
+    <w:p>
+      <w:pPr>
+        <w:pStyle w:val="a3"/>
+        <w:numPr>
+          <w:ilvl w:val="0"/>
+          <w:numId w:val="10"/>
+        </w:numPr>
+        <w:rPr>
+          <w:sz w:val="24"/>
+          <w:szCs w:val="24"/>
+        </w:rPr>
+      </w:pPr>
+      <w:r>
+        <w:rPr>
+          <w:sz w:val="24"/>
+          <w:szCs w:val="24"/>
+          <w:rtl/>
+        </w:rPr>
+        <w:t xml:space="preserve">דף </w:t>
+      </w:r>
+      <w:r>
+        <w:rPr>
+          <w:rFonts w:hint="cs"/>
+          <w:sz w:val="24"/>
+          <w:szCs w:val="24"/>
+          <w:rtl/>
+        </w:rPr>
+        <w:t>המנייה</w:t>
+      </w:r>
+      <w:r>
+        <w:rPr>
+          <w:sz w:val="24"/>
+          <w:szCs w:val="24"/>
+          <w:rtl/>
+        </w:rPr>
+        <w:t xml:space="preserve"> – המשתמש </w:t>
+      </w:r>
+      <w:r>
+        <w:rPr>
+          <w:rFonts w:hint="cs"/>
+          <w:sz w:val="24"/>
+          <w:szCs w:val="24"/>
+          <w:rtl/>
+        </w:rPr>
+        <w:t>יבחר מנייה</w:t>
+      </w:r>
+      <w:r>
+        <w:rPr>
+          <w:sz w:val="24"/>
+          <w:szCs w:val="24"/>
+          <w:rtl/>
+        </w:rPr>
+        <w:t xml:space="preserve"> הספציפית אותה </w:t>
+      </w:r>
+      <w:r>
+        <w:rPr>
+          <w:rFonts w:hint="cs"/>
+          <w:sz w:val="24"/>
+          <w:szCs w:val="24"/>
+          <w:rtl/>
+        </w:rPr>
+        <w:t xml:space="preserve">ויהיה ניתן לראות </w:t>
+      </w:r>
+      <w:r>
+        <w:rPr>
+          <w:sz w:val="24"/>
+          <w:szCs w:val="24"/>
+          <w:rtl/>
+        </w:rPr>
+        <w:t xml:space="preserve">את כל </w:t>
+      </w:r>
+      <w:r>
+        <w:rPr>
+          <w:rFonts w:hint="cs"/>
+          <w:sz w:val="24"/>
+          <w:szCs w:val="24"/>
+          <w:rtl/>
+        </w:rPr>
+        <w:t xml:space="preserve">הפרטים עליה, והיסטורית </w:t>
+      </w:r>
+      <w:proofErr w:type="spellStart"/>
+      <w:r>
+        <w:rPr>
+          <w:rFonts w:hint="cs"/>
+          <w:sz w:val="24"/>
+          <w:szCs w:val="24"/>
+          <w:rtl/>
+        </w:rPr>
+        <w:t>ההעסקאות</w:t>
+      </w:r>
+      <w:proofErr w:type="spellEnd"/>
+      <w:r>
+        <w:rPr>
+          <w:rFonts w:hint="cs"/>
+          <w:sz w:val="24"/>
+          <w:szCs w:val="24"/>
+          <w:rtl/>
+        </w:rPr>
+        <w:t xml:space="preserve"> שלה בטבלה.</w:t>
+      </w:r>
+      <w:r>
+        <w:rPr>
+          <w:sz w:val="24"/>
+          <w:szCs w:val="24"/>
+          <w:rtl/>
+        </w:rPr>
+        <w:t xml:space="preserve"> </w:t>
       </w:r>
     </w:p>
     <w:p>
@@ -2930,37 +3561,29 @@
         <w:pStyle w:val="a3"/>
         <w:numPr>
           <w:ilvl w:val="1"/>
-          <w:numId w:val="7"/>
+          <w:numId w:val="10"/>
         </w:numPr>
         <w:rPr>
           <w:sz w:val="24"/>
           <w:szCs w:val="24"/>
         </w:rPr>
       </w:pPr>
-      <w:proofErr w:type="spellStart"/>
-      <w:r>
-        <w:t>Fxml</w:t>
-      </w:r>
-      <w:r>
-        <w:t>s</w:t>
-      </w:r>
-      <w:proofErr w:type="spellEnd"/>
-      <w:r>
-        <w:rPr>
-          <w:rFonts w:hint="cs"/>
-          <w:sz w:val="24"/>
-          <w:szCs w:val="24"/>
-          <w:rtl/>
-        </w:rPr>
-        <w:t xml:space="preserve"> המאגד בתוכו את קבצי ה</w:t>
-      </w:r>
-      <w:r>
-        <w:rPr>
-          <w:rFonts w:hint="cs"/>
-          <w:sz w:val="24"/>
-          <w:szCs w:val="24"/>
-        </w:rPr>
-        <w:t>FXML</w:t>
+      <w:r>
+        <w:rPr>
+          <w:rFonts w:hint="cs"/>
+          <w:sz w:val="24"/>
+          <w:szCs w:val="24"/>
+          <w:rtl/>
+        </w:rPr>
+        <w:t xml:space="preserve">קיים </w:t>
+      </w:r>
+      <w:r>
+        <w:rPr>
+          <w:sz w:val="24"/>
+          <w:szCs w:val="24"/>
+          <w:rtl/>
+        </w:rPr>
+        <w:t xml:space="preserve">כפתור חזור לעמוד הקודם יופיע בחלק העליון של המסך. </w:t>
       </w:r>
     </w:p>
     <w:p>
@@ -2968,40 +3591,202 @@
         <w:pStyle w:val="a3"/>
         <w:numPr>
           <w:ilvl w:val="1"/>
-          <w:numId w:val="7"/>
+          <w:numId w:val="10"/>
         </w:numPr>
         <w:rPr>
           <w:sz w:val="24"/>
           <w:szCs w:val="24"/>
-          <w:rtl/>
-        </w:rPr>
-      </w:pPr>
-      <w:proofErr w:type="spellStart"/>
-      <w:r>
-        <w:rPr>
-          <w:sz w:val="24"/>
-          <w:szCs w:val="24"/>
-        </w:rPr>
-        <w:t>Css</w:t>
-      </w:r>
-      <w:proofErr w:type="spellEnd"/>
-      <w:r>
-        <w:rPr>
-          <w:rFonts w:hint="cs"/>
-          <w:sz w:val="24"/>
-          <w:szCs w:val="24"/>
-          <w:rtl/>
-        </w:rPr>
-        <w:t xml:space="preserve"> המאגד קבצי </w:t>
-      </w:r>
-      <w:r>
-        <w:rPr>
-          <w:rFonts w:hint="cs"/>
-          <w:sz w:val="24"/>
-          <w:szCs w:val="24"/>
-        </w:rPr>
-        <w:t>CSS</w:t>
-      </w:r>
+        </w:rPr>
+      </w:pPr>
+      <w:r>
+        <w:rPr>
+          <w:rFonts w:hint="cs"/>
+          <w:sz w:val="24"/>
+          <w:szCs w:val="24"/>
+          <w:rtl/>
+        </w:rPr>
+        <w:t>מוצג מספר המניות של המשתמש במנייה הרלוונטית</w:t>
+      </w:r>
+    </w:p>
+    <w:p>
+      <w:pPr>
+        <w:pStyle w:val="a3"/>
+        <w:numPr>
+          <w:ilvl w:val="1"/>
+          <w:numId w:val="10"/>
+        </w:numPr>
+        <w:rPr>
+          <w:sz w:val="24"/>
+          <w:szCs w:val="24"/>
+        </w:rPr>
+      </w:pPr>
+      <w:r>
+        <w:rPr>
+          <w:rFonts w:hint="cs"/>
+          <w:sz w:val="24"/>
+          <w:szCs w:val="24"/>
+          <w:rtl/>
+        </w:rPr>
+        <w:t xml:space="preserve">יש </w:t>
+      </w:r>
+      <w:r>
+        <w:rPr>
+          <w:rFonts w:hint="cs"/>
+          <w:sz w:val="24"/>
+          <w:szCs w:val="24"/>
+        </w:rPr>
+        <w:t>FORM</w:t>
+      </w:r>
+      <w:r>
+        <w:rPr>
+          <w:rFonts w:hint="cs"/>
+          <w:sz w:val="24"/>
+          <w:szCs w:val="24"/>
+          <w:rtl/>
+        </w:rPr>
+        <w:t xml:space="preserve"> שמייצר בקשת מסחר בתחתית העמוד</w:t>
+      </w:r>
+    </w:p>
+    <w:p>
+      <w:pPr>
+        <w:pStyle w:val="a3"/>
+        <w:numPr>
+          <w:ilvl w:val="2"/>
+          <w:numId w:val="10"/>
+        </w:numPr>
+        <w:rPr>
+          <w:sz w:val="24"/>
+          <w:szCs w:val="24"/>
+        </w:rPr>
+      </w:pPr>
+      <w:r>
+        <w:rPr>
+          <w:rFonts w:hint="cs"/>
+          <w:sz w:val="24"/>
+          <w:szCs w:val="24"/>
+          <w:rtl/>
+        </w:rPr>
+        <w:t>יש לבחור קודם כל בסוג הפעולה הרצויה</w:t>
+      </w:r>
+    </w:p>
+    <w:p>
+      <w:pPr>
+        <w:pStyle w:val="a3"/>
+        <w:numPr>
+          <w:ilvl w:val="2"/>
+          <w:numId w:val="10"/>
+        </w:numPr>
+        <w:rPr>
+          <w:sz w:val="24"/>
+          <w:szCs w:val="24"/>
+        </w:rPr>
+      </w:pPr>
+      <w:r>
+        <w:rPr>
+          <w:rFonts w:hint="cs"/>
+          <w:sz w:val="24"/>
+          <w:szCs w:val="24"/>
+          <w:rtl/>
+        </w:rPr>
+        <w:t xml:space="preserve"> לאחר מכן האם קנייה או מכירה</w:t>
+      </w:r>
+    </w:p>
+    <w:p>
+      <w:pPr>
+        <w:pStyle w:val="a3"/>
+        <w:numPr>
+          <w:ilvl w:val="3"/>
+          <w:numId w:val="10"/>
+        </w:numPr>
+        <w:rPr>
+          <w:sz w:val="24"/>
+          <w:szCs w:val="24"/>
+        </w:rPr>
+      </w:pPr>
+      <w:r>
+        <w:rPr>
+          <w:rFonts w:hint="cs"/>
+          <w:sz w:val="24"/>
+          <w:szCs w:val="24"/>
+          <w:rtl/>
+        </w:rPr>
+        <w:t>אם מכירה אז לא ניתן שמספר המניות למכירה יהיה גבוה ממספר המניות שקיים למשתמש</w:t>
+      </w:r>
+    </w:p>
+    <w:p>
+      <w:pPr>
+        <w:pStyle w:val="a3"/>
+        <w:numPr>
+          <w:ilvl w:val="1"/>
+          <w:numId w:val="10"/>
+        </w:numPr>
+        <w:rPr>
+          <w:sz w:val="24"/>
+          <w:szCs w:val="24"/>
+        </w:rPr>
+      </w:pPr>
+      <w:r>
+        <w:rPr>
+          <w:rFonts w:hint="cs"/>
+          <w:sz w:val="24"/>
+          <w:szCs w:val="24"/>
+          <w:rtl/>
+        </w:rPr>
+        <w:t>ביצירת בקשת מסחר יופיע התראה בעמוד שהבקשה הוספה בהצלחה</w:t>
+      </w:r>
+    </w:p>
+    <w:p>
+      <w:pPr>
+        <w:pStyle w:val="a3"/>
+        <w:numPr>
+          <w:ilvl w:val="1"/>
+          <w:numId w:val="10"/>
+        </w:numPr>
+        <w:rPr>
+          <w:sz w:val="24"/>
+          <w:szCs w:val="24"/>
+        </w:rPr>
+      </w:pPr>
+      <w:r>
+        <w:rPr>
+          <w:rFonts w:hint="cs"/>
+          <w:sz w:val="24"/>
+          <w:szCs w:val="24"/>
+          <w:rtl/>
+        </w:rPr>
+        <w:t>בהשלמת עסקה תופיע התראה בעמוד 3 ועמוד 2 עם פרטי העסקה.</w:t>
+      </w:r>
+    </w:p>
+    <w:p>
+      <w:pPr>
+        <w:pStyle w:val="a3"/>
+        <w:numPr>
+          <w:ilvl w:val="1"/>
+          <w:numId w:val="10"/>
+        </w:numPr>
+        <w:rPr>
+          <w:sz w:val="24"/>
+          <w:szCs w:val="24"/>
+          <w:rtl/>
+        </w:rPr>
+      </w:pPr>
+      <w:r>
+        <w:rPr>
+          <w:rFonts w:hint="cs"/>
+          <w:sz w:val="24"/>
+          <w:szCs w:val="24"/>
+          <w:rtl/>
+        </w:rPr>
+        <w:t>בתחתית העמוד יש גרף המייצג את שער המנייה ואת נקודת הזמן שהושלמה עסקה</w:t>
+      </w:r>
+    </w:p>
+    <w:p>
+      <w:pPr>
+        <w:rPr>
+          <w:sz w:val="24"/>
+          <w:szCs w:val="24"/>
+        </w:rPr>
+      </w:pPr>
     </w:p>
     <w:p>
       <w:pPr>
@@ -3037,13 +3822,26 @@
           <w:rFonts w:hint="cs"/>
           <w:rtl/>
         </w:rPr>
-        <w:t>שלושת</w:t>
-      </w:r>
-      <w:r>
-        <w:rPr>
-          <w:rtl/>
-        </w:rPr>
-        <w:t xml:space="preserve"> הבונוסים האפשריים במסגרת התרגיל – </w:t>
+        <w:t>שני</w:t>
+      </w:r>
+      <w:r>
+        <w:rPr>
+          <w:rtl/>
+        </w:rPr>
+        <w:t xml:space="preserve"> הבונוסים </w:t>
+      </w:r>
+      <w:r>
+        <w:rPr>
+          <w:rFonts w:hint="cs"/>
+          <w:rtl/>
+        </w:rPr>
+        <w:t>הראשונים</w:t>
+      </w:r>
+      <w:r>
+        <w:rPr>
+          <w:rtl/>
+        </w:rPr>
+        <w:t xml:space="preserve"> במסגרת התרגיל – </w:t>
       </w:r>
     </w:p>
     <w:p>
@@ -3054,63 +3852,168 @@
           <w:numId w:val="3"/>
         </w:numPr>
         <w:spacing w:line="360" w:lineRule="auto"/>
-      </w:pPr>
+        <w:rPr>
+          <w:rFonts w:cs="Arial"/>
+          <w:rtl/>
+        </w:rPr>
+      </w:pPr>
+      <w:r>
+        <w:rPr>
+          <w:rFonts w:cs="Arial"/>
+        </w:rPr>
+        <w:t>Chat</w:t>
+      </w:r>
       <w:r>
         <w:rPr>
           <w:rFonts w:cs="Arial" w:hint="cs"/>
           <w:rtl/>
         </w:rPr>
-        <w:t>אנימציות</w:t>
-      </w:r>
-      <w:r>
-        <w:rPr>
-          <w:rFonts w:hint="cs"/>
+        <w:t>:</w:t>
+      </w:r>
+    </w:p>
+    <w:p>
+      <w:pPr>
+        <w:pStyle w:val="a3"/>
+        <w:spacing w:line="360" w:lineRule="auto"/>
+        <w:rPr>
+          <w:rFonts w:cs="Arial"/>
+          <w:rtl/>
+        </w:rPr>
+      </w:pPr>
+      <w:r>
+        <w:rPr>
+          <w:rFonts w:cs="Arial" w:hint="cs"/>
+          <w:rtl/>
+        </w:rPr>
+        <w:t>אפשרנו</w:t>
+      </w:r>
+      <w:r>
+        <w:rPr>
+          <w:rFonts w:cs="Arial" w:hint="cs"/>
+          <w:rtl/>
+        </w:rPr>
+        <w:t xml:space="preserve"> למשתמשים לקיים </w:t>
+      </w:r>
+      <w:r>
+        <w:rPr>
+          <w:rFonts w:cs="Arial"/>
+        </w:rPr>
+        <w:t>chat</w:t>
+      </w:r>
+      <w:r>
+        <w:rPr>
+          <w:rFonts w:cs="Arial" w:hint="cs"/>
           <w:rtl/>
         </w:rPr>
         <w:t xml:space="preserve"> </w:t>
       </w:r>
-      <w:r>
-        <w:rPr>
-          <w:rtl/>
-        </w:rPr>
-        <w:t>–</w:t>
-      </w:r>
-      <w:r>
-        <w:rPr>
-          <w:rFonts w:hint="cs"/>
+      <w:proofErr w:type="spellStart"/>
+      <w:r>
+        <w:rPr>
+          <w:rFonts w:cs="Arial" w:hint="cs"/>
+          <w:rtl/>
+        </w:rPr>
+        <w:t>בינהם</w:t>
+      </w:r>
+      <w:proofErr w:type="spellEnd"/>
+      <w:r>
+        <w:rPr>
+          <w:rFonts w:cs="Arial" w:hint="cs"/>
           <w:rtl/>
         </w:rPr>
         <w:t xml:space="preserve"> </w:t>
       </w:r>
-      <w:r>
-        <w:rPr>
-          <w:rFonts w:hint="cs"/>
-          <w:rtl/>
-        </w:rPr>
-        <w:t>קיים כפתור במסך הבית להפעלת האנימציות. האנימציות עצמן מופיעות בשלט ה</w:t>
-      </w:r>
-      <w:r>
-        <w:t>welcome</w:t>
-      </w:r>
-      <w:r>
-        <w:rPr>
-          <w:rFonts w:hint="cs"/>
-          <w:rtl/>
-        </w:rPr>
-        <w:t xml:space="preserve"> במסך הבית ובבחירת מנייה להצגת פרטיה במסך</w:t>
-      </w:r>
-      <w:r>
-        <w:t>stocks</w:t>
-      </w:r>
-      <w:r>
-        <w:rPr>
-          <w:rFonts w:hint="cs"/>
-          <w:rtl/>
-        </w:rPr>
-        <w:t>.</w:t>
-      </w:r>
-      <w:r>
+      <w:proofErr w:type="spellStart"/>
+      <w:r>
+        <w:rPr>
+          <w:rFonts w:cs="Arial" w:hint="cs"/>
+          <w:rtl/>
+        </w:rPr>
+        <w:t>תו"כ</w:t>
+      </w:r>
+      <w:proofErr w:type="spellEnd"/>
+      <w:r>
+        <w:rPr>
+          <w:rFonts w:cs="Arial" w:hint="cs"/>
+          <w:rtl/>
+        </w:rPr>
+        <w:t xml:space="preserve"> התחברותם </w:t>
+      </w:r>
+      <w:proofErr w:type="spellStart"/>
+      <w:r>
+        <w:rPr>
+          <w:rFonts w:cs="Arial" w:hint="cs"/>
+          <w:rtl/>
+        </w:rPr>
+        <w:t>למע</w:t>
+      </w:r>
+      <w:proofErr w:type="spellEnd"/>
+      <w:r>
+        <w:rPr>
+          <w:rFonts w:cs="Arial" w:hint="cs"/>
+          <w:rtl/>
+        </w:rPr>
+        <w:t xml:space="preserve">'. </w:t>
+      </w:r>
+    </w:p>
+    <w:p>
+      <w:pPr>
+        <w:pStyle w:val="a3"/>
+        <w:spacing w:line="360" w:lineRule="auto"/>
+        <w:rPr>
+          <w:rFonts w:cs="Arial"/>
+          <w:rtl/>
+        </w:rPr>
+      </w:pPr>
+      <w:r>
+        <w:rPr>
+          <w:rFonts w:cs="Arial" w:hint="cs"/>
+          <w:rtl/>
+        </w:rPr>
+        <w:t xml:space="preserve">ה </w:t>
+      </w:r>
+      <w:r>
+        <w:rPr>
+          <w:rFonts w:cs="Arial"/>
+        </w:rPr>
+        <w:t>chat</w:t>
+      </w:r>
+      <w:r>
+        <w:rPr>
+          <w:rFonts w:cs="Arial" w:hint="cs"/>
+          <w:rtl/>
+        </w:rPr>
         <w:t xml:space="preserve"> </w:t>
+      </w:r>
+      <w:r>
+        <w:rPr>
+          <w:rFonts w:cs="Arial" w:hint="cs"/>
+          <w:rtl/>
+        </w:rPr>
+        <w:t>מתנהל</w:t>
+      </w:r>
+      <w:r>
+        <w:rPr>
+          <w:rFonts w:cs="Arial" w:hint="cs"/>
+          <w:rtl/>
+        </w:rPr>
+        <w:t xml:space="preserve"> כולו אל מול השרת כמובן בצורה שבה כולם רואים את מה שכולם כותבים. </w:t>
+      </w:r>
+    </w:p>
+    <w:p>
+      <w:pPr>
+        <w:pStyle w:val="a3"/>
+        <w:spacing w:line="360" w:lineRule="auto"/>
+        <w:rPr>
+          <w:rtl/>
+        </w:rPr>
+      </w:pPr>
+      <w:r>
+        <w:rPr>
+          <w:rFonts w:cs="Arial" w:hint="cs"/>
+          <w:rtl/>
+        </w:rPr>
+        <w:t>הצ'ט מתבצע בין המשתמשים הרשומים והמחוברים למערכת בלבד.</w:t>
       </w:r>
     </w:p>
     <w:p>
@@ -3124,113 +4027,31 @@
       </w:pPr>
       <w:r>
         <w:rPr>
-          <w:rFonts w:hint="cs"/>
-          <w:rtl/>
-        </w:rPr>
-        <w:t xml:space="preserve">החלפת </w:t>
-      </w:r>
-      <w:r>
-        <w:rPr>
-          <w:rFonts w:hint="cs"/>
-        </w:rPr>
-        <w:t>SKIN</w:t>
-      </w:r>
-      <w:r>
-        <w:rPr>
-          <w:rFonts w:hint="cs"/>
-          <w:rtl/>
-        </w:rPr>
-        <w:t xml:space="preserve">  - </w:t>
-      </w:r>
-      <w:r>
-        <w:rPr>
-          <w:rFonts w:hint="cs"/>
-          <w:rtl/>
-        </w:rPr>
-        <w:t xml:space="preserve">קיימים שלושה כפתור של </w:t>
-      </w:r>
-      <w:r>
-        <w:t>theme</w:t>
-      </w:r>
-      <w:r>
-        <w:rPr>
-          <w:rFonts w:hint="cs"/>
-          <w:rtl/>
-        </w:rPr>
-        <w:t xml:space="preserve"> לבחירה המופיעים מצד ימין למעלה במסך. המערכת מגיעה עם ה</w:t>
-      </w:r>
-      <w:r>
-        <w:t>theme</w:t>
-      </w:r>
-      <w:r>
-        <w:rPr>
-          <w:rFonts w:hint="cs"/>
-          <w:rtl/>
-        </w:rPr>
-        <w:t xml:space="preserve"> </w:t>
-      </w:r>
-      <w:proofErr w:type="spellStart"/>
-      <w:r>
-        <w:rPr>
-          <w:rFonts w:hint="cs"/>
-          <w:rtl/>
-        </w:rPr>
-        <w:t>הדיפולטי</w:t>
-      </w:r>
-      <w:proofErr w:type="spellEnd"/>
-      <w:r>
-        <w:rPr>
-          <w:rFonts w:hint="cs"/>
-          <w:rtl/>
-        </w:rPr>
-        <w:t xml:space="preserve"> (</w:t>
-      </w:r>
-      <w:r>
-        <w:t>basic theme</w:t>
-      </w:r>
-      <w:r>
-        <w:rPr>
-          <w:rFonts w:hint="cs"/>
-          <w:rtl/>
-        </w:rPr>
-        <w:t>).</w:t>
-      </w:r>
-    </w:p>
-    <w:p>
-      <w:pPr>
-        <w:pStyle w:val="a3"/>
-        <w:numPr>
-          <w:ilvl w:val="0"/>
-          <w:numId w:val="3"/>
-        </w:numPr>
-        <w:spacing w:line="360" w:lineRule="auto"/>
-      </w:pPr>
-      <w:r>
-        <w:rPr>
-          <w:rFonts w:cs="Arial"/>
-          <w:rtl/>
-        </w:rPr>
-        <w:t xml:space="preserve"> </w:t>
-      </w:r>
-      <w:r>
-        <w:rPr>
-          <w:rFonts w:cs="Arial" w:hint="cs"/>
-          <w:rtl/>
-        </w:rPr>
-        <w:t>יכולת לראות גרף של מנייה נבחרת במסך ה</w:t>
-      </w:r>
-      <w:r>
-        <w:rPr>
-          <w:rFonts w:cs="Arial" w:hint="cs"/>
-        </w:rPr>
-        <w:t>ADMIN</w:t>
-      </w:r>
-      <w:r>
-        <w:rPr>
-          <w:rFonts w:cs="Arial" w:hint="cs"/>
-          <w:rtl/>
-        </w:rPr>
-        <w:t xml:space="preserve"> ע"י כפתור מיועד.</w:t>
+          <w:rFonts w:asciiTheme="minorBidi" w:hAnsiTheme="minorBidi" w:hint="cs"/>
+          <w:rtl/>
+        </w:rPr>
+        <w:t xml:space="preserve">בעמוד מס' 3 </w:t>
+      </w:r>
+      <w:r>
+        <w:rPr>
+          <w:rFonts w:asciiTheme="minorBidi" w:hAnsiTheme="minorBidi" w:hint="cs"/>
+          <w:rtl/>
+        </w:rPr>
+        <w:t>קיים</w:t>
+      </w:r>
+      <w:r>
+        <w:rPr>
+          <w:rFonts w:asciiTheme="minorBidi" w:hAnsiTheme="minorBidi" w:hint="cs"/>
+          <w:rtl/>
+        </w:rPr>
+        <w:t xml:space="preserve"> גרף המתאר את שינוי המנייה לאורך זמן</w:t>
+      </w:r>
+      <w:r>
+        <w:rPr>
+          <w:rFonts w:asciiTheme="minorBidi" w:hAnsiTheme="minorBidi" w:hint="cs"/>
+          <w:rtl/>
+        </w:rPr>
+        <w:t>.</w:t>
       </w:r>
     </w:p>
     <w:sectPr>
@@ -3248,6 +4069,96 @@
 <file path=word/numbering.xml><?xml version="1.0" encoding="utf-8"?>
 <w:numbering xmlns:wpc="http://schemas.microsoft.com/office/word/2010/wordprocessingCanvas" xmlns:cx="http://schemas.microsoft.com/office/drawing/2014/chartex" xmlns:cx1="http://schemas.microsoft.com/office/drawing/2015/9/8/chartex" xmlns:cx2="http://schemas.microsoft.com/office/drawing/2015/10/21/chartex" xmlns:cx3="http://schemas.microsoft.com/office/drawing/2016/5/9/chartex" xmlns:cx4="http://schemas.microsoft.com/office/drawing/2016/5/10/chartex" xmlns:cx5="http://schemas.microsoft.com/office/drawing/2016/5/11/chartex" xmlns:cx6="http://schemas.microsoft.com/office/drawing/2016/5/12/chartex" xmlns:cx7="http://schemas.microsoft.com/office/drawing/2016/5/13/chartex" xmlns:cx8="http://schemas.microsoft.com/office/drawing/2016/5/14/chartex" xmlns:mc="http://schemas.openxmlformats.org/markup-compatibility/2006" xmlns:aink="http://schemas.microsoft.com/office/drawing/2016/ink" xmlns:am3d="http://schemas.microsoft.com/office/drawing/2017/model3d" xmlns:o="urn:schemas-microsoft-com:office:office" xmlns:r="http://schemas.openxmlformats.org/officeDocument/2006/relationships" xmlns:m="http://schemas.openxmlformats.org/officeDocument/2006/math" xmlns:v="urn:schemas-microsoft-com:vml" xmlns:wp14="http://schemas.microsoft.com/office/word/2010/wordprocessingDrawing" xmlns:wp="http://schemas.openxmlformats.org/drawingml/2006/wordprocessingDrawing" xmlns:w10="urn:schemas-microsoft-com:office:word" xmlns:w="http://schemas.openxmlformats.org/wordprocessingml/2006/main" xmlns:w14="http://schemas.microsoft.com/office/word/2010/wordml" xmlns:w15="http://schemas.microsoft.com/office/word/2012/wordml" xmlns:w16cex="http://schemas.microsoft.com/office/word/2018/wordml/cex" xmlns:w16cid="http://schemas.microsoft.com/office/word/2016/wordml/cid" xmlns:w16="http://schemas.microsoft.com/office/word/2018/wordml" xmlns:w16sdtdh="http://schemas.microsoft.com/office/word/2020/wordml/sdtdatahash" xmlns:w16se="http://schemas.microsoft.com/office/word/2015/wordml/symex" xmlns:wpg="http://schemas.microsoft.com/office/word/2010/wordprocessingGroup" xmlns:wpi="http://schemas.microsoft.com/office/word/2010/wordprocessingInk" xmlns:wne="http://schemas.microsoft.com/office/word/2006/wordml" xmlns:wps="http://schemas.microsoft.com/office/word/2010/wordprocessingShape" mc:Ignorable="w14 w15 w16se w16cid w16 w16cex w16sdtdh wp14">
   <w:abstractNum w:abstractNumId="0" w15:restartNumberingAfterBreak="0">
+    <w:nsid w:val="1D690A0B"/>
+    <w:multiLevelType w:val="multilevel"/>
+    <w:tmpl w:val="0409001F"/>
+    <w:lvl w:ilvl="0">
+      <w:start w:val="1"/>
+      <w:numFmt w:val="decimal"/>
+      <w:lvlText w:val="%1."/>
+      <w:lvlJc w:val="left"/>
+      <w:pPr>
+        <w:ind w:left="785" w:hanging="360"/>
+      </w:pPr>
+      <w:rPr>
+        <w:rFonts w:hint="default"/>
+        <w:sz w:val="24"/>
+      </w:rPr>
+    </w:lvl>
+    <w:lvl w:ilvl="1">
+      <w:start w:val="1"/>
+      <w:numFmt w:val="decimal"/>
+      <w:lvlText w:val="%1.%2."/>
+      <w:lvlJc w:val="left"/>
+      <w:pPr>
+        <w:ind w:left="1217" w:hanging="432"/>
+      </w:pPr>
+    </w:lvl>
+    <w:lvl w:ilvl="2">
+      <w:start w:val="1"/>
+      <w:numFmt w:val="decimal"/>
+      <w:lvlText w:val="%1.%2.%3."/>
+      <w:lvlJc w:val="left"/>
+      <w:pPr>
+        <w:ind w:left="1649" w:hanging="504"/>
+      </w:pPr>
+    </w:lvl>
+    <w:lvl w:ilvl="3">
+      <w:start w:val="1"/>
+      <w:numFmt w:val="decimal"/>
+      <w:lvlText w:val="%1.%2.%3.%4."/>
+      <w:lvlJc w:val="left"/>
+      <w:pPr>
+        <w:ind w:left="2153" w:hanging="648"/>
+      </w:pPr>
+    </w:lvl>
+    <w:lvl w:ilvl="4">
+      <w:start w:val="1"/>
+      <w:numFmt w:val="decimal"/>
+      <w:lvlText w:val="%1.%2.%3.%4.%5."/>
+      <w:lvlJc w:val="left"/>
+      <w:pPr>
+        <w:ind w:left="2657" w:hanging="792"/>
+      </w:pPr>
+    </w:lvl>
+    <w:lvl w:ilvl="5">
+      <w:start w:val="1"/>
+      <w:numFmt w:val="decimal"/>
+      <w:lvlText w:val="%1.%2.%3.%4.%5.%6."/>
+      <w:lvlJc w:val="left"/>
+      <w:pPr>
+        <w:ind w:left="3161" w:hanging="936"/>
+      </w:pPr>
+    </w:lvl>
+    <w:lvl w:ilvl="6">
+      <w:start w:val="1"/>
+      <w:numFmt w:val="decimal"/>
+      <w:lvlText w:val="%1.%2.%3.%4.%5.%6.%7."/>
+      <w:lvlJc w:val="left"/>
+      <w:pPr>
+        <w:ind w:left="3665" w:hanging="1080"/>
+      </w:pPr>
+    </w:lvl>
+    <w:lvl w:ilvl="7">
+      <w:start w:val="1"/>
+      <w:numFmt w:val="decimal"/>
+      <w:lvlText w:val="%1.%2.%3.%4.%5.%6.%7.%8."/>
+      <w:lvlJc w:val="left"/>
+      <w:pPr>
+        <w:ind w:left="4169" w:hanging="1224"/>
+      </w:pPr>
+    </w:lvl>
+    <w:lvl w:ilvl="8">
+      <w:start w:val="1"/>
+      <w:numFmt w:val="decimal"/>
+      <w:lvlText w:val="%1.%2.%3.%4.%5.%6.%7.%8.%9."/>
+      <w:lvlJc w:val="left"/>
+      <w:pPr>
+        <w:ind w:left="4745" w:hanging="1440"/>
+      </w:pPr>
+    </w:lvl>
+  </w:abstractNum>
+  <w:abstractNum w:abstractNumId="1" w15:restartNumberingAfterBreak="0">
     <w:nsid w:val="27080538"/>
     <w:multiLevelType w:val="hybridMultilevel"/>
     <w:tmpl w:val="D2246EFC"/>
@@ -3336,7 +4247,7 @@
       </w:pPr>
     </w:lvl>
   </w:abstractNum>
-  <w:abstractNum w:abstractNumId="1" w15:restartNumberingAfterBreak="0">
+  <w:abstractNum w:abstractNumId="2" w15:restartNumberingAfterBreak="0">
     <w:nsid w:val="28DC3BC6"/>
     <w:multiLevelType w:val="hybridMultilevel"/>
     <w:tmpl w:val="EFF67358"/>
@@ -3422,7 +4333,96 @@
       </w:pPr>
     </w:lvl>
   </w:abstractNum>
-  <w:abstractNum w:abstractNumId="2" w15:restartNumberingAfterBreak="0">
+  <w:abstractNum w:abstractNumId="3" w15:restartNumberingAfterBreak="0">
+    <w:nsid w:val="2E867544"/>
+    <w:multiLevelType w:val="hybridMultilevel"/>
+    <w:tmpl w:val="AD2CF8F4"/>
+    <w:lvl w:ilvl="0" w:tplc="2000000F">
+      <w:start w:val="1"/>
+      <w:numFmt w:val="decimal"/>
+      <w:lvlText w:val="%1."/>
+      <w:lvlJc w:val="left"/>
+      <w:pPr>
+        <w:ind w:left="720" w:hanging="360"/>
+      </w:pPr>
+    </w:lvl>
+    <w:lvl w:ilvl="1" w:tplc="20000019">
+      <w:start w:val="1"/>
+      <w:numFmt w:val="lowerLetter"/>
+      <w:lvlText w:val="%2."/>
+      <w:lvlJc w:val="left"/>
+      <w:pPr>
+        <w:ind w:left="1440" w:hanging="360"/>
+      </w:pPr>
+    </w:lvl>
+    <w:lvl w:ilvl="2" w:tplc="2000001B">
+      <w:start w:val="1"/>
+      <w:numFmt w:val="lowerRoman"/>
+      <w:lvlText w:val="%3."/>
+      <w:lvlJc w:val="right"/>
+      <w:pPr>
+        <w:ind w:left="2160" w:hanging="180"/>
+      </w:pPr>
+    </w:lvl>
+    <w:lvl w:ilvl="3" w:tplc="2000000F">
+      <w:start w:val="1"/>
+      <w:numFmt w:val="decimal"/>
+      <w:lvlText w:val="%4."/>
+      <w:lvlJc w:val="left"/>
+      <w:pPr>
+        <w:ind w:left="2880" w:hanging="360"/>
+      </w:pPr>
+    </w:lvl>
+    <w:lvl w:ilvl="4" w:tplc="62EECBD2">
+      <w:start w:val="1"/>
+      <w:numFmt w:val="bullet"/>
+      <w:lvlText w:val=""/>
+      <w:lvlJc w:val="left"/>
+      <w:pPr>
+        <w:ind w:left="3600" w:hanging="360"/>
+      </w:pPr>
+      <w:rPr>
+        <w:rFonts w:ascii="Symbol" w:eastAsiaTheme="minorHAnsi" w:hAnsi="Symbol" w:cstheme="minorBidi" w:hint="default"/>
+      </w:rPr>
+    </w:lvl>
+    <w:lvl w:ilvl="5" w:tplc="2000001B">
+      <w:start w:val="1"/>
+      <w:numFmt w:val="lowerRoman"/>
+      <w:lvlText w:val="%6."/>
+      <w:lvlJc w:val="right"/>
+      <w:pPr>
+        <w:ind w:left="4320" w:hanging="180"/>
+      </w:pPr>
+    </w:lvl>
+    <w:lvl w:ilvl="6" w:tplc="2000000F">
+      <w:start w:val="1"/>
+      <w:numFmt w:val="decimal"/>
+      <w:lvlText w:val="%7."/>
+      <w:lvlJc w:val="left"/>
+      <w:pPr>
+        <w:ind w:left="5040" w:hanging="360"/>
+      </w:pPr>
+    </w:lvl>
+    <w:lvl w:ilvl="7" w:tplc="20000019">
+      <w:start w:val="1"/>
+      <w:numFmt w:val="lowerLetter"/>
+      <w:lvlText w:val="%8."/>
+      <w:lvlJc w:val="left"/>
+      <w:pPr>
+        <w:ind w:left="5760" w:hanging="360"/>
+      </w:pPr>
+    </w:lvl>
+    <w:lvl w:ilvl="8" w:tplc="2000001B">
+      <w:start w:val="1"/>
+      <w:numFmt w:val="lowerRoman"/>
+      <w:lvlText w:val="%9."/>
+      <w:lvlJc w:val="right"/>
+      <w:pPr>
+        <w:ind w:left="6480" w:hanging="180"/>
+      </w:pPr>
+    </w:lvl>
+  </w:abstractNum>
+  <w:abstractNum w:abstractNumId="4" w15:restartNumberingAfterBreak="0">
     <w:nsid w:val="46014875"/>
     <w:multiLevelType w:val="hybridMultilevel"/>
     <w:tmpl w:val="D3B8DBC6"/>
@@ -3534,7 +4534,7 @@
       </w:rPr>
     </w:lvl>
   </w:abstractNum>
-  <w:abstractNum w:abstractNumId="3" w15:restartNumberingAfterBreak="0">
+  <w:abstractNum w:abstractNumId="5" w15:restartNumberingAfterBreak="0">
     <w:nsid w:val="56FE05FE"/>
     <w:multiLevelType w:val="hybridMultilevel"/>
     <w:tmpl w:val="25209612"/>
@@ -3620,7 +4620,7 @@
       </w:pPr>
     </w:lvl>
   </w:abstractNum>
-  <w:abstractNum w:abstractNumId="4" w15:restartNumberingAfterBreak="0">
+  <w:abstractNum w:abstractNumId="6" w15:restartNumberingAfterBreak="0">
     <w:nsid w:val="62F92652"/>
     <w:multiLevelType w:val="hybridMultilevel"/>
     <w:tmpl w:val="C61EFFA6"/>
@@ -3733,7 +4733,7 @@
       </w:rPr>
     </w:lvl>
   </w:abstractNum>
-  <w:abstractNum w:abstractNumId="5" w15:restartNumberingAfterBreak="0">
+  <w:abstractNum w:abstractNumId="7" w15:restartNumberingAfterBreak="0">
     <w:nsid w:val="64100F7B"/>
     <w:multiLevelType w:val="hybridMultilevel"/>
     <w:tmpl w:val="0DB8CF60"/>
@@ -3822,7 +4822,7 @@
       </w:pPr>
     </w:lvl>
   </w:abstractNum>
-  <w:abstractNum w:abstractNumId="6" w15:restartNumberingAfterBreak="0">
+  <w:abstractNum w:abstractNumId="8" w15:restartNumberingAfterBreak="0">
     <w:nsid w:val="7C213F48"/>
     <w:multiLevelType w:val="hybridMultilevel"/>
     <w:tmpl w:val="7786EC34"/>
@@ -3909,7 +4909,7 @@
     </w:lvl>
   </w:abstractNum>
   <w:num w:numId="1">
-    <w:abstractNumId w:val="6"/>
+    <w:abstractNumId w:val="8"/>
     <w:lvlOverride w:ilvl="0">
       <w:startOverride w:val="1"/>
     </w:lvlOverride>
@@ -3939,7 +4939,7 @@
     </w:lvlOverride>
   </w:num>
   <w:num w:numId="2">
-    <w:abstractNumId w:val="3"/>
+    <w:abstractNumId w:val="5"/>
     <w:lvlOverride w:ilvl="0">
       <w:startOverride w:val="1"/>
     </w:lvlOverride>
@@ -3969,7 +4969,7 @@
     </w:lvlOverride>
   </w:num>
   <w:num w:numId="3">
-    <w:abstractNumId w:val="1"/>
+    <w:abstractNumId w:val="2"/>
     <w:lvlOverride w:ilvl="0">
       <w:startOverride w:val="1"/>
     </w:lvlOverride>
@@ -3999,19 +4999,50 @@
     </w:lvlOverride>
   </w:num>
   <w:num w:numId="4">
-    <w:abstractNumId w:val="2"/>
+    <w:abstractNumId w:val="4"/>
   </w:num>
   <w:num w:numId="5">
-    <w:abstractNumId w:val="4"/>
+    <w:abstractNumId w:val="6"/>
   </w:num>
   <w:num w:numId="6">
+    <w:abstractNumId w:val="1"/>
+  </w:num>
+  <w:num w:numId="7">
+    <w:abstractNumId w:val="7"/>
+  </w:num>
+  <w:num w:numId="8">
+    <w:abstractNumId w:val="8"/>
+  </w:num>
+  <w:num w:numId="9">
     <w:abstractNumId w:val="0"/>
   </w:num>
-  <w:num w:numId="7">
-    <w:abstractNumId w:val="5"/>
-  </w:num>
-  <w:num w:numId="8">
-    <w:abstractNumId w:val="6"/>
+  <w:num w:numId="10">
+    <w:abstractNumId w:val="3"/>
+    <w:lvlOverride w:ilvl="0">
+      <w:startOverride w:val="1"/>
+    </w:lvlOverride>
+    <w:lvlOverride w:ilvl="1">
+      <w:startOverride w:val="1"/>
+    </w:lvlOverride>
+    <w:lvlOverride w:ilvl="2">
+      <w:startOverride w:val="1"/>
+    </w:lvlOverride>
+    <w:lvlOverride w:ilvl="3">
+      <w:startOverride w:val="1"/>
+    </w:lvlOverride>
+    <w:lvlOverride w:ilvl="4"/>
+    <w:lvlOverride w:ilvl="5">
+      <w:startOverride w:val="1"/>
+    </w:lvlOverride>
+    <w:lvlOverride w:ilvl="6">
+      <w:startOverride w:val="1"/>
+    </w:lvlOverride>
+    <w:lvlOverride w:ilvl="7">
+      <w:startOverride w:val="1"/>
+    </w:lvlOverride>
+    <w:lvlOverride w:ilvl="8">
+      <w:startOverride w:val="1"/>
+    </w:lvlOverride>
   </w:num>
 </w:numbering>
 </file>
@@ -4423,7 +5454,6 @@
   <w:style w:type="character" w:default="1" w:styleId="a0">
     <w:name w:val="Default Paragraph Font"/>
     <w:uiPriority w:val="1"/>
-    <w:semiHidden/>
     <w:unhideWhenUsed/>
   </w:style>
   <w:style w:type="table" w:default="1" w:styleId="a1">

</xml_diff>